<commit_message>
Added Community Control Dialog.
</commit_message>
<xml_diff>
--- a/Tests/Saved/21TRC1234_Judgment Entry.docx
+++ b/Tests/Saved/21TRC1234_Judgment Entry.docx
@@ -514,19 +514,7 @@
         <w:rPr>
           <w:rFonts w:ascii="Palatino Linotype" w:hAnsi="Palatino Linotype"/>
         </w:rPr>
-        <w:t xml:space="preserve"> on January 01 2021 </w:t>
-      </w:r>
-      <w:r>
-        <w:rPr>
-          <w:rFonts w:ascii="Palatino Linotype" w:hAnsi="Palatino Linotype"/>
-        </w:rPr>
-        <w:t xml:space="preserve">and entered a plea of</w:t>
-      </w:r>
-      <w:r>
-        <w:rPr>
-          <w:rFonts w:ascii="Palatino Linotype" w:hAnsi="Palatino Linotype"/>
-        </w:rPr>
-        <w:t xml:space="preserve"> . </w:t>
+        <w:t xml:space="preserve"> on January 01 2021.</w:t>
       </w:r>
     </w:p>
     <w:p>
@@ -562,23 +550,17 @@
     <w:tbl>
       <w:tblPr>
         <w:tblStyle w:val="TableGrid"/>
-        <w:tblW w:w="9888" w:type="dxa"/>
+        <w:tblW w:w="0" w:type="auto"/>
         <w:tblLook w:val="04A0" w:firstRow="1" w:lastRow="0" w:firstColumn="1" w:lastColumn="0" w:noHBand="0" w:noVBand="1"/>
       </w:tblPr>
       <w:tblGrid>
-        <w:gridCol w:w="2666"/>
-        <w:gridCol w:w="2669"/>
-        <w:gridCol w:w="2451"/>
-        <w:gridCol w:w="1443"/>
-        <w:gridCol w:w="659"/>
+        <w:gridCol w:w="4092"/>
+        <w:gridCol w:w="4092"/>
       </w:tblGrid>
       <w:tr>
-        <w:trPr>
-          <w:trHeight w:val="318"/>
-        </w:trPr>
         <w:tc>
           <w:tcPr>
-            <w:tcW w:w="2749" w:type="dxa"/>
+            <w:tcW w:w="1632" w:type="dxa"/>
           </w:tcPr>
           <w:p>
             <w:pPr>
@@ -594,7 +576,6 @@
                 <w:tab w:val="left" w:pos="4320"/>
                 <w:tab w:val="left" w:pos="4680"/>
               </w:tabs>
-              <w:jc w:val="both"/>
               <w:rPr>
                 <w:rFonts w:ascii="Palatino Linotype" w:hAnsi="Palatino Linotype"/>
                 <w:b/>
@@ -607,13 +588,13 @@
                 <w:b/>
                 <w:bCs/>
               </w:rPr>
-              <w:t>Offense:</w:t>
+              <w:t>Offense</w:t>
             </w:r>
           </w:p>
         </w:tc>
         <w:tc>
           <w:tcPr>
-            <w:tcW w:w="2309" w:type="dxa"/>
+            <w:tcW w:w="3289" w:type="dxa"/>
           </w:tcPr>
           <w:p>
             <w:pPr>
@@ -629,22 +610,27 @@
                 <w:tab w:val="left" w:pos="4320"/>
                 <w:tab w:val="left" w:pos="4680"/>
               </w:tabs>
-              <w:jc w:val="both"/>
-              <w:rPr>
-                <w:rFonts w:ascii="Palatino Linotype" w:hAnsi="Palatino Linotype"/>
+              <w:rPr>
+                <w:rFonts w:ascii="Palatino Linotype" w:hAnsi="Palatino Linotype"/>
+                <w:b/>
+                <w:bCs/>
               </w:rPr>
             </w:pPr>
             <w:r>
               <w:rPr>
                 <w:rFonts w:ascii="Palatino Linotype" w:hAnsi="Palatino Linotype"/>
+                <w:b/>
+                <w:bCs/>
               </w:rPr>
               <w:t xml:space="preserve">Failure to Control - R.C. 4511.202</w:t>
             </w:r>
           </w:p>
         </w:tc>
+      </w:tr>
+      <w:tr>
         <w:tc>
           <w:tcPr>
-            <w:tcW w:w="2610" w:type="dxa"/>
+            <w:tcW w:w="1632" w:type="dxa"/>
           </w:tcPr>
           <w:p>
             <w:pPr>
@@ -660,16 +646,25 @@
                 <w:tab w:val="left" w:pos="4320"/>
                 <w:tab w:val="left" w:pos="4680"/>
               </w:tabs>
-              <w:jc w:val="both"/>
-              <w:rPr>
-                <w:rFonts w:ascii="Palatino Linotype" w:hAnsi="Palatino Linotype"/>
+              <w:rPr>
+                <w:rFonts w:ascii="Palatino Linotype" w:hAnsi="Palatino Linotype"/>
+                <w:b/>
+                <w:bCs/>
               </w:rPr>
             </w:pPr>
+            <w:r>
+              <w:rPr>
+                <w:rFonts w:ascii="Palatino Linotype" w:hAnsi="Palatino Linotype"/>
+                <w:b/>
+                <w:bCs/>
+              </w:rPr>
+              <w:t>Degree</w:t>
+            </w:r>
           </w:p>
         </w:tc>
         <w:tc>
           <w:tcPr>
-            <w:tcW w:w="1530" w:type="dxa"/>
+            <w:tcW w:w="3289" w:type="dxa"/>
           </w:tcPr>
           <w:p>
             <w:pPr>
@@ -685,16 +680,27 @@
                 <w:tab w:val="left" w:pos="4320"/>
                 <w:tab w:val="left" w:pos="4680"/>
               </w:tabs>
-              <w:jc w:val="both"/>
-              <w:rPr>
-                <w:rFonts w:ascii="Palatino Linotype" w:hAnsi="Palatino Linotype"/>
+              <w:rPr>
+                <w:rFonts w:ascii="Palatino Linotype" w:hAnsi="Palatino Linotype"/>
+                <w:b/>
+                <w:bCs/>
               </w:rPr>
             </w:pPr>
+            <w:r>
+              <w:rPr>
+                <w:rFonts w:ascii="Palatino Linotype" w:hAnsi="Palatino Linotype"/>
+                <w:b/>
+                <w:bCs/>
+              </w:rPr>
+              <w:t xml:space="preserve">MM</w:t>
+            </w:r>
           </w:p>
         </w:tc>
+      </w:tr>
+      <w:tr>
         <w:tc>
           <w:tcPr>
-            <w:tcW w:w="690" w:type="dxa"/>
+            <w:tcW w:w="1632" w:type="dxa"/>
           </w:tcPr>
           <w:p>
             <w:pPr>
@@ -710,21 +716,25 @@
                 <w:tab w:val="left" w:pos="4320"/>
                 <w:tab w:val="left" w:pos="4680"/>
               </w:tabs>
-              <w:jc w:val="both"/>
-              <w:rPr>
-                <w:rFonts w:ascii="Palatino Linotype" w:hAnsi="Palatino Linotype"/>
+              <w:rPr>
+                <w:rFonts w:ascii="Palatino Linotype" w:hAnsi="Palatino Linotype"/>
+                <w:b/>
+                <w:bCs/>
               </w:rPr>
             </w:pPr>
+            <w:r>
+              <w:rPr>
+                <w:rFonts w:ascii="Palatino Linotype" w:hAnsi="Palatino Linotype"/>
+                <w:b/>
+                <w:bCs/>
+              </w:rPr>
+              <w:t>Plea</w:t>
+            </w:r>
           </w:p>
         </w:tc>
-      </w:tr>
-      <w:tr>
-        <w:trPr>
-          <w:trHeight w:val="318"/>
-        </w:trPr>
         <w:tc>
           <w:tcPr>
-            <w:tcW w:w="2749" w:type="dxa"/>
+            <w:tcW w:w="3289" w:type="dxa"/>
           </w:tcPr>
           <w:p>
             <w:pPr>
@@ -740,7 +750,6 @@
                 <w:tab w:val="left" w:pos="4320"/>
                 <w:tab w:val="left" w:pos="4680"/>
               </w:tabs>
-              <w:jc w:val="both"/>
               <w:rPr>
                 <w:rFonts w:ascii="Palatino Linotype" w:hAnsi="Palatino Linotype"/>
                 <w:b/>
@@ -753,13 +762,15 @@
                 <w:b/>
                 <w:bCs/>
               </w:rPr>
-              <w:t>Degree:</w:t>
+              <w:t xml:space="preserve">No Contest</w:t>
             </w:r>
           </w:p>
         </w:tc>
+      </w:tr>
+      <w:tr>
         <w:tc>
           <w:tcPr>
-            <w:tcW w:w="2309" w:type="dxa"/>
+            <w:tcW w:w="1632" w:type="dxa"/>
           </w:tcPr>
           <w:p>
             <w:pPr>
@@ -775,22 +786,25 @@
                 <w:tab w:val="left" w:pos="4320"/>
                 <w:tab w:val="left" w:pos="4680"/>
               </w:tabs>
-              <w:jc w:val="both"/>
-              <w:rPr>
-                <w:rFonts w:ascii="Palatino Linotype" w:hAnsi="Palatino Linotype"/>
+              <w:rPr>
+                <w:rFonts w:ascii="Palatino Linotype" w:hAnsi="Palatino Linotype"/>
+                <w:b/>
+                <w:bCs/>
               </w:rPr>
             </w:pPr>
             <w:r>
               <w:rPr>
                 <w:rFonts w:ascii="Palatino Linotype" w:hAnsi="Palatino Linotype"/>
-              </w:rPr>
-              <w:t xml:space="preserve">MM</w:t>
+                <w:b/>
+                <w:bCs/>
+              </w:rPr>
+              <w:t>Finding</w:t>
             </w:r>
           </w:p>
         </w:tc>
         <w:tc>
           <w:tcPr>
-            <w:tcW w:w="2610" w:type="dxa"/>
+            <w:tcW w:w="3289" w:type="dxa"/>
           </w:tcPr>
           <w:p>
             <w:pPr>
@@ -806,16 +820,27 @@
                 <w:tab w:val="left" w:pos="4320"/>
                 <w:tab w:val="left" w:pos="4680"/>
               </w:tabs>
-              <w:jc w:val="both"/>
-              <w:rPr>
-                <w:rFonts w:ascii="Palatino Linotype" w:hAnsi="Palatino Linotype"/>
+              <w:rPr>
+                <w:rFonts w:ascii="Palatino Linotype" w:hAnsi="Palatino Linotype"/>
+                <w:b/>
+                <w:bCs/>
               </w:rPr>
             </w:pPr>
+            <w:r>
+              <w:rPr>
+                <w:rFonts w:ascii="Palatino Linotype" w:hAnsi="Palatino Linotype"/>
+                <w:b/>
+                <w:bCs/>
+              </w:rPr>
+              <w:t xml:space="preserve">Guilty</w:t>
+            </w:r>
           </w:p>
         </w:tc>
+      </w:tr>
+      <w:tr>
         <w:tc>
           <w:tcPr>
-            <w:tcW w:w="1530" w:type="dxa"/>
+            <w:tcW w:w="1632" w:type="dxa"/>
           </w:tcPr>
           <w:p>
             <w:pPr>
@@ -831,16 +856,25 @@
                 <w:tab w:val="left" w:pos="4320"/>
                 <w:tab w:val="left" w:pos="4680"/>
               </w:tabs>
-              <w:jc w:val="both"/>
-              <w:rPr>
-                <w:rFonts w:ascii="Palatino Linotype" w:hAnsi="Palatino Linotype"/>
+              <w:rPr>
+                <w:rFonts w:ascii="Palatino Linotype" w:hAnsi="Palatino Linotype"/>
+                <w:b/>
+                <w:bCs/>
               </w:rPr>
             </w:pPr>
+            <w:r>
+              <w:rPr>
+                <w:rFonts w:ascii="Palatino Linotype" w:hAnsi="Palatino Linotype"/>
+                <w:b/>
+                <w:bCs/>
+              </w:rPr>
+              <w:t>Fine Amount</w:t>
+            </w:r>
           </w:p>
         </w:tc>
         <w:tc>
           <w:tcPr>
-            <w:tcW w:w="690" w:type="dxa"/>
+            <w:tcW w:w="3289" w:type="dxa"/>
           </w:tcPr>
           <w:p>
             <w:pPr>
@@ -856,21 +890,27 @@
                 <w:tab w:val="left" w:pos="4320"/>
                 <w:tab w:val="left" w:pos="4680"/>
               </w:tabs>
-              <w:jc w:val="both"/>
-              <w:rPr>
-                <w:rFonts w:ascii="Palatino Linotype" w:hAnsi="Palatino Linotype"/>
+              <w:rPr>
+                <w:rFonts w:ascii="Palatino Linotype" w:hAnsi="Palatino Linotype"/>
+                <w:b/>
+                <w:bCs/>
               </w:rPr>
             </w:pPr>
+            <w:r>
+              <w:rPr>
+                <w:rFonts w:ascii="Palatino Linotype" w:hAnsi="Palatino Linotype"/>
+                <w:b/>
+                <w:bCs/>
+              </w:rPr>
+              <w:t xml:space="preserve">250.00</w:t>
+            </w:r>
           </w:p>
         </w:tc>
       </w:tr>
       <w:tr>
-        <w:trPr>
-          <w:trHeight w:val="318"/>
-        </w:trPr>
         <w:tc>
           <w:tcPr>
-            <w:tcW w:w="2749" w:type="dxa"/>
+            <w:tcW w:w="1632" w:type="dxa"/>
           </w:tcPr>
           <w:p>
             <w:pPr>
@@ -886,9 +926,10 @@
                 <w:tab w:val="left" w:pos="4320"/>
                 <w:tab w:val="left" w:pos="4680"/>
               </w:tabs>
-              <w:jc w:val="both"/>
-              <w:rPr>
-                <w:rFonts w:ascii="Palatino Linotype" w:hAnsi="Palatino Linotype"/>
+              <w:rPr>
+                <w:rFonts w:ascii="Palatino Linotype" w:hAnsi="Palatino Linotype"/>
+                <w:b/>
+                <w:bCs/>
               </w:rPr>
             </w:pPr>
             <w:r>
@@ -897,13 +938,13 @@
                 <w:b/>
                 <w:bCs/>
               </w:rPr>
-              <w:t>Plea:</w:t>
+              <w:t>Fines Suspended</w:t>
             </w:r>
           </w:p>
         </w:tc>
         <w:tc>
           <w:tcPr>
-            <w:tcW w:w="2309" w:type="dxa"/>
+            <w:tcW w:w="3289" w:type="dxa"/>
           </w:tcPr>
           <w:p>
             <w:pPr>
@@ -919,22 +960,28 @@
                 <w:tab w:val="left" w:pos="4320"/>
                 <w:tab w:val="left" w:pos="4680"/>
               </w:tabs>
-              <w:jc w:val="both"/>
-              <w:rPr>
-                <w:rFonts w:ascii="Palatino Linotype" w:hAnsi="Palatino Linotype"/>
+              <w:rPr>
+                <w:rFonts w:ascii="Palatino Linotype" w:hAnsi="Palatino Linotype"/>
+                <w:b/>
+                <w:bCs/>
               </w:rPr>
             </w:pPr>
             <w:r>
               <w:rPr>
                 <w:rFonts w:ascii="Palatino Linotype" w:hAnsi="Palatino Linotype"/>
-              </w:rPr>
-              <w:t xml:space="preserve">No Contest</w:t>
+                <w:b/>
+                <w:bCs/>
+              </w:rPr>
+              <w:lastRenderedPageBreak/>
+              <w:t xml:space="preserve">125.00</w:t>
             </w:r>
           </w:p>
         </w:tc>
+      </w:tr>
+      <w:tr>
         <w:tc>
           <w:tcPr>
-            <w:tcW w:w="2610" w:type="dxa"/>
+            <w:tcW w:w="1632" w:type="dxa"/>
           </w:tcPr>
           <w:p>
             <w:pPr>
@@ -950,16 +997,26 @@
                 <w:tab w:val="left" w:pos="4320"/>
                 <w:tab w:val="left" w:pos="4680"/>
               </w:tabs>
-              <w:jc w:val="both"/>
-              <w:rPr>
-                <w:rFonts w:ascii="Palatino Linotype" w:hAnsi="Palatino Linotype"/>
+              <w:rPr>
+                <w:rFonts w:ascii="Palatino Linotype" w:hAnsi="Palatino Linotype"/>
+                <w:b/>
+                <w:bCs/>
               </w:rPr>
             </w:pPr>
+            <w:r>
+              <w:rPr>
+                <w:rFonts w:ascii="Palatino Linotype" w:hAnsi="Palatino Linotype"/>
+                <w:b/>
+                <w:bCs/>
+              </w:rPr>
+              <w:lastRenderedPageBreak/>
+              <w:t>Jail Days</w:t>
+            </w:r>
           </w:p>
         </w:tc>
         <w:tc>
           <w:tcPr>
-            <w:tcW w:w="1530" w:type="dxa"/>
+            <w:tcW w:w="3289" w:type="dxa"/>
           </w:tcPr>
           <w:p>
             <w:pPr>
@@ -975,16 +1032,27 @@
                 <w:tab w:val="left" w:pos="4320"/>
                 <w:tab w:val="left" w:pos="4680"/>
               </w:tabs>
-              <w:jc w:val="both"/>
-              <w:rPr>
-                <w:rFonts w:ascii="Palatino Linotype" w:hAnsi="Palatino Linotype"/>
+              <w:rPr>
+                <w:rFonts w:ascii="Palatino Linotype" w:hAnsi="Palatino Linotype"/>
+                <w:b/>
+                <w:bCs/>
               </w:rPr>
             </w:pPr>
+            <w:r>
+              <w:rPr>
+                <w:rFonts w:ascii="Palatino Linotype" w:hAnsi="Palatino Linotype"/>
+                <w:b/>
+                <w:bCs/>
+              </w:rPr>
+              <w:t xml:space="preserve">180</w:t>
+            </w:r>
           </w:p>
         </w:tc>
+      </w:tr>
+      <w:tr>
         <w:tc>
           <w:tcPr>
-            <w:tcW w:w="690" w:type="dxa"/>
+            <w:tcW w:w="1632" w:type="dxa"/>
           </w:tcPr>
           <w:p>
             <w:pPr>
@@ -1000,21 +1068,27 @@
                 <w:tab w:val="left" w:pos="4320"/>
                 <w:tab w:val="left" w:pos="4680"/>
               </w:tabs>
-              <w:jc w:val="both"/>
-              <w:rPr>
-                <w:rFonts w:ascii="Palatino Linotype" w:hAnsi="Palatino Linotype"/>
+              <w:rPr>
+                <w:rFonts w:ascii="Palatino Linotype" w:hAnsi="Palatino Linotype"/>
+                <w:b/>
+                <w:bCs/>
               </w:rPr>
             </w:pPr>
+            <w:r>
+              <w:rPr>
+                <w:rFonts w:ascii="Palatino Linotype" w:hAnsi="Palatino Linotype"/>
+                <w:b/>
+                <w:bCs/>
+              </w:rPr>
+              <w:t>Jail Days Suspended</w:t>
+            </w:r>
+            <w:bookmarkStart w:id="0" w:name="_GoBack"/>
+            <w:bookmarkEnd w:id="0"/>
           </w:p>
         </w:tc>
-      </w:tr>
-      <w:tr>
-        <w:trPr>
-          <w:trHeight w:val="318"/>
-        </w:trPr>
         <w:tc>
           <w:tcPr>
-            <w:tcW w:w="2749" w:type="dxa"/>
+            <w:tcW w:w="3289" w:type="dxa"/>
           </w:tcPr>
           <w:p>
             <w:pPr>
@@ -1030,7 +1104,6 @@
                 <w:tab w:val="left" w:pos="4320"/>
                 <w:tab w:val="left" w:pos="4680"/>
               </w:tabs>
-              <w:jc w:val="both"/>
               <w:rPr>
                 <w:rFonts w:ascii="Palatino Linotype" w:hAnsi="Palatino Linotype"/>
                 <w:b/>
@@ -1043,834 +1116,8 @@
                 <w:b/>
                 <w:bCs/>
               </w:rPr>
-              <w:t>Allied Offense:</w:t>
-            </w:r>
-          </w:p>
-        </w:tc>
-        <w:tc>
-          <w:tcPr>
-            <w:tcW w:w="2309" w:type="dxa"/>
-          </w:tcPr>
-          <w:p>
-            <w:pPr>
-              <w:tabs>
-                <w:tab w:val="left" w:pos="-1080"/>
-                <w:tab w:val="left" w:pos="-720"/>
-                <w:tab w:val="left" w:pos="0"/>
-                <w:tab w:val="left" w:pos="720"/>
-                <w:tab w:val="left" w:pos="1440"/>
-                <w:tab w:val="left" w:pos="2160"/>
-                <w:tab w:val="left" w:pos="2880"/>
-                <w:tab w:val="left" w:pos="3600"/>
-                <w:tab w:val="left" w:pos="4320"/>
-                <w:tab w:val="left" w:pos="4680"/>
-              </w:tabs>
-              <w:jc w:val="both"/>
-              <w:rPr>
-                <w:rFonts w:ascii="Palatino Linotype" w:hAnsi="Palatino Linotype"/>
-              </w:rPr>
-            </w:pPr>
-          </w:p>
-        </w:tc>
-        <w:tc>
-          <w:tcPr>
-            <w:tcW w:w="2610" w:type="dxa"/>
-          </w:tcPr>
-          <w:p>
-            <w:pPr>
-              <w:tabs>
-                <w:tab w:val="left" w:pos="-1080"/>
-                <w:tab w:val="left" w:pos="-720"/>
-                <w:tab w:val="left" w:pos="0"/>
-                <w:tab w:val="left" w:pos="720"/>
-                <w:tab w:val="left" w:pos="1440"/>
-                <w:tab w:val="left" w:pos="2160"/>
-                <w:tab w:val="left" w:pos="2880"/>
-                <w:tab w:val="left" w:pos="3600"/>
-                <w:tab w:val="left" w:pos="4320"/>
-                <w:tab w:val="left" w:pos="4680"/>
-              </w:tabs>
-              <w:jc w:val="both"/>
-              <w:rPr>
-                <w:rFonts w:ascii="Palatino Linotype" w:hAnsi="Palatino Linotype"/>
-              </w:rPr>
-            </w:pPr>
-          </w:p>
-        </w:tc>
-        <w:tc>
-          <w:tcPr>
-            <w:tcW w:w="1530" w:type="dxa"/>
-          </w:tcPr>
-          <w:p>
-            <w:pPr>
-              <w:tabs>
-                <w:tab w:val="left" w:pos="-1080"/>
-                <w:tab w:val="left" w:pos="-720"/>
-                <w:tab w:val="left" w:pos="0"/>
-                <w:tab w:val="left" w:pos="720"/>
-                <w:tab w:val="left" w:pos="1440"/>
-                <w:tab w:val="left" w:pos="2160"/>
-                <w:tab w:val="left" w:pos="2880"/>
-                <w:tab w:val="left" w:pos="3600"/>
-                <w:tab w:val="left" w:pos="4320"/>
-                <w:tab w:val="left" w:pos="4680"/>
-              </w:tabs>
-              <w:jc w:val="both"/>
-              <w:rPr>
-                <w:rFonts w:ascii="Palatino Linotype" w:hAnsi="Palatino Linotype"/>
-              </w:rPr>
-            </w:pPr>
-          </w:p>
-        </w:tc>
-        <w:tc>
-          <w:tcPr>
-            <w:tcW w:w="690" w:type="dxa"/>
-          </w:tcPr>
-          <w:p>
-            <w:pPr>
-              <w:tabs>
-                <w:tab w:val="left" w:pos="-1080"/>
-                <w:tab w:val="left" w:pos="-720"/>
-                <w:tab w:val="left" w:pos="0"/>
-                <w:tab w:val="left" w:pos="720"/>
-                <w:tab w:val="left" w:pos="1440"/>
-                <w:tab w:val="left" w:pos="2160"/>
-                <w:tab w:val="left" w:pos="2880"/>
-                <w:tab w:val="left" w:pos="3600"/>
-                <w:tab w:val="left" w:pos="4320"/>
-                <w:tab w:val="left" w:pos="4680"/>
-              </w:tabs>
-              <w:jc w:val="both"/>
-              <w:rPr>
-                <w:rFonts w:ascii="Palatino Linotype" w:hAnsi="Palatino Linotype"/>
-              </w:rPr>
-            </w:pPr>
-          </w:p>
-        </w:tc>
-      </w:tr>
-      <w:tr>
-        <w:trPr>
-          <w:trHeight w:val="318"/>
-        </w:trPr>
-        <w:tc>
-          <w:tcPr>
-            <w:tcW w:w="2749" w:type="dxa"/>
-          </w:tcPr>
-          <w:p>
-            <w:pPr>
-              <w:tabs>
-                <w:tab w:val="left" w:pos="-1080"/>
-                <w:tab w:val="left" w:pos="-720"/>
-                <w:tab w:val="left" w:pos="0"/>
-                <w:tab w:val="left" w:pos="720"/>
-                <w:tab w:val="left" w:pos="1440"/>
-                <w:tab w:val="left" w:pos="2160"/>
-                <w:tab w:val="left" w:pos="2880"/>
-                <w:tab w:val="left" w:pos="3600"/>
-                <w:tab w:val="left" w:pos="4320"/>
-                <w:tab w:val="left" w:pos="4680"/>
-              </w:tabs>
-              <w:jc w:val="both"/>
-              <w:rPr>
-                <w:rFonts w:ascii="Palatino Linotype" w:hAnsi="Palatino Linotype"/>
-                <w:b/>
-                <w:bCs/>
-              </w:rPr>
-            </w:pPr>
-            <w:r>
-              <w:rPr>
-                <w:rFonts w:ascii="Palatino Linotype" w:hAnsi="Palatino Linotype"/>
-                <w:b/>
-                <w:bCs/>
-              </w:rPr>
-              <w:t>Fines:</w:t>
-            </w:r>
-          </w:p>
-        </w:tc>
-        <w:tc>
-          <w:tcPr>
-            <w:tcW w:w="2309" w:type="dxa"/>
-          </w:tcPr>
-          <w:p>
-            <w:pPr>
-              <w:tabs>
-                <w:tab w:val="left" w:pos="-1080"/>
-                <w:tab w:val="left" w:pos="-720"/>
-                <w:tab w:val="left" w:pos="0"/>
-                <w:tab w:val="left" w:pos="720"/>
-                <w:tab w:val="left" w:pos="1440"/>
-                <w:tab w:val="left" w:pos="2160"/>
-                <w:tab w:val="left" w:pos="2880"/>
-                <w:tab w:val="left" w:pos="3600"/>
-                <w:tab w:val="left" w:pos="4320"/>
-                <w:tab w:val="left" w:pos="4680"/>
-              </w:tabs>
-              <w:jc w:val="both"/>
-              <w:rPr>
-                <w:rFonts w:ascii="Palatino Linotype" w:hAnsi="Palatino Linotype"/>
-              </w:rPr>
-            </w:pPr>
-            <w:r>
-              <w:rPr>
-                <w:rFonts w:ascii="Palatino Linotype" w:hAnsi="Palatino Linotype"/>
-              </w:rPr>
-              <w:t xml:space="preserve">250.00</w:t>
-            </w:r>
-          </w:p>
-        </w:tc>
-        <w:tc>
-          <w:tcPr>
-            <w:tcW w:w="2610" w:type="dxa"/>
-          </w:tcPr>
-          <w:p>
-            <w:pPr>
-              <w:tabs>
-                <w:tab w:val="left" w:pos="-1080"/>
-                <w:tab w:val="left" w:pos="-720"/>
-                <w:tab w:val="left" w:pos="0"/>
-                <w:tab w:val="left" w:pos="720"/>
-                <w:tab w:val="left" w:pos="1440"/>
-                <w:tab w:val="left" w:pos="2160"/>
-                <w:tab w:val="left" w:pos="2880"/>
-                <w:tab w:val="left" w:pos="3600"/>
-                <w:tab w:val="left" w:pos="4320"/>
-                <w:tab w:val="left" w:pos="4680"/>
-              </w:tabs>
-              <w:jc w:val="both"/>
-              <w:rPr>
-                <w:rFonts w:ascii="Palatino Linotype" w:hAnsi="Palatino Linotype"/>
-              </w:rPr>
-            </w:pPr>
-          </w:p>
-        </w:tc>
-        <w:tc>
-          <w:tcPr>
-            <w:tcW w:w="1530" w:type="dxa"/>
-          </w:tcPr>
-          <w:p>
-            <w:pPr>
-              <w:tabs>
-                <w:tab w:val="left" w:pos="-1080"/>
-                <w:tab w:val="left" w:pos="-720"/>
-                <w:tab w:val="left" w:pos="0"/>
-                <w:tab w:val="left" w:pos="720"/>
-                <w:tab w:val="left" w:pos="1440"/>
-                <w:tab w:val="left" w:pos="2160"/>
-                <w:tab w:val="left" w:pos="2880"/>
-                <w:tab w:val="left" w:pos="3600"/>
-                <w:tab w:val="left" w:pos="4320"/>
-                <w:tab w:val="left" w:pos="4680"/>
-              </w:tabs>
-              <w:jc w:val="both"/>
-              <w:rPr>
-                <w:rFonts w:ascii="Palatino Linotype" w:hAnsi="Palatino Linotype"/>
-              </w:rPr>
-            </w:pPr>
-          </w:p>
-        </w:tc>
-        <w:tc>
-          <w:tcPr>
-            <w:tcW w:w="690" w:type="dxa"/>
-          </w:tcPr>
-          <w:p>
-            <w:pPr>
-              <w:tabs>
-                <w:tab w:val="left" w:pos="-1080"/>
-                <w:tab w:val="left" w:pos="-720"/>
-                <w:tab w:val="left" w:pos="0"/>
-                <w:tab w:val="left" w:pos="720"/>
-                <w:tab w:val="left" w:pos="1440"/>
-                <w:tab w:val="left" w:pos="2160"/>
-                <w:tab w:val="left" w:pos="2880"/>
-                <w:tab w:val="left" w:pos="3600"/>
-                <w:tab w:val="left" w:pos="4320"/>
-                <w:tab w:val="left" w:pos="4680"/>
-              </w:tabs>
-              <w:jc w:val="both"/>
-              <w:rPr>
-                <w:rFonts w:ascii="Palatino Linotype" w:hAnsi="Palatino Linotype"/>
-              </w:rPr>
-            </w:pPr>
-          </w:p>
-        </w:tc>
-      </w:tr>
-      <w:tr>
-        <w:trPr>
-          <w:trHeight w:val="318"/>
-        </w:trPr>
-        <w:tc>
-          <w:tcPr>
-            <w:tcW w:w="2749" w:type="dxa"/>
-          </w:tcPr>
-          <w:p>
-            <w:pPr>
-              <w:tabs>
-                <w:tab w:val="left" w:pos="-1080"/>
-                <w:tab w:val="left" w:pos="-720"/>
-                <w:tab w:val="left" w:pos="0"/>
-                <w:tab w:val="left" w:pos="720"/>
-                <w:tab w:val="left" w:pos="1440"/>
-                <w:tab w:val="left" w:pos="2160"/>
-                <w:tab w:val="left" w:pos="2880"/>
-                <w:tab w:val="left" w:pos="3600"/>
-                <w:tab w:val="left" w:pos="4320"/>
-                <w:tab w:val="left" w:pos="4680"/>
-              </w:tabs>
-              <w:jc w:val="both"/>
-              <w:rPr>
-                <w:rFonts w:ascii="Palatino Linotype" w:hAnsi="Palatino Linotype"/>
-                <w:b/>
-                <w:bCs/>
-              </w:rPr>
-            </w:pPr>
-            <w:r>
-              <w:rPr>
-                <w:rFonts w:ascii="Palatino Linotype" w:hAnsi="Palatino Linotype"/>
-                <w:b/>
-                <w:bCs/>
-              </w:rPr>
-              <w:t>Fines Suspended:</w:t>
-            </w:r>
-          </w:p>
-        </w:tc>
-        <w:tc>
-          <w:tcPr>
-            <w:tcW w:w="2309" w:type="dxa"/>
-          </w:tcPr>
-          <w:p>
-            <w:pPr>
-              <w:tabs>
-                <w:tab w:val="left" w:pos="-1080"/>
-                <w:tab w:val="left" w:pos="-720"/>
-                <w:tab w:val="left" w:pos="0"/>
-                <w:tab w:val="left" w:pos="720"/>
-                <w:tab w:val="left" w:pos="1440"/>
-                <w:tab w:val="left" w:pos="2160"/>
-                <w:tab w:val="left" w:pos="2880"/>
-                <w:tab w:val="left" w:pos="3600"/>
-                <w:tab w:val="left" w:pos="4320"/>
-                <w:tab w:val="left" w:pos="4680"/>
-              </w:tabs>
-              <w:jc w:val="both"/>
-              <w:rPr>
-                <w:rFonts w:ascii="Palatino Linotype" w:hAnsi="Palatino Linotype"/>
-              </w:rPr>
-            </w:pPr>
-            <w:r>
-              <w:rPr>
-                <w:rFonts w:ascii="Palatino Linotype" w:hAnsi="Palatino Linotype"/>
-              </w:rPr>
-              <w:t xml:space="preserve">125.00</w:t>
-            </w:r>
-          </w:p>
-        </w:tc>
-        <w:tc>
-          <w:tcPr>
-            <w:tcW w:w="2610" w:type="dxa"/>
-          </w:tcPr>
-          <w:p>
-            <w:pPr>
-              <w:tabs>
-                <w:tab w:val="left" w:pos="-1080"/>
-                <w:tab w:val="left" w:pos="-720"/>
-                <w:tab w:val="left" w:pos="0"/>
-                <w:tab w:val="left" w:pos="720"/>
-                <w:tab w:val="left" w:pos="1440"/>
-                <w:tab w:val="left" w:pos="2160"/>
-                <w:tab w:val="left" w:pos="2880"/>
-                <w:tab w:val="left" w:pos="3600"/>
-                <w:tab w:val="left" w:pos="4320"/>
-                <w:tab w:val="left" w:pos="4680"/>
-              </w:tabs>
-              <w:jc w:val="both"/>
-              <w:rPr>
-                <w:rFonts w:ascii="Palatino Linotype" w:hAnsi="Palatino Linotype"/>
-              </w:rPr>
-            </w:pPr>
-          </w:p>
-        </w:tc>
-        <w:tc>
-          <w:tcPr>
-            <w:tcW w:w="1530" w:type="dxa"/>
-          </w:tcPr>
-          <w:p>
-            <w:pPr>
-              <w:tabs>
-                <w:tab w:val="left" w:pos="-1080"/>
-                <w:tab w:val="left" w:pos="-720"/>
-                <w:tab w:val="left" w:pos="0"/>
-                <w:tab w:val="left" w:pos="720"/>
-                <w:tab w:val="left" w:pos="1440"/>
-                <w:tab w:val="left" w:pos="2160"/>
-                <w:tab w:val="left" w:pos="2880"/>
-                <w:tab w:val="left" w:pos="3600"/>
-                <w:tab w:val="left" w:pos="4320"/>
-                <w:tab w:val="left" w:pos="4680"/>
-              </w:tabs>
-              <w:jc w:val="both"/>
-              <w:rPr>
-                <w:rFonts w:ascii="Palatino Linotype" w:hAnsi="Palatino Linotype"/>
-              </w:rPr>
-            </w:pPr>
-          </w:p>
-        </w:tc>
-        <w:tc>
-          <w:tcPr>
-            <w:tcW w:w="690" w:type="dxa"/>
-          </w:tcPr>
-          <w:p>
-            <w:pPr>
-              <w:tabs>
-                <w:tab w:val="left" w:pos="-1080"/>
-                <w:tab w:val="left" w:pos="-720"/>
-                <w:tab w:val="left" w:pos="0"/>
-                <w:tab w:val="left" w:pos="720"/>
-                <w:tab w:val="left" w:pos="1440"/>
-                <w:tab w:val="left" w:pos="2160"/>
-                <w:tab w:val="left" w:pos="2880"/>
-                <w:tab w:val="left" w:pos="3600"/>
-                <w:tab w:val="left" w:pos="4320"/>
-                <w:tab w:val="left" w:pos="4680"/>
-              </w:tabs>
-              <w:jc w:val="both"/>
-              <w:rPr>
-                <w:rFonts w:ascii="Palatino Linotype" w:hAnsi="Palatino Linotype"/>
-              </w:rPr>
-            </w:pPr>
-          </w:p>
-        </w:tc>
-      </w:tr>
-      <w:tr>
-        <w:trPr>
-          <w:trHeight w:val="318"/>
-        </w:trPr>
-        <w:tc>
-          <w:tcPr>
-            <w:tcW w:w="2749" w:type="dxa"/>
-          </w:tcPr>
-          <w:p>
-            <w:pPr>
-              <w:tabs>
-                <w:tab w:val="left" w:pos="-1080"/>
-                <w:tab w:val="left" w:pos="-720"/>
-                <w:tab w:val="left" w:pos="0"/>
-                <w:tab w:val="left" w:pos="720"/>
-                <w:tab w:val="left" w:pos="1440"/>
-                <w:tab w:val="left" w:pos="2160"/>
-                <w:tab w:val="left" w:pos="2880"/>
-                <w:tab w:val="left" w:pos="3600"/>
-                <w:tab w:val="left" w:pos="4320"/>
-                <w:tab w:val="left" w:pos="4680"/>
-              </w:tabs>
-              <w:jc w:val="both"/>
-              <w:rPr>
-                <w:rFonts w:ascii="Palatino Linotype" w:hAnsi="Palatino Linotype"/>
-                <w:b/>
-                <w:bCs/>
-              </w:rPr>
-            </w:pPr>
-            <w:r>
-              <w:rPr>
-                <w:rFonts w:ascii="Palatino Linotype" w:hAnsi="Palatino Linotype"/>
-                <w:b/>
-                <w:bCs/>
-              </w:rPr>
-              <w:t>Court Costs:</w:t>
-            </w:r>
-          </w:p>
-        </w:tc>
-        <w:tc>
-          <w:tcPr>
-            <w:tcW w:w="2309" w:type="dxa"/>
-          </w:tcPr>
-          <w:p>
-            <w:pPr>
-              <w:tabs>
-                <w:tab w:val="left" w:pos="-1080"/>
-                <w:tab w:val="left" w:pos="-720"/>
-                <w:tab w:val="left" w:pos="0"/>
-                <w:tab w:val="left" w:pos="720"/>
-                <w:tab w:val="left" w:pos="1440"/>
-                <w:tab w:val="left" w:pos="2160"/>
-                <w:tab w:val="left" w:pos="2880"/>
-                <w:tab w:val="left" w:pos="3600"/>
-                <w:tab w:val="left" w:pos="4320"/>
-                <w:tab w:val="left" w:pos="4680"/>
-              </w:tabs>
-              <w:jc w:val="both"/>
-              <w:rPr>
-                <w:rFonts w:ascii="Palatino Linotype" w:hAnsi="Palatino Linotype"/>
-              </w:rPr>
-            </w:pPr>
-          </w:p>
-        </w:tc>
-        <w:tc>
-          <w:tcPr>
-            <w:tcW w:w="2610" w:type="dxa"/>
-          </w:tcPr>
-          <w:p>
-            <w:pPr>
-              <w:tabs>
-                <w:tab w:val="left" w:pos="-1080"/>
-                <w:tab w:val="left" w:pos="-720"/>
-                <w:tab w:val="left" w:pos="0"/>
-                <w:tab w:val="left" w:pos="720"/>
-                <w:tab w:val="left" w:pos="1440"/>
-                <w:tab w:val="left" w:pos="2160"/>
-                <w:tab w:val="left" w:pos="2880"/>
-                <w:tab w:val="left" w:pos="3600"/>
-                <w:tab w:val="left" w:pos="4320"/>
-                <w:tab w:val="left" w:pos="4680"/>
-              </w:tabs>
-              <w:jc w:val="both"/>
-              <w:rPr>
-                <w:rFonts w:ascii="Palatino Linotype" w:hAnsi="Palatino Linotype"/>
-              </w:rPr>
-            </w:pPr>
-          </w:p>
-        </w:tc>
-        <w:tc>
-          <w:tcPr>
-            <w:tcW w:w="1530" w:type="dxa"/>
-          </w:tcPr>
-          <w:p>
-            <w:pPr>
-              <w:tabs>
-                <w:tab w:val="left" w:pos="-1080"/>
-                <w:tab w:val="left" w:pos="-720"/>
-                <w:tab w:val="left" w:pos="0"/>
-                <w:tab w:val="left" w:pos="720"/>
-                <w:tab w:val="left" w:pos="1440"/>
-                <w:tab w:val="left" w:pos="2160"/>
-                <w:tab w:val="left" w:pos="2880"/>
-                <w:tab w:val="left" w:pos="3600"/>
-                <w:tab w:val="left" w:pos="4320"/>
-                <w:tab w:val="left" w:pos="4680"/>
-              </w:tabs>
-              <w:jc w:val="both"/>
-              <w:rPr>
-                <w:rFonts w:ascii="Palatino Linotype" w:hAnsi="Palatino Linotype"/>
-              </w:rPr>
-            </w:pPr>
-          </w:p>
-        </w:tc>
-        <w:tc>
-          <w:tcPr>
-            <w:tcW w:w="690" w:type="dxa"/>
-          </w:tcPr>
-          <w:p>
-            <w:pPr>
-              <w:tabs>
-                <w:tab w:val="left" w:pos="-1080"/>
-                <w:tab w:val="left" w:pos="-720"/>
-                <w:tab w:val="left" w:pos="0"/>
-                <w:tab w:val="left" w:pos="720"/>
-                <w:tab w:val="left" w:pos="1440"/>
-                <w:tab w:val="left" w:pos="2160"/>
-                <w:tab w:val="left" w:pos="2880"/>
-                <w:tab w:val="left" w:pos="3600"/>
-                <w:tab w:val="left" w:pos="4320"/>
-                <w:tab w:val="left" w:pos="4680"/>
-              </w:tabs>
-              <w:jc w:val="both"/>
-              <w:rPr>
-                <w:rFonts w:ascii="Palatino Linotype" w:hAnsi="Palatino Linotype"/>
-              </w:rPr>
-            </w:pPr>
-          </w:p>
-        </w:tc>
-      </w:tr>
-      <w:tr>
-        <w:trPr>
-          <w:trHeight w:val="301"/>
-        </w:trPr>
-        <w:tc>
-          <w:tcPr>
-            <w:tcW w:w="2749" w:type="dxa"/>
-          </w:tcPr>
-          <w:p>
-            <w:pPr>
-              <w:tabs>
-                <w:tab w:val="left" w:pos="-1080"/>
-                <w:tab w:val="left" w:pos="-720"/>
-                <w:tab w:val="left" w:pos="0"/>
-                <w:tab w:val="left" w:pos="720"/>
-                <w:tab w:val="left" w:pos="1440"/>
-                <w:tab w:val="left" w:pos="2160"/>
-                <w:tab w:val="left" w:pos="2880"/>
-                <w:tab w:val="left" w:pos="3600"/>
-                <w:tab w:val="left" w:pos="4320"/>
-                <w:tab w:val="left" w:pos="4680"/>
-              </w:tabs>
-              <w:jc w:val="both"/>
-              <w:rPr>
-                <w:rFonts w:ascii="Palatino Linotype" w:hAnsi="Palatino Linotype"/>
-                <w:b/>
-                <w:bCs/>
-              </w:rPr>
-            </w:pPr>
-            <w:r>
-              <w:rPr>
-                <w:rFonts w:ascii="Palatino Linotype" w:hAnsi="Palatino Linotype"/>
-                <w:b/>
-                <w:bCs/>
-              </w:rPr>
-              <w:t>Jail Days:</w:t>
-            </w:r>
-          </w:p>
-        </w:tc>
-        <w:tc>
-          <w:tcPr>
-            <w:tcW w:w="2309" w:type="dxa"/>
-          </w:tcPr>
-          <w:p>
-            <w:pPr>
-              <w:tabs>
-                <w:tab w:val="left" w:pos="-1080"/>
-                <w:tab w:val="left" w:pos="-720"/>
-                <w:tab w:val="left" w:pos="0"/>
-                <w:tab w:val="left" w:pos="720"/>
-                <w:tab w:val="left" w:pos="1440"/>
-                <w:tab w:val="left" w:pos="2160"/>
-                <w:tab w:val="left" w:pos="2880"/>
-                <w:tab w:val="left" w:pos="3600"/>
-                <w:tab w:val="left" w:pos="4320"/>
-                <w:tab w:val="left" w:pos="4680"/>
-              </w:tabs>
-              <w:jc w:val="both"/>
-              <w:rPr>
-                <w:rFonts w:ascii="Palatino Linotype" w:hAnsi="Palatino Linotype"/>
-              </w:rPr>
-            </w:pPr>
-            <w:r>
-              <w:rPr>
-                <w:rFonts w:ascii="Palatino Linotype" w:hAnsi="Palatino Linotype"/>
-              </w:rPr>
-              <w:t xml:space="preserve">180</w:t>
-            </w:r>
-          </w:p>
-        </w:tc>
-        <w:tc>
-          <w:tcPr>
-            <w:tcW w:w="2610" w:type="dxa"/>
-          </w:tcPr>
-          <w:p>
-            <w:pPr>
-              <w:tabs>
-                <w:tab w:val="left" w:pos="-1080"/>
-                <w:tab w:val="left" w:pos="-720"/>
-                <w:tab w:val="left" w:pos="0"/>
-                <w:tab w:val="left" w:pos="720"/>
-                <w:tab w:val="left" w:pos="1440"/>
-                <w:tab w:val="left" w:pos="2160"/>
-                <w:tab w:val="left" w:pos="2880"/>
-                <w:tab w:val="left" w:pos="3600"/>
-                <w:tab w:val="left" w:pos="4320"/>
-                <w:tab w:val="left" w:pos="4680"/>
-              </w:tabs>
-              <w:jc w:val="both"/>
-              <w:rPr>
-                <w:rFonts w:ascii="Palatino Linotype" w:hAnsi="Palatino Linotype"/>
-              </w:rPr>
-            </w:pPr>
-          </w:p>
-        </w:tc>
-        <w:tc>
-          <w:tcPr>
-            <w:tcW w:w="1530" w:type="dxa"/>
-          </w:tcPr>
-          <w:p>
-            <w:pPr>
-              <w:tabs>
-                <w:tab w:val="left" w:pos="-1080"/>
-                <w:tab w:val="left" w:pos="-720"/>
-                <w:tab w:val="left" w:pos="0"/>
-                <w:tab w:val="left" w:pos="720"/>
-                <w:tab w:val="left" w:pos="1440"/>
-                <w:tab w:val="left" w:pos="2160"/>
-                <w:tab w:val="left" w:pos="2880"/>
-                <w:tab w:val="left" w:pos="3600"/>
-                <w:tab w:val="left" w:pos="4320"/>
-                <w:tab w:val="left" w:pos="4680"/>
-              </w:tabs>
-              <w:jc w:val="both"/>
-              <w:rPr>
-                <w:rFonts w:ascii="Palatino Linotype" w:hAnsi="Palatino Linotype"/>
-              </w:rPr>
-            </w:pPr>
-          </w:p>
-        </w:tc>
-        <w:tc>
-          <w:tcPr>
-            <w:tcW w:w="690" w:type="dxa"/>
-          </w:tcPr>
-          <w:p>
-            <w:pPr>
-              <w:tabs>
-                <w:tab w:val="left" w:pos="-1080"/>
-                <w:tab w:val="left" w:pos="-720"/>
-                <w:tab w:val="left" w:pos="0"/>
-                <w:tab w:val="left" w:pos="720"/>
-                <w:tab w:val="left" w:pos="1440"/>
-                <w:tab w:val="left" w:pos="2160"/>
-                <w:tab w:val="left" w:pos="2880"/>
-                <w:tab w:val="left" w:pos="3600"/>
-                <w:tab w:val="left" w:pos="4320"/>
-                <w:tab w:val="left" w:pos="4680"/>
-              </w:tabs>
-              <w:jc w:val="both"/>
-              <w:rPr>
-                <w:rFonts w:ascii="Palatino Linotype" w:hAnsi="Palatino Linotype"/>
-              </w:rPr>
-            </w:pPr>
-          </w:p>
-        </w:tc>
-      </w:tr>
-      <w:tr>
-        <w:trPr>
-          <w:trHeight w:val="318"/>
-        </w:trPr>
-        <w:tc>
-          <w:tcPr>
-            <w:tcW w:w="2749" w:type="dxa"/>
-          </w:tcPr>
-          <w:p>
-            <w:pPr>
-              <w:tabs>
-                <w:tab w:val="left" w:pos="-1080"/>
-                <w:tab w:val="left" w:pos="-720"/>
-                <w:tab w:val="left" w:pos="0"/>
-                <w:tab w:val="left" w:pos="720"/>
-                <w:tab w:val="left" w:pos="1440"/>
-                <w:tab w:val="left" w:pos="2160"/>
-                <w:tab w:val="left" w:pos="2880"/>
-                <w:tab w:val="left" w:pos="3600"/>
-                <w:tab w:val="left" w:pos="4320"/>
-                <w:tab w:val="left" w:pos="4680"/>
-              </w:tabs>
-              <w:jc w:val="both"/>
-              <w:rPr>
-                <w:rFonts w:ascii="Palatino Linotype" w:hAnsi="Palatino Linotype"/>
-                <w:b/>
-                <w:bCs/>
-              </w:rPr>
-            </w:pPr>
-            <w:r>
-              <w:rPr>
-                <w:rFonts w:ascii="Palatino Linotype" w:hAnsi="Palatino Linotype"/>
-                <w:b/>
-                <w:bCs/>
-              </w:rPr>
-              <w:t>Jail Days Suspended:</w:t>
-            </w:r>
-          </w:p>
-        </w:tc>
-        <w:tc>
-          <w:tcPr>
-            <w:tcW w:w="2309" w:type="dxa"/>
-          </w:tcPr>
-          <w:p>
-            <w:pPr>
-              <w:tabs>
-                <w:tab w:val="left" w:pos="-1080"/>
-                <w:tab w:val="left" w:pos="-720"/>
-                <w:tab w:val="left" w:pos="0"/>
-                <w:tab w:val="left" w:pos="720"/>
-                <w:tab w:val="left" w:pos="1440"/>
-                <w:tab w:val="left" w:pos="2160"/>
-                <w:tab w:val="left" w:pos="2880"/>
-                <w:tab w:val="left" w:pos="3600"/>
-                <w:tab w:val="left" w:pos="4320"/>
-                <w:tab w:val="left" w:pos="4680"/>
-              </w:tabs>
-              <w:jc w:val="both"/>
-              <w:rPr>
-                <w:rFonts w:ascii="Palatino Linotype" w:hAnsi="Palatino Linotype"/>
-              </w:rPr>
-            </w:pPr>
-            <w:r>
-              <w:rPr>
-                <w:rFonts w:ascii="Palatino Linotype" w:hAnsi="Palatino Linotype"/>
-              </w:rPr>
               <w:t xml:space="preserve">175</w:t>
             </w:r>
-            <w:bookmarkStart w:id="0" w:name="_GoBack"/>
-            <w:bookmarkEnd w:id="0"/>
-          </w:p>
-        </w:tc>
-        <w:tc>
-          <w:tcPr>
-            <w:tcW w:w="2610" w:type="dxa"/>
-          </w:tcPr>
-          <w:p>
-            <w:pPr>
-              <w:tabs>
-                <w:tab w:val="left" w:pos="-1080"/>
-                <w:tab w:val="left" w:pos="-720"/>
-                <w:tab w:val="left" w:pos="0"/>
-                <w:tab w:val="left" w:pos="720"/>
-                <w:tab w:val="left" w:pos="1440"/>
-                <w:tab w:val="left" w:pos="2160"/>
-                <w:tab w:val="left" w:pos="2880"/>
-                <w:tab w:val="left" w:pos="3600"/>
-                <w:tab w:val="left" w:pos="4320"/>
-                <w:tab w:val="left" w:pos="4680"/>
-              </w:tabs>
-              <w:jc w:val="both"/>
-              <w:rPr>
-                <w:rFonts w:ascii="Palatino Linotype" w:hAnsi="Palatino Linotype"/>
-              </w:rPr>
-            </w:pPr>
-          </w:p>
-        </w:tc>
-        <w:tc>
-          <w:tcPr>
-            <w:tcW w:w="1530" w:type="dxa"/>
-          </w:tcPr>
-          <w:p>
-            <w:pPr>
-              <w:tabs>
-                <w:tab w:val="left" w:pos="-1080"/>
-                <w:tab w:val="left" w:pos="-720"/>
-                <w:tab w:val="left" w:pos="0"/>
-                <w:tab w:val="left" w:pos="720"/>
-                <w:tab w:val="left" w:pos="1440"/>
-                <w:tab w:val="left" w:pos="2160"/>
-                <w:tab w:val="left" w:pos="2880"/>
-                <w:tab w:val="left" w:pos="3600"/>
-                <w:tab w:val="left" w:pos="4320"/>
-                <w:tab w:val="left" w:pos="4680"/>
-              </w:tabs>
-              <w:jc w:val="both"/>
-              <w:rPr>
-                <w:rFonts w:ascii="Palatino Linotype" w:hAnsi="Palatino Linotype"/>
-              </w:rPr>
-            </w:pPr>
-          </w:p>
-        </w:tc>
-        <w:tc>
-          <w:tcPr>
-            <w:tcW w:w="690" w:type="dxa"/>
-          </w:tcPr>
-          <w:p>
-            <w:pPr>
-              <w:tabs>
-                <w:tab w:val="left" w:pos="-1080"/>
-                <w:tab w:val="left" w:pos="-720"/>
-                <w:tab w:val="left" w:pos="0"/>
-                <w:tab w:val="left" w:pos="720"/>
-                <w:tab w:val="left" w:pos="1440"/>
-                <w:tab w:val="left" w:pos="2160"/>
-                <w:tab w:val="left" w:pos="2880"/>
-                <w:tab w:val="left" w:pos="3600"/>
-                <w:tab w:val="left" w:pos="4320"/>
-                <w:tab w:val="left" w:pos="4680"/>
-              </w:tabs>
-              <w:jc w:val="both"/>
-              <w:rPr>
-                <w:rFonts w:ascii="Palatino Linotype" w:hAnsi="Palatino Linotype"/>
-              </w:rPr>
-            </w:pPr>
           </w:p>
         </w:tc>
       </w:tr>
@@ -1889,10 +1136,12 @@
           <w:tab w:val="left" w:pos="4320"/>
           <w:tab w:val="left" w:pos="4680"/>
         </w:tabs>
-        <w:ind w:firstLine="2160"/>
-        <w:jc w:val="left"/>
-        <w:rPr>
-          <w:rFonts w:ascii="Palatino Linotype" w:hAnsi="Palatino Linotype"/>
+        <w:ind w:left="4680" w:hanging="4680"/>
+        <w:jc w:val="left"/>
+        <w:rPr>
+          <w:rFonts w:ascii="Palatino Linotype" w:hAnsi="Palatino Linotype"/>
+          <w:b/>
+          <w:bCs/>
         </w:rPr>
       </w:pPr>
     </w:p>

</xml_diff>

<commit_message>
Updated tab focus/order on Sentencing dialog.
</commit_message>
<xml_diff>
--- a/Tests/Saved/21TRC1234_Judgment Entry.docx
+++ b/Tests/Saved/21TRC1234_Judgment Entry.docx
@@ -1,6 +1,6 @@
 
 <file path=word/document.xml><?xml version="1.0" encoding="utf-8"?>
-<w:document xmlns:wpc="http://schemas.microsoft.com/office/word/2010/wordprocessingCanvas" xmlns:mc="http://schemas.openxmlformats.org/markup-compatibility/2006" xmlns:o="urn:schemas-microsoft-com:office:office" xmlns:r="http://schemas.openxmlformats.org/officeDocument/2006/relationships" xmlns:m="http://schemas.openxmlformats.org/officeDocument/2006/math" xmlns:v="urn:schemas-microsoft-com:vml" xmlns:wp14="http://schemas.microsoft.com/office/word/2010/wordprocessingDrawing" xmlns:wp="http://schemas.openxmlformats.org/drawingml/2006/wordprocessingDrawing" xmlns:w10="urn:schemas-microsoft-com:office:word" xmlns:w="http://schemas.openxmlformats.org/wordprocessingml/2006/main" xmlns:w14="http://schemas.microsoft.com/office/word/2010/wordml" xmlns:wpg="http://schemas.microsoft.com/office/word/2010/wordprocessingGroup" xmlns:wpi="http://schemas.microsoft.com/office/word/2010/wordprocessingInk" xmlns:wne="http://schemas.microsoft.com/office/word/2006/wordml" xmlns:wps="http://schemas.microsoft.com/office/word/2010/wordprocessingShape" mc:Ignorable="w14 wp14">
+<w:document xmlns:wpc="http://schemas.microsoft.com/office/word/2010/wordprocessingCanvas" xmlns:cx="http://schemas.microsoft.com/office/drawing/2014/chartex" xmlns:cx1="http://schemas.microsoft.com/office/drawing/2015/9/8/chartex" xmlns:cx2="http://schemas.microsoft.com/office/drawing/2015/10/21/chartex" xmlns:cx3="http://schemas.microsoft.com/office/drawing/2016/5/9/chartex" xmlns:cx4="http://schemas.microsoft.com/office/drawing/2016/5/10/chartex" xmlns:cx5="http://schemas.microsoft.com/office/drawing/2016/5/11/chartex" xmlns:cx6="http://schemas.microsoft.com/office/drawing/2016/5/12/chartex" xmlns:cx7="http://schemas.microsoft.com/office/drawing/2016/5/13/chartex" xmlns:cx8="http://schemas.microsoft.com/office/drawing/2016/5/14/chartex" xmlns:mc="http://schemas.openxmlformats.org/markup-compatibility/2006" xmlns:aink="http://schemas.microsoft.com/office/drawing/2016/ink" xmlns:am3d="http://schemas.microsoft.com/office/drawing/2017/model3d" xmlns:o="urn:schemas-microsoft-com:office:office" xmlns:r="http://schemas.openxmlformats.org/officeDocument/2006/relationships" xmlns:m="http://schemas.openxmlformats.org/officeDocument/2006/math" xmlns:v="urn:schemas-microsoft-com:vml" xmlns:wp14="http://schemas.microsoft.com/office/word/2010/wordprocessingDrawing" xmlns:wp="http://schemas.openxmlformats.org/drawingml/2006/wordprocessingDrawing" xmlns:w10="urn:schemas-microsoft-com:office:word" xmlns:w="http://schemas.openxmlformats.org/wordprocessingml/2006/main" xmlns:w14="http://schemas.microsoft.com/office/word/2010/wordml" xmlns:w15="http://schemas.microsoft.com/office/word/2012/wordml" xmlns:w16cex="http://schemas.microsoft.com/office/word/2018/wordml/cex" xmlns:w16cid="http://schemas.microsoft.com/office/word/2016/wordml/cid" xmlns:w16="http://schemas.microsoft.com/office/word/2018/wordml" xmlns:w16se="http://schemas.microsoft.com/office/word/2015/wordml/symex" xmlns:wpg="http://schemas.microsoft.com/office/word/2010/wordprocessingGroup" xmlns:wpi="http://schemas.microsoft.com/office/word/2010/wordprocessingInk" xmlns:wne="http://schemas.microsoft.com/office/word/2006/wordml" xmlns:wps="http://schemas.microsoft.com/office/word/2010/wordprocessingShape" mc:Ignorable="w14 w15 w16se w16cid w16 w16cex wp14">
   <w:body>
     <w:p>
       <w:pPr>
@@ -16,7 +16,6 @@
           <w:tab w:val="left" w:pos="4320"/>
           <w:tab w:val="left" w:pos="4680"/>
         </w:tabs>
-        <w:jc w:val="left"/>
         <w:rPr>
           <w:rFonts w:ascii="Palatino Linotype" w:hAnsi="Palatino Linotype"/>
         </w:rPr>
@@ -37,40 +36,49 @@
           <w:tab w:val="left" w:pos="4680"/>
         </w:tabs>
         <w:ind w:left="4680" w:hanging="4680"/>
-        <w:jc w:val="left"/>
-        <w:rPr>
-          <w:rFonts w:ascii="Palatino Linotype" w:hAnsi="Palatino Linotype"/>
-        </w:rPr>
-      </w:pPr>
-      <w:bookmarkStart w:id="0" w:name="_GoBack"/>
-      <w:bookmarkEnd w:id="0"/>
-      <w:r>
-        <w:rPr>
-          <w:rFonts w:ascii="Palatino Linotype" w:hAnsi="Palatino Linotype"/>
+        <w:rPr>
+          <w:rFonts w:ascii="Palatino Linotype" w:hAnsi="Palatino Linotype"/>
+          <w:sz w:val="20"/>
+          <w:szCs w:val="20"/>
+        </w:rPr>
+      </w:pPr>
+      <w:r>
+        <w:rPr>
+          <w:rFonts w:ascii="Palatino Linotype" w:hAnsi="Palatino Linotype"/>
+          <w:sz w:val="20"/>
+          <w:szCs w:val="20"/>
         </w:rPr>
         <w:t>THE STATE OF OHIO,</w:t>
       </w:r>
       <w:r>
         <w:rPr>
           <w:rFonts w:ascii="Palatino Linotype" w:hAnsi="Palatino Linotype"/>
-        </w:rPr>
-        <w:tab/>
-      </w:r>
-      <w:r>
-        <w:rPr>
-          <w:rFonts w:ascii="Palatino Linotype" w:hAnsi="Palatino Linotype"/>
-        </w:rPr>
-        <w:tab/>
-      </w:r>
-      <w:r>
-        <w:rPr>
-          <w:rFonts w:ascii="Palatino Linotype" w:hAnsi="Palatino Linotype"/>
-        </w:rPr>
-        <w:tab/>
-      </w:r>
-      <w:r>
-        <w:rPr>
-          <w:rFonts w:ascii="Palatino Linotype" w:hAnsi="Palatino Linotype"/>
+          <w:sz w:val="20"/>
+          <w:szCs w:val="20"/>
+        </w:rPr>
+        <w:tab/>
+      </w:r>
+      <w:r>
+        <w:rPr>
+          <w:rFonts w:ascii="Palatino Linotype" w:hAnsi="Palatino Linotype"/>
+          <w:sz w:val="20"/>
+          <w:szCs w:val="20"/>
+        </w:rPr>
+        <w:tab/>
+      </w:r>
+      <w:r>
+        <w:rPr>
+          <w:rFonts w:ascii="Palatino Linotype" w:hAnsi="Palatino Linotype"/>
+          <w:sz w:val="20"/>
+          <w:szCs w:val="20"/>
+        </w:rPr>
+        <w:tab/>
+      </w:r>
+      <w:r>
+        <w:rPr>
+          <w:rFonts w:ascii="Palatino Linotype" w:hAnsi="Palatino Linotype"/>
+          <w:sz w:val="20"/>
+          <w:szCs w:val="20"/>
         </w:rPr>
         <w:tab/>
       </w:r>
@@ -90,32 +98,41 @@
           <w:tab w:val="left" w:pos="4680"/>
         </w:tabs>
         <w:ind w:left="4680" w:hanging="2520"/>
-        <w:jc w:val="left"/>
-        <w:rPr>
-          <w:rFonts w:ascii="Palatino Linotype" w:hAnsi="Palatino Linotype"/>
-        </w:rPr>
-      </w:pPr>
-      <w:r>
-        <w:rPr>
-          <w:rFonts w:ascii="Palatino Linotype" w:hAnsi="Palatino Linotype"/>
+        <w:rPr>
+          <w:rFonts w:ascii="Palatino Linotype" w:hAnsi="Palatino Linotype"/>
+          <w:sz w:val="20"/>
+          <w:szCs w:val="20"/>
+        </w:rPr>
+      </w:pPr>
+      <w:r>
+        <w:rPr>
+          <w:rFonts w:ascii="Palatino Linotype" w:hAnsi="Palatino Linotype"/>
+          <w:sz w:val="20"/>
+          <w:szCs w:val="20"/>
         </w:rPr>
         <w:t>Plaintiff,</w:t>
       </w:r>
       <w:r>
         <w:rPr>
           <w:rFonts w:ascii="Palatino Linotype" w:hAnsi="Palatino Linotype"/>
-        </w:rPr>
-        <w:tab/>
-      </w:r>
-      <w:r>
-        <w:rPr>
-          <w:rFonts w:ascii="Palatino Linotype" w:hAnsi="Palatino Linotype"/>
-        </w:rPr>
-        <w:tab/>
-      </w:r>
-      <w:r>
-        <w:rPr>
-          <w:rFonts w:ascii="Palatino Linotype" w:hAnsi="Palatino Linotype"/>
+          <w:sz w:val="20"/>
+          <w:szCs w:val="20"/>
+        </w:rPr>
+        <w:tab/>
+      </w:r>
+      <w:r>
+        <w:rPr>
+          <w:rFonts w:ascii="Palatino Linotype" w:hAnsi="Palatino Linotype"/>
+          <w:sz w:val="20"/>
+          <w:szCs w:val="20"/>
+        </w:rPr>
+        <w:tab/>
+      </w:r>
+      <w:r>
+        <w:rPr>
+          <w:rFonts w:ascii="Palatino Linotype" w:hAnsi="Palatino Linotype"/>
+          <w:sz w:val="20"/>
+          <w:szCs w:val="20"/>
         </w:rPr>
         <w:tab/>
       </w:r>
@@ -134,9 +151,10 @@
           <w:tab w:val="left" w:pos="4320"/>
           <w:tab w:val="left" w:pos="4680"/>
         </w:tabs>
-        <w:jc w:val="left"/>
-        <w:rPr>
-          <w:rFonts w:ascii="Palatino Linotype" w:hAnsi="Palatino Linotype"/>
+        <w:rPr>
+          <w:rFonts w:ascii="Palatino Linotype" w:hAnsi="Palatino Linotype"/>
+          <w:sz w:val="20"/>
+          <w:szCs w:val="20"/>
         </w:rPr>
       </w:pPr>
     </w:p>
@@ -155,101 +173,122 @@
           <w:tab w:val="left" w:pos="4680"/>
         </w:tabs>
         <w:ind w:left="5760" w:hanging="4320"/>
-        <w:jc w:val="left"/>
-        <w:rPr>
-          <w:rFonts w:ascii="Palatino Linotype" w:hAnsi="Palatino Linotype"/>
-        </w:rPr>
-      </w:pPr>
-      <w:proofErr w:type="gramStart"/>
-      <w:r>
-        <w:rPr>
-          <w:rFonts w:ascii="Palatino Linotype" w:hAnsi="Palatino Linotype"/>
-        </w:rPr>
-        <w:t>vs</w:t>
-      </w:r>
-      <w:proofErr w:type="gramEnd"/>
-      <w:r>
-        <w:rPr>
-          <w:rFonts w:ascii="Palatino Linotype" w:hAnsi="Palatino Linotype"/>
-        </w:rPr>
-        <w:t>.</w:t>
-      </w:r>
-      <w:r>
-        <w:rPr>
-          <w:rFonts w:ascii="Palatino Linotype" w:hAnsi="Palatino Linotype"/>
-        </w:rPr>
-        <w:tab/>
-      </w:r>
-      <w:r>
-        <w:rPr>
-          <w:rFonts w:ascii="Palatino Linotype" w:hAnsi="Palatino Linotype"/>
-        </w:rPr>
-        <w:tab/>
-      </w:r>
-      <w:r>
-        <w:rPr>
-          <w:rFonts w:ascii="Palatino Linotype" w:hAnsi="Palatino Linotype"/>
-        </w:rPr>
-        <w:tab/>
-      </w:r>
-      <w:r>
-        <w:rPr>
-          <w:rFonts w:ascii="Palatino Linotype" w:hAnsi="Palatino Linotype"/>
-        </w:rPr>
-        <w:tab/>
-      </w:r>
-      <w:r>
-        <w:rPr>
-          <w:rFonts w:ascii="Palatino Linotype" w:hAnsi="Palatino Linotype"/>
-        </w:rPr>
-        <w:tab/>
-        <w:t>CASE NO</w:t>
-      </w:r>
-      <w:r>
-        <w:rPr>
-          <w:rFonts w:ascii="Palatino Linotype" w:hAnsi="Palatino Linotype"/>
+        <w:rPr>
+          <w:rFonts w:ascii="Palatino Linotype" w:hAnsi="Palatino Linotype"/>
+          <w:sz w:val="20"/>
+          <w:szCs w:val="20"/>
+        </w:rPr>
+      </w:pPr>
+      <w:r>
+        <w:rPr>
+          <w:rFonts w:ascii="Palatino Linotype" w:hAnsi="Palatino Linotype"/>
+          <w:sz w:val="20"/>
+          <w:szCs w:val="20"/>
+        </w:rPr>
+        <w:t>vs.</w:t>
+      </w:r>
+      <w:r>
+        <w:rPr>
+          <w:rFonts w:ascii="Palatino Linotype" w:hAnsi="Palatino Linotype"/>
+          <w:sz w:val="20"/>
+          <w:szCs w:val="20"/>
+        </w:rPr>
+        <w:tab/>
+      </w:r>
+      <w:r>
+        <w:rPr>
+          <w:rFonts w:ascii="Palatino Linotype" w:hAnsi="Palatino Linotype"/>
+          <w:sz w:val="20"/>
+          <w:szCs w:val="20"/>
+        </w:rPr>
+        <w:tab/>
+      </w:r>
+      <w:r>
+        <w:rPr>
+          <w:rFonts w:ascii="Palatino Linotype" w:hAnsi="Palatino Linotype"/>
+          <w:sz w:val="20"/>
+          <w:szCs w:val="20"/>
+        </w:rPr>
+        <w:tab/>
+      </w:r>
+      <w:r>
+        <w:rPr>
+          <w:rFonts w:ascii="Palatino Linotype" w:hAnsi="Palatino Linotype"/>
+          <w:sz w:val="20"/>
+          <w:szCs w:val="20"/>
+        </w:rPr>
+        <w:tab/>
+      </w:r>
+      <w:r>
+        <w:rPr>
+          <w:rFonts w:ascii="Palatino Linotype" w:hAnsi="Palatino Linotype"/>
+          <w:sz w:val="20"/>
+          <w:szCs w:val="20"/>
+        </w:rPr>
+        <w:tab/>
+        <w:t xml:space="preserve">CASE NO</w:t>
+      </w:r>
+      <w:r>
+        <w:rPr>
+          <w:rFonts w:ascii="Palatino Linotype" w:hAnsi="Palatino Linotype"/>
+          <w:sz w:val="20"/>
+          <w:szCs w:val="20"/>
         </w:rPr>
         <w:t xml:space="preserve">.  </w:t>
       </w:r>
       <w:r>
         <w:rPr>
           <w:rFonts w:ascii="Palatino Linotype" w:hAnsi="Palatino Linotype"/>
+          <w:sz w:val="20"/>
+          <w:szCs w:val="20"/>
         </w:rPr>
         <w:t xml:space="preserve">21TRC1234</w:t>
       </w:r>
       <w:r>
         <w:rPr>
           <w:rFonts w:ascii="Palatino Linotype" w:hAnsi="Palatino Linotype"/>
-        </w:rPr>
-        <w:tab/>
-      </w:r>
-      <w:r>
-        <w:rPr>
-          <w:rFonts w:ascii="Palatino Linotype" w:hAnsi="Palatino Linotype"/>
-        </w:rPr>
-        <w:tab/>
-      </w:r>
-      <w:r>
-        <w:rPr>
-          <w:rFonts w:ascii="Palatino Linotype" w:hAnsi="Palatino Linotype"/>
-        </w:rPr>
-        <w:tab/>
-      </w:r>
-      <w:r>
-        <w:rPr>
-          <w:rFonts w:ascii="Palatino Linotype" w:hAnsi="Palatino Linotype"/>
-        </w:rPr>
-        <w:tab/>
-      </w:r>
-      <w:r>
-        <w:rPr>
-          <w:rFonts w:ascii="Palatino Linotype" w:hAnsi="Palatino Linotype"/>
-        </w:rPr>
-        <w:tab/>
-      </w:r>
-      <w:r>
-        <w:rPr>
-          <w:rFonts w:ascii="Palatino Linotype" w:hAnsi="Palatino Linotype"/>
+          <w:sz w:val="20"/>
+          <w:szCs w:val="20"/>
+        </w:rPr>
+        <w:tab/>
+      </w:r>
+      <w:r>
+        <w:rPr>
+          <w:rFonts w:ascii="Palatino Linotype" w:hAnsi="Palatino Linotype"/>
+          <w:sz w:val="20"/>
+          <w:szCs w:val="20"/>
+        </w:rPr>
+        <w:tab/>
+      </w:r>
+      <w:r>
+        <w:rPr>
+          <w:rFonts w:ascii="Palatino Linotype" w:hAnsi="Palatino Linotype"/>
+          <w:sz w:val="20"/>
+          <w:szCs w:val="20"/>
+        </w:rPr>
+        <w:tab/>
+      </w:r>
+      <w:r>
+        <w:rPr>
+          <w:rFonts w:ascii="Palatino Linotype" w:hAnsi="Palatino Linotype"/>
+          <w:sz w:val="20"/>
+          <w:szCs w:val="20"/>
+        </w:rPr>
+        <w:tab/>
+      </w:r>
+      <w:r>
+        <w:rPr>
+          <w:rFonts w:ascii="Palatino Linotype" w:hAnsi="Palatino Linotype"/>
+          <w:sz w:val="20"/>
+          <w:szCs w:val="20"/>
+        </w:rPr>
+        <w:tab/>
+      </w:r>
+      <w:r>
+        <w:rPr>
+          <w:rFonts w:ascii="Palatino Linotype" w:hAnsi="Palatino Linotype"/>
+          <w:sz w:val="20"/>
+          <w:szCs w:val="20"/>
         </w:rPr>
         <w:tab/>
         <w:t xml:space="preserve">    </w:t>
@@ -270,44 +309,57 @@
           <w:tab w:val="left" w:pos="4680"/>
         </w:tabs>
         <w:ind w:left="4680" w:hanging="4680"/>
-        <w:jc w:val="left"/>
-        <w:rPr>
-          <w:rFonts w:ascii="Palatino Linotype" w:hAnsi="Palatino Linotype"/>
-        </w:rPr>
-      </w:pPr>
-      <w:r>
-        <w:rPr>
-          <w:rFonts w:ascii="Palatino Linotype" w:hAnsi="Palatino Linotype"/>
+        <w:rPr>
+          <w:rFonts w:ascii="Palatino Linotype" w:hAnsi="Palatino Linotype"/>
+          <w:sz w:val="20"/>
+          <w:szCs w:val="20"/>
+        </w:rPr>
+      </w:pPr>
+      <w:r>
+        <w:rPr>
+          <w:rFonts w:ascii="Palatino Linotype" w:hAnsi="Palatino Linotype"/>
+          <w:sz w:val="20"/>
+          <w:szCs w:val="20"/>
         </w:rPr>
         <w:t xml:space="preserve">John Smith</w:t>
       </w:r>
       <w:r>
         <w:rPr>
           <w:rFonts w:ascii="Palatino Linotype" w:hAnsi="Palatino Linotype"/>
+          <w:sz w:val="20"/>
+          <w:szCs w:val="20"/>
         </w:rPr>
         <w:t>,</w:t>
       </w:r>
       <w:r>
         <w:rPr>
           <w:rFonts w:ascii="Palatino Linotype" w:hAnsi="Palatino Linotype"/>
-        </w:rPr>
-        <w:tab/>
-      </w:r>
-      <w:r>
-        <w:rPr>
-          <w:rFonts w:ascii="Palatino Linotype" w:hAnsi="Palatino Linotype"/>
-        </w:rPr>
-        <w:tab/>
-      </w:r>
-      <w:r>
-        <w:rPr>
-          <w:rFonts w:ascii="Palatino Linotype" w:hAnsi="Palatino Linotype"/>
-        </w:rPr>
-        <w:tab/>
-      </w:r>
-      <w:r>
-        <w:rPr>
-          <w:rFonts w:ascii="Palatino Linotype" w:hAnsi="Palatino Linotype"/>
+          <w:sz w:val="20"/>
+          <w:szCs w:val="20"/>
+        </w:rPr>
+        <w:tab/>
+      </w:r>
+      <w:r>
+        <w:rPr>
+          <w:rFonts w:ascii="Palatino Linotype" w:hAnsi="Palatino Linotype"/>
+          <w:sz w:val="20"/>
+          <w:szCs w:val="20"/>
+        </w:rPr>
+        <w:tab/>
+      </w:r>
+      <w:r>
+        <w:rPr>
+          <w:rFonts w:ascii="Palatino Linotype" w:hAnsi="Palatino Linotype"/>
+          <w:sz w:val="20"/>
+          <w:szCs w:val="20"/>
+        </w:rPr>
+        <w:tab/>
+      </w:r>
+      <w:r>
+        <w:rPr>
+          <w:rFonts w:ascii="Palatino Linotype" w:hAnsi="Palatino Linotype"/>
+          <w:sz w:val="20"/>
+          <w:szCs w:val="20"/>
         </w:rPr>
         <w:tab/>
       </w:r>
@@ -327,28 +379,33 @@
           <w:tab w:val="left" w:pos="4680"/>
         </w:tabs>
         <w:ind w:left="4680" w:hanging="2520"/>
-        <w:jc w:val="left"/>
-        <w:rPr>
-          <w:rFonts w:ascii="Palatino Linotype" w:hAnsi="Palatino Linotype"/>
-        </w:rPr>
-      </w:pPr>
-      <w:proofErr w:type="gramStart"/>
-      <w:r>
-        <w:rPr>
-          <w:rFonts w:ascii="Palatino Linotype" w:hAnsi="Palatino Linotype"/>
+        <w:rPr>
+          <w:rFonts w:ascii="Palatino Linotype" w:hAnsi="Palatino Linotype"/>
+          <w:sz w:val="20"/>
+          <w:szCs w:val="20"/>
+        </w:rPr>
+      </w:pPr>
+      <w:r>
+        <w:rPr>
+          <w:rFonts w:ascii="Palatino Linotype" w:hAnsi="Palatino Linotype"/>
+          <w:sz w:val="20"/>
+          <w:szCs w:val="20"/>
         </w:rPr>
         <w:t>Defendant.</w:t>
       </w:r>
-      <w:proofErr w:type="gramEnd"/>
-      <w:r>
-        <w:rPr>
-          <w:rFonts w:ascii="Palatino Linotype" w:hAnsi="Palatino Linotype"/>
-        </w:rPr>
-        <w:tab/>
-      </w:r>
-      <w:r>
-        <w:rPr>
-          <w:rFonts w:ascii="Palatino Linotype" w:hAnsi="Palatino Linotype"/>
+      <w:r>
+        <w:rPr>
+          <w:rFonts w:ascii="Palatino Linotype" w:hAnsi="Palatino Linotype"/>
+          <w:sz w:val="20"/>
+          <w:szCs w:val="20"/>
+        </w:rPr>
+        <w:tab/>
+      </w:r>
+      <w:r>
+        <w:rPr>
+          <w:rFonts w:ascii="Palatino Linotype" w:hAnsi="Palatino Linotype"/>
+          <w:sz w:val="20"/>
+          <w:szCs w:val="20"/>
         </w:rPr>
         <w:tab/>
       </w:r>
@@ -368,14 +425,17 @@
           <w:tab w:val="left" w:pos="4680"/>
         </w:tabs>
         <w:ind w:left="4680" w:hanging="2520"/>
-        <w:jc w:val="left"/>
-        <w:rPr>
-          <w:rFonts w:ascii="Palatino Linotype" w:hAnsi="Palatino Linotype"/>
-        </w:rPr>
-      </w:pPr>
-      <w:r>
-        <w:rPr>
-          <w:rFonts w:ascii="Palatino Linotype" w:hAnsi="Palatino Linotype"/>
+        <w:rPr>
+          <w:rFonts w:ascii="Palatino Linotype" w:hAnsi="Palatino Linotype"/>
+          <w:sz w:val="20"/>
+          <w:szCs w:val="20"/>
+        </w:rPr>
+      </w:pPr>
+      <w:r>
+        <w:rPr>
+          <w:rFonts w:ascii="Palatino Linotype" w:hAnsi="Palatino Linotype"/>
+          <w:sz w:val="20"/>
+          <w:szCs w:val="20"/>
         </w:rPr>
         <w:tab/>
       </w:r>
@@ -385,9 +445,11 @@
         <w:tabs>
           <w:tab w:val="center" w:pos="4680"/>
         </w:tabs>
-        <w:jc w:val="left"/>
-        <w:rPr>
-          <w:rFonts w:ascii="Palatino Linotype" w:hAnsi="Palatino Linotype"/>
+        <w:jc w:val="center"/>
+        <w:rPr>
+          <w:rFonts w:ascii="Palatino Linotype" w:hAnsi="Palatino Linotype"/>
+          <w:sz w:val="20"/>
+          <w:szCs w:val="20"/>
         </w:rPr>
       </w:pPr>
       <w:r>
@@ -395,6 +457,8 @@
           <w:rFonts w:ascii="Palatino Linotype" w:hAnsi="Palatino Linotype"/>
           <w:b/>
           <w:bCs/>
+          <w:sz w:val="20"/>
+          <w:szCs w:val="20"/>
           <w:u w:val="single"/>
         </w:rPr>
         <w:t>FINAL JUDGMENT ENTRY</w:t>
@@ -405,28 +469,30 @@
         <w:tabs>
           <w:tab w:val="center" w:pos="4680"/>
         </w:tabs>
-        <w:jc w:val="left"/>
-        <w:rPr>
-          <w:rFonts w:ascii="Palatino Linotype" w:hAnsi="Palatino Linotype"/>
-        </w:rPr>
-      </w:pPr>
-      <w:r>
-        <w:rPr>
-          <w:rFonts w:ascii="Palatino Linotype" w:hAnsi="Palatino Linotype"/>
-        </w:rPr>
-        <w:tab/>
-      </w:r>
-    </w:p>
-    <w:p>
-      <w:pPr>
-        <w:jc w:val="left"/>
-        <w:rPr>
-          <w:rFonts w:ascii="Palatino Linotype" w:hAnsi="Palatino Linotype"/>
-        </w:rPr>
-      </w:pPr>
-      <w:r>
-        <w:rPr>
-          <w:rFonts w:ascii="Palatino Linotype" w:hAnsi="Palatino Linotype"/>
+        <w:rPr>
+          <w:rFonts w:ascii="Palatino Linotype" w:hAnsi="Palatino Linotype"/>
+        </w:rPr>
+      </w:pPr>
+      <w:r>
+        <w:rPr>
+          <w:rFonts w:ascii="Palatino Linotype" w:hAnsi="Palatino Linotype"/>
+        </w:rPr>
+        <w:tab/>
+      </w:r>
+    </w:p>
+    <w:p>
+      <w:pPr>
+        <w:rPr>
+          <w:rFonts w:ascii="Palatino Linotype" w:hAnsi="Palatino Linotype"/>
+          <w:sz w:val="20"/>
+          <w:szCs w:val="20"/>
+        </w:rPr>
+      </w:pPr>
+      <w:r>
+        <w:rPr>
+          <w:rFonts w:ascii="Palatino Linotype" w:hAnsi="Palatino Linotype"/>
+          <w:sz w:val="20"/>
+          <w:szCs w:val="20"/>
           <w:lang w:val="en-CA"/>
         </w:rPr>
         <w:fldChar w:fldCharType="begin"/>
@@ -434,6 +500,8 @@
       <w:r>
         <w:rPr>
           <w:rFonts w:ascii="Palatino Linotype" w:hAnsi="Palatino Linotype"/>
+          <w:sz w:val="20"/>
+          <w:szCs w:val="20"/>
           <w:lang w:val="en-CA"/>
         </w:rPr>
         <w:instrText xml:space="preserve"> SEQ CHAPTER \h \r 1</w:instrText>
@@ -441,6 +509,8 @@
       <w:r>
         <w:rPr>
           <w:rFonts w:ascii="Palatino Linotype" w:hAnsi="Palatino Linotype"/>
+          <w:sz w:val="20"/>
+          <w:szCs w:val="20"/>
           <w:lang w:val="en-CA"/>
         </w:rPr>
         <w:fldChar w:fldCharType="end"/>
@@ -448,6 +518,8 @@
       <w:r>
         <w:rPr>
           <w:rFonts w:ascii="Palatino Linotype" w:hAnsi="Palatino Linotype"/>
+          <w:sz w:val="20"/>
+          <w:szCs w:val="20"/>
           <w:lang w:val="en-CA"/>
         </w:rPr>
         <w:t xml:space="preserve">The defendant appeared</w:t>
@@ -455,68 +527,181 @@
       <w:r>
         <w:rPr>
           <w:rFonts w:ascii="Palatino Linotype" w:hAnsi="Palatino Linotype"/>
-        </w:rPr>
-        <w:t xml:space="preserve"> on January 01 2021.</w:t>
-      </w:r>
-    </w:p>
-    <w:p>
-      <w:pPr>
-        <w:jc w:val="left"/>
-        <w:rPr>
-          <w:rFonts w:ascii="Palatino Linotype" w:hAnsi="Palatino Linotype"/>
-        </w:rPr>
-      </w:pPr>
-      <w:r>
-        <w:rPr>
-          <w:rFonts w:ascii="Palatino Linotype" w:hAnsi="Palatino Linotype"/>
+          <w:sz w:val="20"/>
+          <w:szCs w:val="20"/>
+        </w:rPr>
+        <w:t xml:space="preserve"> on January 01, 2021.</w:t>
+      </w:r>
+      <w:r>
+        <w:rPr>
+          <w:rFonts w:ascii="Palatino Linotype" w:hAnsi="Palatino Linotype"/>
+          <w:sz w:val="20"/>
+          <w:szCs w:val="20"/>
+        </w:rPr>
+        <w:t xml:space="preserve"> </w:t>
+      </w:r>
+      <w:r>
+        <w:rPr>
+          <w:rFonts w:ascii="Palatino Linotype" w:hAnsi="Palatino Linotype"/>
+          <w:sz w:val="20"/>
+          <w:szCs w:val="20"/>
+        </w:rPr>
+        <w:t xml:space="preserve">Robert Shapiro appeared as counsel for the defendant.</w:t>
+      </w:r>
+      <w:r>
+        <w:rPr>
+          <w:rFonts w:ascii="Palatino Linotype" w:hAnsi="Palatino Linotype"/>
+          <w:sz w:val="20"/>
+          <w:szCs w:val="20"/>
+        </w:rPr>
+        <w:t xml:space="preserve"> </w:t>
+      </w:r>
+      <w:r>
+        <w:rPr>
+          <w:rFonts w:ascii="Palatino Linotype" w:hAnsi="Palatino Linotype"/>
+          <w:sz w:val="20"/>
+          <w:szCs w:val="20"/>
         </w:rPr>
         <w:t xml:space="preserve"/>
       </w:r>
-    </w:p>
-    <w:p>
-      <w:pPr>
-        <w:jc w:val="left"/>
+      <w:r>
+        <w:rPr>
+          <w:rFonts w:ascii="Palatino Linotype" w:hAnsi="Palatino Linotype"/>
+          <w:sz w:val="20"/>
+          <w:szCs w:val="20"/>
+        </w:rPr>
+        <w:t xml:space="preserve">The defendant was advised and understood the charge(s) and effects of a plea.</w:t>
+      </w:r>
+      <w:r>
+        <w:rPr>
+          <w:rFonts w:ascii="Palatino Linotype" w:hAnsi="Palatino Linotype"/>
+          <w:sz w:val="20"/>
+          <w:szCs w:val="20"/>
+        </w:rPr>
+        <w:t xml:space="preserve"> </w:t>
+      </w:r>
+      <w:r>
+        <w:rPr>
+          <w:rFonts w:ascii="Palatino Linotype" w:hAnsi="Palatino Linotype"/>
+          <w:sz w:val="20"/>
+          <w:szCs w:val="20"/>
+        </w:rPr>
+        <w:t xml:space="preserve"/>
+      </w:r>
+    </w:p>
+    <w:p>
+      <w:pPr>
+        <w:rPr>
+          <w:rFonts w:ascii="Palatino Linotype" w:hAnsi="Palatino Linotype"/>
+          <w:sz w:val="20"/>
+          <w:szCs w:val="20"/>
+        </w:rPr>
+      </w:pPr>
+    </w:p>
+    <w:p>
+      <w:pPr>
+        <w:rPr>
+          <w:rFonts w:ascii="Palatino Linotype" w:hAnsi="Palatino Linotype"/>
+          <w:sz w:val="20"/>
+          <w:szCs w:val="20"/>
+        </w:rPr>
+      </w:pPr>
+      <w:r>
+        <w:rPr>
+          <w:rFonts w:ascii="Palatino Linotype" w:hAnsi="Palatino Linotype"/>
+          <w:sz w:val="20"/>
+          <w:szCs w:val="20"/>
+        </w:rPr>
+        <w:t xml:space="preserve"/>
+      </w:r>
+      <w:r>
+        <w:rPr>
+          <w:rFonts w:ascii="Palatino Linotype" w:hAnsi="Palatino Linotype"/>
+          <w:sz w:val="20"/>
+          <w:szCs w:val="20"/>
+        </w:rPr>
+        <w:t xml:space="preserve"/>
+      </w:r>
+    </w:p>
+    <w:p>
+      <w:pPr>
+        <w:rPr>
+          <w:rFonts w:ascii="Palatino Linotype" w:hAnsi="Palatino Linotype"/>
+          <w:sz w:val="20"/>
+          <w:szCs w:val="20"/>
+        </w:rPr>
+      </w:pPr>
+    </w:p>
+    <w:p>
+      <w:pPr>
+        <w:rPr>
+          <w:rFonts w:ascii="Palatino Linotype" w:hAnsi="Palatino Linotype"/>
+          <w:sz w:val="20"/>
+          <w:szCs w:val="20"/>
+        </w:rPr>
+      </w:pPr>
+      <w:r>
+        <w:rPr>
+          <w:rFonts w:ascii="Palatino Linotype" w:hAnsi="Palatino Linotype"/>
+          <w:sz w:val="20"/>
+          <w:szCs w:val="20"/>
+        </w:rPr>
+        <w:t xml:space="preserve"/>
+      </w:r>
+    </w:p>
+    <w:p>
+      <w:pPr>
+        <w:spacing w:after="120"/>
         <w:rPr>
           <w:rFonts w:ascii="Palatino Linotype" w:hAnsi="Palatino Linotype"/>
           <w:b/>
+          <w:sz w:val="20"/>
+          <w:szCs w:val="20"/>
         </w:rPr>
       </w:pPr>
       <w:r>
         <w:rPr>
           <w:rFonts w:ascii="Palatino Linotype" w:hAnsi="Palatino Linotype"/>
           <w:b/>
-        </w:rPr>
-        <w:t>Sentencing</w:t>
-      </w:r>
-    </w:p>
-    <w:p>
-      <w:pPr>
-        <w:jc w:val="left"/>
-        <w:rPr>
-          <w:rFonts w:ascii="Palatino Linotype" w:hAnsi="Palatino Linotype"/>
-          <w:b/>
-        </w:rPr>
-      </w:pPr>
-    </w:p>
-    <w:p>
-      <w:pPr>
-        <w:jc w:val="left"/>
-        <w:rPr>
-          <w:rFonts w:ascii="Palatino Linotype" w:hAnsi="Palatino Linotype"/>
-        </w:rPr>
-      </w:pPr>
-      <w:r>
-        <w:rPr>
-          <w:rFonts w:ascii="Palatino Linotype" w:hAnsi="Palatino Linotype"/>
+          <w:sz w:val="20"/>
+          <w:szCs w:val="20"/>
+        </w:rPr>
+        <w:t xml:space="preserve">Sentencing</w:t>
+      </w:r>
+    </w:p>
+    <w:p>
+      <w:pPr>
+        <w:rPr>
+          <w:rFonts w:ascii="Palatino Linotype" w:hAnsi="Palatino Linotype"/>
+          <w:bCs/>
+          <w:sz w:val="20"/>
+          <w:szCs w:val="20"/>
+        </w:rPr>
+      </w:pPr>
+      <w:r>
+        <w:rPr>
+          <w:rFonts w:ascii="Palatino Linotype" w:hAnsi="Palatino Linotype"/>
+          <w:bCs/>
+          <w:sz w:val="20"/>
+          <w:szCs w:val="20"/>
+        </w:rPr>
+        <w:t xml:space="preserve"/>
+      </w:r>
+      <w:r>
+        <w:rPr>
+          <w:rFonts w:ascii="Palatino Linotype" w:hAnsi="Palatino Linotype"/>
+          <w:sz w:val="20"/>
+          <w:szCs w:val="20"/>
         </w:rPr>
         <w:t>The court finds and imposes sentences as follows:</w:t>
       </w:r>
     </w:p>
     <w:p>
       <w:pPr>
-        <w:jc w:val="left"/>
-        <w:rPr>
-          <w:rFonts w:ascii="Palatino Linotype" w:hAnsi="Palatino Linotype"/>
+        <w:rPr>
+          <w:rFonts w:ascii="Palatino Linotype" w:hAnsi="Palatino Linotype"/>
+          <w:sz w:val="20"/>
+          <w:szCs w:val="20"/>
         </w:rPr>
       </w:pPr>
     </w:p>
@@ -553,6 +738,8 @@
                 <w:rFonts w:ascii="Palatino Linotype" w:hAnsi="Palatino Linotype"/>
                 <w:b/>
                 <w:bCs/>
+                <w:sz w:val="20"/>
+                <w:szCs w:val="20"/>
               </w:rPr>
             </w:pPr>
             <w:r>
@@ -560,6 +747,8 @@
                 <w:rFonts w:ascii="Palatino Linotype" w:hAnsi="Palatino Linotype"/>
                 <w:b/>
                 <w:bCs/>
+                <w:sz w:val="20"/>
+                <w:szCs w:val="20"/>
               </w:rPr>
               <w:t>Offense</w:t>
             </w:r>
@@ -587,6 +776,8 @@
                 <w:rFonts w:ascii="Palatino Linotype" w:hAnsi="Palatino Linotype"/>
                 <w:b/>
                 <w:bCs/>
+                <w:sz w:val="20"/>
+                <w:szCs w:val="20"/>
               </w:rPr>
             </w:pPr>
             <w:r>
@@ -594,6 +785,8 @@
                 <w:rFonts w:ascii="Palatino Linotype" w:hAnsi="Palatino Linotype"/>
                 <w:b/>
                 <w:bCs/>
+                <w:sz w:val="20"/>
+                <w:szCs w:val="20"/>
               </w:rPr>
               <w:t xml:space="preserve">Failure to Control - R.C. 4511.202</w:t>
             </w:r>
@@ -623,6 +816,8 @@
                 <w:rFonts w:ascii="Palatino Linotype" w:hAnsi="Palatino Linotype"/>
                 <w:b/>
                 <w:bCs/>
+                <w:sz w:val="20"/>
+                <w:szCs w:val="20"/>
               </w:rPr>
             </w:pPr>
             <w:r>
@@ -630,6 +825,8 @@
                 <w:rFonts w:ascii="Palatino Linotype" w:hAnsi="Palatino Linotype"/>
                 <w:b/>
                 <w:bCs/>
+                <w:sz w:val="20"/>
+                <w:szCs w:val="20"/>
               </w:rPr>
               <w:t>Degree</w:t>
             </w:r>
@@ -657,6 +854,8 @@
                 <w:rFonts w:ascii="Palatino Linotype" w:hAnsi="Palatino Linotype"/>
                 <w:b/>
                 <w:bCs/>
+                <w:sz w:val="20"/>
+                <w:szCs w:val="20"/>
               </w:rPr>
             </w:pPr>
             <w:r>
@@ -664,6 +863,8 @@
                 <w:rFonts w:ascii="Palatino Linotype" w:hAnsi="Palatino Linotype"/>
                 <w:b/>
                 <w:bCs/>
+                <w:sz w:val="20"/>
+                <w:szCs w:val="20"/>
               </w:rPr>
               <w:t xml:space="preserve">MM</w:t>
             </w:r>
@@ -693,6 +894,8 @@
                 <w:rFonts w:ascii="Palatino Linotype" w:hAnsi="Palatino Linotype"/>
                 <w:b/>
                 <w:bCs/>
+                <w:sz w:val="20"/>
+                <w:szCs w:val="20"/>
               </w:rPr>
             </w:pPr>
             <w:r>
@@ -700,6 +903,8 @@
                 <w:rFonts w:ascii="Palatino Linotype" w:hAnsi="Palatino Linotype"/>
                 <w:b/>
                 <w:bCs/>
+                <w:sz w:val="20"/>
+                <w:szCs w:val="20"/>
               </w:rPr>
               <w:t>Plea</w:t>
             </w:r>
@@ -727,6 +932,8 @@
                 <w:rFonts w:ascii="Palatino Linotype" w:hAnsi="Palatino Linotype"/>
                 <w:b/>
                 <w:bCs/>
+                <w:sz w:val="20"/>
+                <w:szCs w:val="20"/>
               </w:rPr>
             </w:pPr>
             <w:r>
@@ -734,8 +941,9 @@
                 <w:rFonts w:ascii="Palatino Linotype" w:hAnsi="Palatino Linotype"/>
                 <w:b/>
                 <w:bCs/>
+                <w:sz w:val="20"/>
+                <w:szCs w:val="20"/>
               </w:rPr>
-              <w:lastRenderedPageBreak/>
               <w:t xml:space="preserve">No Contest</w:t>
             </w:r>
           </w:p>
@@ -764,6 +972,8 @@
                 <w:rFonts w:ascii="Palatino Linotype" w:hAnsi="Palatino Linotype"/>
                 <w:b/>
                 <w:bCs/>
+                <w:sz w:val="20"/>
+                <w:szCs w:val="20"/>
               </w:rPr>
             </w:pPr>
             <w:r>
@@ -771,8 +981,9 @@
                 <w:rFonts w:ascii="Palatino Linotype" w:hAnsi="Palatino Linotype"/>
                 <w:b/>
                 <w:bCs/>
+                <w:sz w:val="20"/>
+                <w:szCs w:val="20"/>
               </w:rPr>
-              <w:lastRenderedPageBreak/>
               <w:t>Finding</w:t>
             </w:r>
           </w:p>
@@ -799,6 +1010,8 @@
                 <w:rFonts w:ascii="Palatino Linotype" w:hAnsi="Palatino Linotype"/>
                 <w:b/>
                 <w:bCs/>
+                <w:sz w:val="20"/>
+                <w:szCs w:val="20"/>
               </w:rPr>
             </w:pPr>
             <w:r>
@@ -806,7 +1019,10 @@
                 <w:rFonts w:ascii="Palatino Linotype" w:hAnsi="Palatino Linotype"/>
                 <w:b/>
                 <w:bCs/>
+                <w:sz w:val="20"/>
+                <w:szCs w:val="20"/>
               </w:rPr>
+              <w:lastRenderedPageBreak/>
               <w:t xml:space="preserve">Guilty</w:t>
             </w:r>
           </w:p>
@@ -835,6 +1051,8 @@
                 <w:rFonts w:ascii="Palatino Linotype" w:hAnsi="Palatino Linotype"/>
                 <w:b/>
                 <w:bCs/>
+                <w:sz w:val="20"/>
+                <w:szCs w:val="20"/>
               </w:rPr>
             </w:pPr>
             <w:r>
@@ -842,6 +1060,8 @@
                 <w:rFonts w:ascii="Palatino Linotype" w:hAnsi="Palatino Linotype"/>
                 <w:b/>
                 <w:bCs/>
+                <w:sz w:val="20"/>
+                <w:szCs w:val="20"/>
               </w:rPr>
               <w:t>Fine Amount</w:t>
             </w:r>
@@ -869,6 +1089,8 @@
                 <w:rFonts w:ascii="Palatino Linotype" w:hAnsi="Palatino Linotype"/>
                 <w:b/>
                 <w:bCs/>
+                <w:sz w:val="20"/>
+                <w:szCs w:val="20"/>
               </w:rPr>
             </w:pPr>
             <w:r>
@@ -876,6 +1098,8 @@
                 <w:rFonts w:ascii="Palatino Linotype" w:hAnsi="Palatino Linotype"/>
                 <w:b/>
                 <w:bCs/>
+                <w:sz w:val="20"/>
+                <w:szCs w:val="20"/>
               </w:rPr>
               <w:t xml:space="preserve">250.00</w:t>
             </w:r>
@@ -905,6 +1129,8 @@
                 <w:rFonts w:ascii="Palatino Linotype" w:hAnsi="Palatino Linotype"/>
                 <w:b/>
                 <w:bCs/>
+                <w:sz w:val="20"/>
+                <w:szCs w:val="20"/>
               </w:rPr>
             </w:pPr>
             <w:r>
@@ -912,6 +1138,8 @@
                 <w:rFonts w:ascii="Palatino Linotype" w:hAnsi="Palatino Linotype"/>
                 <w:b/>
                 <w:bCs/>
+                <w:sz w:val="20"/>
+                <w:szCs w:val="20"/>
               </w:rPr>
               <w:t>Fines Suspended</w:t>
             </w:r>
@@ -939,6 +1167,8 @@
                 <w:rFonts w:ascii="Palatino Linotype" w:hAnsi="Palatino Linotype"/>
                 <w:b/>
                 <w:bCs/>
+                <w:sz w:val="20"/>
+                <w:szCs w:val="20"/>
               </w:rPr>
             </w:pPr>
             <w:r>
@@ -946,6 +1176,8 @@
                 <w:rFonts w:ascii="Palatino Linotype" w:hAnsi="Palatino Linotype"/>
                 <w:b/>
                 <w:bCs/>
+                <w:sz w:val="20"/>
+                <w:szCs w:val="20"/>
               </w:rPr>
               <w:t xml:space="preserve">125.00</w:t>
             </w:r>
@@ -975,6 +1207,8 @@
                 <w:rFonts w:ascii="Palatino Linotype" w:hAnsi="Palatino Linotype"/>
                 <w:b/>
                 <w:bCs/>
+                <w:sz w:val="20"/>
+                <w:szCs w:val="20"/>
               </w:rPr>
             </w:pPr>
             <w:r>
@@ -982,6 +1216,8 @@
                 <w:rFonts w:ascii="Palatino Linotype" w:hAnsi="Palatino Linotype"/>
                 <w:b/>
                 <w:bCs/>
+                <w:sz w:val="20"/>
+                <w:szCs w:val="20"/>
               </w:rPr>
               <w:t>Jail Days</w:t>
             </w:r>
@@ -1009,6 +1245,8 @@
                 <w:rFonts w:ascii="Palatino Linotype" w:hAnsi="Palatino Linotype"/>
                 <w:b/>
                 <w:bCs/>
+                <w:sz w:val="20"/>
+                <w:szCs w:val="20"/>
               </w:rPr>
             </w:pPr>
             <w:r>
@@ -1016,6 +1254,8 @@
                 <w:rFonts w:ascii="Palatino Linotype" w:hAnsi="Palatino Linotype"/>
                 <w:b/>
                 <w:bCs/>
+                <w:sz w:val="20"/>
+                <w:szCs w:val="20"/>
               </w:rPr>
               <w:t xml:space="preserve">180</w:t>
             </w:r>
@@ -1045,6 +1285,8 @@
                 <w:rFonts w:ascii="Palatino Linotype" w:hAnsi="Palatino Linotype"/>
                 <w:b/>
                 <w:bCs/>
+                <w:sz w:val="20"/>
+                <w:szCs w:val="20"/>
               </w:rPr>
             </w:pPr>
             <w:r>
@@ -1052,6 +1294,8 @@
                 <w:rFonts w:ascii="Palatino Linotype" w:hAnsi="Palatino Linotype"/>
                 <w:b/>
                 <w:bCs/>
+                <w:sz w:val="20"/>
+                <w:szCs w:val="20"/>
               </w:rPr>
               <w:t>Jail Days Suspended</w:t>
             </w:r>
@@ -1079,6 +1323,8 @@
                 <w:rFonts w:ascii="Palatino Linotype" w:hAnsi="Palatino Linotype"/>
                 <w:b/>
                 <w:bCs/>
+                <w:sz w:val="20"/>
+                <w:szCs w:val="20"/>
               </w:rPr>
             </w:pPr>
             <w:r>
@@ -1086,6 +1332,8 @@
                 <w:rFonts w:ascii="Palatino Linotype" w:hAnsi="Palatino Linotype"/>
                 <w:b/>
                 <w:bCs/>
+                <w:sz w:val="20"/>
+                <w:szCs w:val="20"/>
               </w:rPr>
               <w:t xml:space="preserve">175</w:t>
             </w:r>
@@ -1108,11 +1356,12 @@
           <w:tab w:val="left" w:pos="4680"/>
         </w:tabs>
         <w:ind w:left="4680" w:hanging="4680"/>
-        <w:jc w:val="left"/>
         <w:rPr>
           <w:rFonts w:ascii="Palatino Linotype" w:hAnsi="Palatino Linotype"/>
           <w:b/>
           <w:bCs/>
+          <w:sz w:val="20"/>
+          <w:szCs w:val="20"/>
         </w:rPr>
       </w:pPr>
     </w:p>
@@ -1130,12 +1379,14 @@
           <w:tab w:val="left" w:pos="4320"/>
           <w:tab w:val="left" w:pos="4680"/>
         </w:tabs>
+        <w:spacing w:after="120"/>
         <w:ind w:left="4680" w:hanging="4680"/>
-        <w:jc w:val="left"/>
         <w:rPr>
           <w:rFonts w:ascii="Palatino Linotype" w:hAnsi="Palatino Linotype"/>
           <w:b/>
           <w:bCs/>
+          <w:sz w:val="20"/>
+          <w:szCs w:val="20"/>
         </w:rPr>
       </w:pPr>
       <w:r>
@@ -1143,8 +1394,43 @@
           <w:rFonts w:ascii="Palatino Linotype" w:hAnsi="Palatino Linotype"/>
           <w:b/>
           <w:bCs/>
-        </w:rPr>
-        <w:t>Ability to Pay</w:t>
+          <w:sz w:val="20"/>
+          <w:szCs w:val="20"/>
+        </w:rPr>
+        <w:t xml:space="preserve">Ability to Pay</w:t>
+      </w:r>
+    </w:p>
+    <w:p>
+      <w:pPr>
+        <w:rPr>
+          <w:rFonts w:ascii="Palatino Linotype" w:hAnsi="Palatino Linotype"/>
+          <w:sz w:val="20"/>
+          <w:szCs w:val="20"/>
+        </w:rPr>
+      </w:pPr>
+      <w:r>
+        <w:rPr>
+          <w:rFonts w:ascii="Palatino Linotype" w:hAnsi="Palatino Linotype"/>
+          <w:sz w:val="20"/>
+          <w:szCs w:val="20"/>
+        </w:rPr>
+        <w:t xml:space="preserve">Defendant claimed the ability to pay in  days. </w:t>
+      </w:r>
+      <w:r>
+        <w:rPr>
+          <w:rFonts w:ascii="Palatino Linotype" w:hAnsi="Palatino Linotype"/>
+          <w:sz w:val="20"/>
+          <w:szCs w:val="20"/>
+        </w:rPr>
+        <w:t xml:space="preserve"/>
+      </w:r>
+      <w:r>
+        <w:rPr>
+          <w:rFonts w:ascii="Palatino Linotype" w:hAnsi="Palatino Linotype"/>
+          <w:sz w:val="20"/>
+          <w:szCs w:val="20"/>
+        </w:rPr>
+        <w:t xml:space="preserve"/>
       </w:r>
     </w:p>
     <w:p>
@@ -1161,12 +1447,28 @@
           <w:tab w:val="left" w:pos="4320"/>
           <w:tab w:val="left" w:pos="4680"/>
         </w:tabs>
-        <w:ind w:left="4680" w:hanging="4680"/>
-        <w:jc w:val="left"/>
-        <w:rPr>
-          <w:rFonts w:ascii="Palatino Linotype" w:hAnsi="Palatino Linotype"/>
-        </w:rPr>
-      </w:pPr>
+        <w:rPr>
+          <w:rFonts w:ascii="Palatino Linotype" w:hAnsi="Palatino Linotype"/>
+          <w:sz w:val="20"/>
+          <w:szCs w:val="20"/>
+        </w:rPr>
+      </w:pPr>
+      <w:r>
+        <w:rPr>
+          <w:rFonts w:ascii="Palatino Linotype" w:hAnsi="Palatino Linotype"/>
+          <w:sz w:val="20"/>
+          <w:szCs w:val="20"/>
+        </w:rPr>
+        <w:t xml:space="preserve"/>
+      </w:r>
+      <w:r>
+        <w:rPr>
+          <w:rFonts w:ascii="Palatino Linotype" w:hAnsi="Palatino Linotype"/>
+          <w:sz w:val="20"/>
+          <w:szCs w:val="20"/>
+        </w:rPr>
+        <w:t xml:space="preserve"> </w:t>
+      </w:r>
     </w:p>
     <w:p>
       <w:pPr>
@@ -1182,21 +1484,20 @@
           <w:tab w:val="left" w:pos="4320"/>
           <w:tab w:val="left" w:pos="4680"/>
         </w:tabs>
-        <w:ind w:left="4680" w:hanging="4680"/>
-        <w:jc w:val="left"/>
-        <w:rPr>
-          <w:rFonts w:ascii="Palatino Linotype" w:hAnsi="Palatino Linotype"/>
-        </w:rPr>
-      </w:pPr>
-      <w:r>
-        <w:rPr>
-          <w:rFonts w:ascii="Palatino Linotype" w:hAnsi="Palatino Linotype"/>
-        </w:rPr>
-        <w:t xml:space="preserve">Defendant claimed the ability to pay in . </w:t>
-      </w:r>
-    </w:p>
-    <w:p>
-      <w:pPr>
+        <w:rPr>
+          <w:rFonts w:ascii="Palatino Linotype" w:hAnsi="Palatino Linotype"/>
+          <w:sz w:val="20"/>
+          <w:szCs w:val="20"/>
+        </w:rPr>
+      </w:pPr>
+    </w:p>
+    <w:p>
+      <w:pPr>
+        <w:pStyle w:val="ListParagraph"/>
+        <w:numPr>
+          <w:ilvl w:val="0"/>
+          <w:numId w:val="1"/>
+        </w:numPr>
         <w:tabs>
           <w:tab w:val="left" w:pos="-1080"/>
           <w:tab w:val="left" w:pos="-720"/>
@@ -1209,15 +1510,24 @@
           <w:tab w:val="left" w:pos="4320"/>
           <w:tab w:val="left" w:pos="4680"/>
         </w:tabs>
-        <w:ind w:left="4680" w:hanging="4680"/>
-        <w:jc w:val="left"/>
-        <w:rPr>
-          <w:rFonts w:ascii="Palatino Linotype" w:hAnsi="Palatino Linotype"/>
-        </w:rPr>
-      </w:pPr>
-    </w:p>
-    <w:p>
-      <w:pPr>
+        <w:rPr>
+          <w:rFonts w:ascii="Palatino Linotype" w:hAnsi="Palatino Linotype"/>
+          <w:sz w:val="20"/>
+          <w:szCs w:val="20"/>
+        </w:rPr>
+      </w:pPr>
+      <w:r>
+        <w:rPr>
+          <w:rFonts w:ascii="Palatino Linotype" w:hAnsi="Palatino Linotype"/>
+          <w:sz w:val="20"/>
+          <w:szCs w:val="20"/>
+        </w:rPr>
+        <w:t xml:space="preserve"/>
+      </w:r>
+    </w:p>
+    <w:p>
+      <w:pPr>
+        <w:pStyle w:val="ListParagraph"/>
         <w:tabs>
           <w:tab w:val="left" w:pos="-1080"/>
           <w:tab w:val="left" w:pos="-720"/>
@@ -1230,15 +1540,20 @@
           <w:tab w:val="left" w:pos="4320"/>
           <w:tab w:val="left" w:pos="4680"/>
         </w:tabs>
-        <w:ind w:left="4680" w:hanging="4680"/>
-        <w:jc w:val="left"/>
-        <w:rPr>
-          <w:rFonts w:ascii="Palatino Linotype" w:hAnsi="Palatino Linotype"/>
-        </w:rPr>
-      </w:pPr>
-    </w:p>
-    <w:p>
-      <w:pPr>
+        <w:rPr>
+          <w:rFonts w:ascii="Palatino Linotype" w:hAnsi="Palatino Linotype"/>
+          <w:sz w:val="20"/>
+          <w:szCs w:val="20"/>
+        </w:rPr>
+      </w:pPr>
+    </w:p>
+    <w:p>
+      <w:pPr>
+        <w:pStyle w:val="ListParagraph"/>
+        <w:numPr>
+          <w:ilvl w:val="0"/>
+          <w:numId w:val="1"/>
+        </w:numPr>
         <w:tabs>
           <w:tab w:val="left" w:pos="-1080"/>
           <w:tab w:val="left" w:pos="-720"/>
@@ -1251,15 +1566,24 @@
           <w:tab w:val="left" w:pos="4320"/>
           <w:tab w:val="left" w:pos="4680"/>
         </w:tabs>
-        <w:ind w:left="4680" w:hanging="4680"/>
-        <w:jc w:val="left"/>
-        <w:rPr>
-          <w:rFonts w:ascii="Palatino Linotype" w:hAnsi="Palatino Linotype"/>
-        </w:rPr>
-      </w:pPr>
-    </w:p>
-    <w:p>
-      <w:pPr>
+        <w:rPr>
+          <w:rFonts w:ascii="Palatino Linotype" w:hAnsi="Palatino Linotype"/>
+          <w:sz w:val="20"/>
+          <w:szCs w:val="20"/>
+        </w:rPr>
+      </w:pPr>
+      <w:r>
+        <w:rPr>
+          <w:rFonts w:ascii="Palatino Linotype" w:hAnsi="Palatino Linotype"/>
+          <w:sz w:val="20"/>
+          <w:szCs w:val="20"/>
+        </w:rPr>
+        <w:t xml:space="preserve"/>
+      </w:r>
+    </w:p>
+    <w:p>
+      <w:pPr>
+        <w:pStyle w:val="ListParagraph"/>
         <w:tabs>
           <w:tab w:val="left" w:pos="-1080"/>
           <w:tab w:val="left" w:pos="-720"/>
@@ -1272,48 +1596,12 @@
           <w:tab w:val="left" w:pos="4320"/>
           <w:tab w:val="left" w:pos="4680"/>
         </w:tabs>
-        <w:ind w:left="4680" w:hanging="4680"/>
-        <w:jc w:val="left"/>
-        <w:rPr>
-          <w:rFonts w:ascii="Palatino Linotype" w:hAnsi="Palatino Linotype"/>
-        </w:rPr>
-      </w:pPr>
-      <w:r>
-        <w:rPr>
-          <w:rFonts w:ascii="Palatino Linotype" w:hAnsi="Palatino Linotype"/>
-        </w:rPr>
-        <w:t>Dated: _______________________</w:t>
-      </w:r>
-      <w:r>
-        <w:rPr>
-          <w:rFonts w:ascii="Palatino Linotype" w:hAnsi="Palatino Linotype"/>
-        </w:rPr>
-        <w:tab/>
-      </w:r>
-      <w:r>
-        <w:rPr>
-          <w:rFonts w:ascii="Palatino Linotype" w:hAnsi="Palatino Linotype"/>
-        </w:rPr>
-        <w:tab/>
-      </w:r>
-      <w:r>
-        <w:rPr>
-          <w:rFonts w:ascii="Palatino Linotype" w:hAnsi="Palatino Linotype"/>
-        </w:rPr>
-        <w:tab/>
-      </w:r>
-      <w:r>
-        <w:rPr>
-          <w:rFonts w:ascii="Palatino Linotype" w:hAnsi="Palatino Linotype"/>
-        </w:rPr>
-        <w:tab/>
-      </w:r>
-      <w:r>
-        <w:rPr>
-          <w:rFonts w:ascii="Palatino Linotype" w:hAnsi="Palatino Linotype"/>
-        </w:rPr>
-        <w:t>____________________________________</w:t>
-      </w:r>
+        <w:rPr>
+          <w:rFonts w:ascii="Palatino Linotype" w:hAnsi="Palatino Linotype"/>
+          <w:sz w:val="20"/>
+          <w:szCs w:val="20"/>
+        </w:rPr>
+      </w:pPr>
     </w:p>
     <w:p>
       <w:pPr>
@@ -1329,24 +1617,12 @@
           <w:tab w:val="left" w:pos="4320"/>
           <w:tab w:val="left" w:pos="4680"/>
         </w:tabs>
-        <w:ind w:firstLine="4680"/>
-        <w:jc w:val="left"/>
-        <w:rPr>
-          <w:rFonts w:ascii="Palatino Linotype" w:hAnsi="Palatino Linotype"/>
-        </w:rPr>
-      </w:pPr>
-      <w:r>
-        <w:rPr>
-          <w:rFonts w:ascii="Palatino Linotype" w:hAnsi="Palatino Linotype"/>
-        </w:rPr>
-        <w:tab/>
-      </w:r>
-      <w:r>
-        <w:rPr>
-          <w:rFonts w:ascii="Palatino Linotype" w:hAnsi="Palatino Linotype"/>
-        </w:rPr>
-        <w:t>MARIANNE T. HEMMETER</w:t>
-      </w:r>
+        <w:rPr>
+          <w:rFonts w:ascii="Palatino Linotype" w:hAnsi="Palatino Linotype"/>
+          <w:sz w:val="20"/>
+          <w:szCs w:val="20"/>
+        </w:rPr>
+      </w:pPr>
     </w:p>
     <w:p>
       <w:pPr>
@@ -1362,26 +1638,14 @@
           <w:tab w:val="left" w:pos="4320"/>
           <w:tab w:val="left" w:pos="4680"/>
         </w:tabs>
-        <w:ind w:firstLine="4680"/>
-        <w:jc w:val="left"/>
-        <w:rPr>
-          <w:rFonts w:ascii="Palatino Linotype" w:hAnsi="Palatino Linotype"/>
-        </w:rPr>
-      </w:pPr>
-      <w:r>
-        <w:rPr>
-          <w:rFonts w:ascii="Palatino Linotype" w:hAnsi="Palatino Linotype"/>
-        </w:rPr>
-        <w:tab/>
-      </w:r>
-      <w:proofErr w:type="gramStart"/>
-      <w:r>
-        <w:rPr>
-          <w:rFonts w:ascii="Palatino Linotype" w:hAnsi="Palatino Linotype"/>
-        </w:rPr>
-        <w:t>ADMINISTRATIVE JUDGE.</w:t>
-      </w:r>
-      <w:proofErr w:type="gramEnd"/>
+        <w:ind w:left="4680" w:hanging="4680"/>
+        <w:jc w:val="both"/>
+        <w:rPr>
+          <w:rFonts w:ascii="Palatino Linotype" w:hAnsi="Palatino Linotype"/>
+          <w:sz w:val="20"/>
+          <w:szCs w:val="20"/>
+        </w:rPr>
+      </w:pPr>
     </w:p>
     <w:p>
       <w:pPr>
@@ -1397,10 +1661,12 @@
           <w:tab w:val="left" w:pos="4320"/>
           <w:tab w:val="left" w:pos="4680"/>
         </w:tabs>
-        <w:ind w:firstLine="4680"/>
-        <w:jc w:val="left"/>
-        <w:rPr>
-          <w:rFonts w:ascii="Palatino Linotype" w:hAnsi="Palatino Linotype"/>
+        <w:ind w:left="4680" w:hanging="4680"/>
+        <w:jc w:val="both"/>
+        <w:rPr>
+          <w:rFonts w:ascii="Palatino Linotype" w:hAnsi="Palatino Linotype"/>
+          <w:sz w:val="20"/>
+          <w:szCs w:val="20"/>
         </w:rPr>
       </w:pPr>
     </w:p>
@@ -1418,11 +1684,62 @@
           <w:tab w:val="left" w:pos="4320"/>
           <w:tab w:val="left" w:pos="4680"/>
         </w:tabs>
-        <w:jc w:val="left"/>
-        <w:rPr>
-          <w:rFonts w:ascii="Palatino Linotype" w:hAnsi="Palatino Linotype"/>
-        </w:rPr>
-      </w:pPr>
+        <w:ind w:left="4680" w:hanging="4680"/>
+        <w:jc w:val="both"/>
+        <w:rPr>
+          <w:rFonts w:ascii="Palatino Linotype" w:hAnsi="Palatino Linotype"/>
+          <w:sz w:val="20"/>
+          <w:szCs w:val="20"/>
+        </w:rPr>
+      </w:pPr>
+      <w:r>
+        <w:rPr>
+          <w:rFonts w:ascii="Palatino Linotype" w:hAnsi="Palatino Linotype"/>
+          <w:sz w:val="20"/>
+          <w:szCs w:val="20"/>
+        </w:rPr>
+        <w:t>Dated: _______________________</w:t>
+      </w:r>
+      <w:r>
+        <w:rPr>
+          <w:rFonts w:ascii="Palatino Linotype" w:hAnsi="Palatino Linotype"/>
+          <w:sz w:val="20"/>
+          <w:szCs w:val="20"/>
+        </w:rPr>
+        <w:tab/>
+      </w:r>
+      <w:r>
+        <w:rPr>
+          <w:rFonts w:ascii="Palatino Linotype" w:hAnsi="Palatino Linotype"/>
+          <w:sz w:val="20"/>
+          <w:szCs w:val="20"/>
+        </w:rPr>
+        <w:tab/>
+      </w:r>
+      <w:r>
+        <w:rPr>
+          <w:rFonts w:ascii="Palatino Linotype" w:hAnsi="Palatino Linotype"/>
+          <w:sz w:val="20"/>
+          <w:szCs w:val="20"/>
+        </w:rPr>
+        <w:tab/>
+      </w:r>
+      <w:r>
+        <w:rPr>
+          <w:rFonts w:ascii="Palatino Linotype" w:hAnsi="Palatino Linotype"/>
+          <w:sz w:val="20"/>
+          <w:szCs w:val="20"/>
+        </w:rPr>
+        <w:tab/>
+      </w:r>
+      <w:r>
+        <w:rPr>
+          <w:rFonts w:ascii="Palatino Linotype" w:hAnsi="Palatino Linotype"/>
+          <w:sz w:val="20"/>
+          <w:szCs w:val="20"/>
+        </w:rPr>
+        <w:t>____________________________________</w:t>
+      </w:r>
     </w:p>
     <w:p>
       <w:pPr>
@@ -1438,11 +1755,30 @@
           <w:tab w:val="left" w:pos="4320"/>
           <w:tab w:val="left" w:pos="4680"/>
         </w:tabs>
-        <w:jc w:val="left"/>
-        <w:rPr>
-          <w:rFonts w:ascii="Palatino Linotype" w:hAnsi="Palatino Linotype"/>
-        </w:rPr>
-      </w:pPr>
+        <w:ind w:firstLine="4680"/>
+        <w:jc w:val="both"/>
+        <w:rPr>
+          <w:rFonts w:ascii="Palatino Linotype" w:hAnsi="Palatino Linotype"/>
+          <w:sz w:val="20"/>
+          <w:szCs w:val="20"/>
+        </w:rPr>
+      </w:pPr>
+      <w:r>
+        <w:rPr>
+          <w:rFonts w:ascii="Palatino Linotype" w:hAnsi="Palatino Linotype"/>
+          <w:sz w:val="20"/>
+          <w:szCs w:val="20"/>
+        </w:rPr>
+        <w:tab/>
+      </w:r>
+      <w:r>
+        <w:rPr>
+          <w:rFonts w:ascii="Palatino Linotype" w:hAnsi="Palatino Linotype"/>
+          <w:sz w:val="20"/>
+          <w:szCs w:val="20"/>
+        </w:rPr>
+        <w:t>MARIANNE T. HEMMETER</w:t>
+      </w:r>
     </w:p>
     <w:p>
       <w:pPr>
@@ -1458,11 +1794,23 @@
           <w:tab w:val="left" w:pos="4320"/>
           <w:tab w:val="left" w:pos="4680"/>
         </w:tabs>
-        <w:jc w:val="left"/>
-        <w:rPr>
-          <w:rFonts w:ascii="Palatino Linotype" w:hAnsi="Palatino Linotype"/>
-        </w:rPr>
-      </w:pPr>
+        <w:ind w:firstLine="4680"/>
+        <w:jc w:val="both"/>
+        <w:rPr>
+          <w:rFonts w:ascii="Palatino Linotype" w:hAnsi="Palatino Linotype"/>
+          <w:sz w:val="20"/>
+          <w:szCs w:val="20"/>
+        </w:rPr>
+      </w:pPr>
+      <w:r>
+        <w:rPr>
+          <w:rFonts w:ascii="Palatino Linotype" w:hAnsi="Palatino Linotype"/>
+          <w:sz w:val="20"/>
+          <w:szCs w:val="20"/>
+        </w:rPr>
+        <w:tab/>
+        <w:t>ADMINISTRATIVE JUDGE</w:t>
+      </w:r>
     </w:p>
     <w:p>
       <w:pPr>
@@ -1478,23 +1826,14 @@
           <w:tab w:val="left" w:pos="4320"/>
           <w:tab w:val="left" w:pos="4680"/>
         </w:tabs>
-        <w:jc w:val="left"/>
-        <w:rPr>
-          <w:rFonts w:ascii="Palatino Linotype" w:hAnsi="Palatino Linotype"/>
-        </w:rPr>
-      </w:pPr>
-      <w:r>
-        <w:rPr>
-          <w:rFonts w:ascii="Palatino Linotype" w:hAnsi="Palatino Linotype"/>
-        </w:rPr>
-        <w:t xml:space="preserve">Copies Served: </w:t>
-      </w:r>
-      <w:r>
-        <w:rPr>
-          <w:rFonts w:ascii="Palatino Linotype" w:hAnsi="Palatino Linotype"/>
-        </w:rPr>
-        <w:t>Prosecutor’s Office</w:t>
-      </w:r>
+        <w:ind w:firstLine="4680"/>
+        <w:jc w:val="both"/>
+        <w:rPr>
+          <w:rFonts w:ascii="Palatino Linotype" w:hAnsi="Palatino Linotype"/>
+          <w:sz w:val="20"/>
+          <w:szCs w:val="20"/>
+        </w:rPr>
+      </w:pPr>
     </w:p>
     <w:p>
       <w:pPr>
@@ -1510,58 +1849,12 @@
           <w:tab w:val="left" w:pos="4320"/>
           <w:tab w:val="left" w:pos="4680"/>
         </w:tabs>
-        <w:jc w:val="left"/>
-        <w:rPr>
-          <w:rFonts w:ascii="Palatino Linotype" w:hAnsi="Palatino Linotype"/>
-        </w:rPr>
-      </w:pPr>
-      <w:r>
-        <w:rPr>
-          <w:rFonts w:ascii="Palatino Linotype" w:hAnsi="Palatino Linotype"/>
-        </w:rPr>
-        <w:tab/>
-      </w:r>
-      <w:r>
-        <w:rPr>
-          <w:rFonts w:ascii="Palatino Linotype" w:hAnsi="Palatino Linotype"/>
-        </w:rPr>
-        <w:tab/>
-        <w:t xml:space="preserve">  </w:t>
-      </w:r>
-      <w:r>
-        <w:rPr>
-          <w:rFonts w:ascii="Palatino Linotype" w:hAnsi="Palatino Linotype"/>
-        </w:rPr>
-        <w:t xml:space="preserve">John Smith</w:t>
-      </w:r>
-      <w:r>
-        <w:rPr>
-          <w:rFonts w:ascii="Palatino Linotype" w:hAnsi="Palatino Linotype"/>
-        </w:rPr>
-        <w:t xml:space="preserve"> Defendant </w:t>
-      </w:r>
-      <w:r>
-        <w:rPr>
-          <w:rFonts w:ascii="Palatino Linotype" w:hAnsi="Palatino Linotype"/>
-        </w:rPr>
-        <w:t>(</w:t>
-      </w:r>
-      <w:proofErr w:type="spellStart"/>
-      <w:proofErr w:type="gramStart"/>
-      <w:r>
-        <w:rPr>
-          <w:rFonts w:ascii="Palatino Linotype" w:hAnsi="Palatino Linotype"/>
-        </w:rPr>
-        <w:t>pd</w:t>
-      </w:r>
-      <w:proofErr w:type="spellEnd"/>
-      <w:proofErr w:type="gramEnd"/>
-      <w:r>
-        <w:rPr>
-          <w:rFonts w:ascii="Palatino Linotype" w:hAnsi="Palatino Linotype"/>
-        </w:rPr>
-        <w:t>)</w:t>
-      </w:r>
+        <w:rPr>
+          <w:rFonts w:ascii="Palatino Linotype" w:hAnsi="Palatino Linotype"/>
+          <w:sz w:val="20"/>
+          <w:szCs w:val="20"/>
+        </w:rPr>
+      </w:pPr>
     </w:p>
     <w:p>
       <w:pPr>
@@ -1577,9 +1870,10 @@
           <w:tab w:val="left" w:pos="4320"/>
           <w:tab w:val="left" w:pos="4680"/>
         </w:tabs>
-        <w:jc w:val="left"/>
-        <w:rPr>
-          <w:rFonts w:ascii="Palatino Linotype" w:hAnsi="Palatino Linotype"/>
+        <w:rPr>
+          <w:rFonts w:ascii="Palatino Linotype" w:hAnsi="Palatino Linotype"/>
+          <w:sz w:val="20"/>
+          <w:szCs w:val="20"/>
         </w:rPr>
       </w:pPr>
     </w:p>
@@ -1597,9 +1891,10 @@
           <w:tab w:val="left" w:pos="4320"/>
           <w:tab w:val="left" w:pos="4680"/>
         </w:tabs>
-        <w:jc w:val="left"/>
-        <w:rPr>
-          <w:rFonts w:ascii="Palatino Linotype" w:hAnsi="Palatino Linotype"/>
+        <w:rPr>
+          <w:rFonts w:ascii="Palatino Linotype" w:hAnsi="Palatino Linotype"/>
+          <w:sz w:val="20"/>
+          <w:szCs w:val="20"/>
         </w:rPr>
       </w:pPr>
     </w:p>
@@ -1617,11 +1912,36 @@
           <w:tab w:val="left" w:pos="4320"/>
           <w:tab w:val="left" w:pos="4680"/>
         </w:tabs>
-        <w:jc w:val="left"/>
-        <w:rPr>
-          <w:rFonts w:ascii="Palatino Linotype" w:hAnsi="Palatino Linotype"/>
-        </w:rPr>
-      </w:pPr>
+        <w:rPr>
+          <w:rFonts w:ascii="Palatino Linotype" w:hAnsi="Palatino Linotype"/>
+          <w:sz w:val="20"/>
+          <w:szCs w:val="20"/>
+        </w:rPr>
+      </w:pPr>
+      <w:r>
+        <w:rPr>
+          <w:rFonts w:ascii="Palatino Linotype" w:hAnsi="Palatino Linotype"/>
+          <w:sz w:val="20"/>
+          <w:szCs w:val="20"/>
+        </w:rPr>
+        <w:t xml:space="preserve">Copies Served: </w:t>
+      </w:r>
+      <w:r>
+        <w:rPr>
+          <w:rFonts w:ascii="Palatino Linotype" w:hAnsi="Palatino Linotype"/>
+          <w:sz w:val="20"/>
+          <w:szCs w:val="20"/>
+        </w:rPr>
+        <w:tab/>
+      </w:r>
+      <w:r>
+        <w:rPr>
+          <w:rFonts w:ascii="Palatino Linotype" w:hAnsi="Palatino Linotype"/>
+          <w:sz w:val="20"/>
+          <w:szCs w:val="20"/>
+        </w:rPr>
+        <w:t xml:space="preserve">Prosecutor’s Office</w:t>
+      </w:r>
     </w:p>
     <w:p>
       <w:pPr>
@@ -1637,15 +1957,140 @@
           <w:tab w:val="left" w:pos="4320"/>
           <w:tab w:val="left" w:pos="4680"/>
         </w:tabs>
-        <w:jc w:val="left"/>
-        <w:rPr>
-          <w:rFonts w:ascii="Palatino Linotype" w:hAnsi="Palatino Linotype"/>
+        <w:rPr>
+          <w:rFonts w:ascii="Palatino Linotype" w:hAnsi="Palatino Linotype"/>
+          <w:sz w:val="20"/>
+          <w:szCs w:val="20"/>
+        </w:rPr>
+      </w:pPr>
+      <w:r>
+        <w:rPr>
+          <w:rFonts w:ascii="Palatino Linotype" w:hAnsi="Palatino Linotype"/>
+          <w:sz w:val="20"/>
+          <w:szCs w:val="20"/>
+        </w:rPr>
+        <w:tab/>
+      </w:r>
+      <w:r>
+        <w:rPr>
+          <w:rFonts w:ascii="Palatino Linotype" w:hAnsi="Palatino Linotype"/>
+          <w:sz w:val="20"/>
+          <w:szCs w:val="20"/>
+        </w:rPr>
+        <w:tab/>
+      </w:r>
+      <w:r>
+        <w:rPr>
+          <w:rFonts w:ascii="Palatino Linotype" w:hAnsi="Palatino Linotype"/>
+          <w:sz w:val="20"/>
+          <w:szCs w:val="20"/>
+        </w:rPr>
+        <w:t xml:space="preserve">John Smith</w:t>
+      </w:r>
+      <w:r>
+        <w:rPr>
+          <w:rFonts w:ascii="Palatino Linotype" w:hAnsi="Palatino Linotype"/>
+          <w:sz w:val="20"/>
+          <w:szCs w:val="20"/>
+        </w:rPr>
+        <w:t xml:space="preserve"> </w:t>
+      </w:r>
+    </w:p>
+    <w:p>
+      <w:pPr>
+        <w:tabs>
+          <w:tab w:val="left" w:pos="-1080"/>
+          <w:tab w:val="left" w:pos="-720"/>
+          <w:tab w:val="left" w:pos="0"/>
+          <w:tab w:val="left" w:pos="720"/>
+          <w:tab w:val="left" w:pos="1440"/>
+          <w:tab w:val="left" w:pos="2160"/>
+          <w:tab w:val="left" w:pos="2880"/>
+          <w:tab w:val="left" w:pos="3600"/>
+          <w:tab w:val="left" w:pos="4320"/>
+          <w:tab w:val="left" w:pos="4680"/>
+        </w:tabs>
+        <w:jc w:val="both"/>
+        <w:rPr>
+          <w:rFonts w:ascii="Palatino Linotype" w:hAnsi="Palatino Linotype"/>
+          <w:sz w:val="20"/>
+          <w:szCs w:val="20"/>
+        </w:rPr>
+      </w:pPr>
+    </w:p>
+    <w:p>
+      <w:pPr>
+        <w:tabs>
+          <w:tab w:val="left" w:pos="-1080"/>
+          <w:tab w:val="left" w:pos="-720"/>
+          <w:tab w:val="left" w:pos="0"/>
+          <w:tab w:val="left" w:pos="720"/>
+          <w:tab w:val="left" w:pos="1440"/>
+          <w:tab w:val="left" w:pos="2160"/>
+          <w:tab w:val="left" w:pos="2880"/>
+          <w:tab w:val="left" w:pos="3600"/>
+          <w:tab w:val="left" w:pos="4320"/>
+          <w:tab w:val="left" w:pos="4680"/>
+        </w:tabs>
+        <w:jc w:val="both"/>
+        <w:rPr>
+          <w:rFonts w:ascii="Palatino Linotype" w:hAnsi="Palatino Linotype"/>
+          <w:sz w:val="20"/>
+          <w:szCs w:val="20"/>
+        </w:rPr>
+      </w:pPr>
+    </w:p>
+    <w:p>
+      <w:pPr>
+        <w:tabs>
+          <w:tab w:val="left" w:pos="-1080"/>
+          <w:tab w:val="left" w:pos="-720"/>
+          <w:tab w:val="left" w:pos="0"/>
+          <w:tab w:val="left" w:pos="720"/>
+          <w:tab w:val="left" w:pos="1440"/>
+          <w:tab w:val="left" w:pos="2160"/>
+          <w:tab w:val="left" w:pos="2880"/>
+          <w:tab w:val="left" w:pos="3600"/>
+          <w:tab w:val="left" w:pos="4320"/>
+          <w:tab w:val="left" w:pos="4680"/>
+        </w:tabs>
+        <w:jc w:val="both"/>
+        <w:rPr>
+          <w:rFonts w:ascii="Palatino Linotype" w:hAnsi="Palatino Linotype"/>
+          <w:sz w:val="20"/>
+          <w:szCs w:val="20"/>
+        </w:rPr>
+      </w:pPr>
+    </w:p>
+    <w:p>
+      <w:pPr>
+        <w:tabs>
+          <w:tab w:val="left" w:pos="-1080"/>
+          <w:tab w:val="left" w:pos="-720"/>
+          <w:tab w:val="left" w:pos="0"/>
+          <w:tab w:val="left" w:pos="720"/>
+          <w:tab w:val="left" w:pos="1440"/>
+          <w:tab w:val="left" w:pos="2160"/>
+          <w:tab w:val="left" w:pos="2880"/>
+          <w:tab w:val="left" w:pos="3600"/>
+          <w:tab w:val="left" w:pos="4320"/>
+          <w:tab w:val="left" w:pos="4680"/>
+        </w:tabs>
+        <w:jc w:val="both"/>
+        <w:rPr>
+          <w:rFonts w:ascii="Palatino Linotype" w:hAnsi="Palatino Linotype"/>
+          <w:sz w:val="20"/>
+          <w:szCs w:val="20"/>
         </w:rPr>
       </w:pPr>
     </w:p>
     <w:sectPr>
-      <w:headerReference w:type="default" r:id="rId7"/>
-      <w:footerReference w:type="default" r:id="rId8"/>
+      <w:headerReference w:type="even" r:id="rId7"/>
+      <w:headerReference w:type="default" r:id="rId8"/>
+      <w:footerReference w:type="even" r:id="rId9"/>
+      <w:footerReference w:type="default" r:id="rId10"/>
+      <w:headerReference w:type="first" r:id="rId11"/>
+      <w:footerReference w:type="first" r:id="rId12"/>
       <w:pgSz w:w="12240" w:h="15840"/>
       <w:pgMar w:top="1296" w:right="1440" w:bottom="1152" w:left="1440" w:header="864" w:footer="720" w:gutter="0"/>
       <w:cols w:space="720"/>
@@ -1657,7 +2102,7 @@
 </file>
 
 <file path=word/endnotes.xml><?xml version="1.0" encoding="utf-8"?>
-<w:endnotes xmlns:wpc="http://schemas.microsoft.com/office/word/2010/wordprocessingCanvas" xmlns:mc="http://schemas.openxmlformats.org/markup-compatibility/2006" xmlns:o="urn:schemas-microsoft-com:office:office" xmlns:r="http://schemas.openxmlformats.org/officeDocument/2006/relationships" xmlns:m="http://schemas.openxmlformats.org/officeDocument/2006/math" xmlns:v="urn:schemas-microsoft-com:vml" xmlns:wp14="http://schemas.microsoft.com/office/word/2010/wordprocessingDrawing" xmlns:wp="http://schemas.openxmlformats.org/drawingml/2006/wordprocessingDrawing" xmlns:w10="urn:schemas-microsoft-com:office:word" xmlns:w="http://schemas.openxmlformats.org/wordprocessingml/2006/main" xmlns:w14="http://schemas.microsoft.com/office/word/2010/wordml" xmlns:wpg="http://schemas.microsoft.com/office/word/2010/wordprocessingGroup" xmlns:wpi="http://schemas.microsoft.com/office/word/2010/wordprocessingInk" xmlns:wne="http://schemas.microsoft.com/office/word/2006/wordml" xmlns:wps="http://schemas.microsoft.com/office/word/2010/wordprocessingShape" mc:Ignorable="w14 wp14">
+<w:endnotes xmlns:wpc="http://schemas.microsoft.com/office/word/2010/wordprocessingCanvas" xmlns:cx="http://schemas.microsoft.com/office/drawing/2014/chartex" xmlns:cx1="http://schemas.microsoft.com/office/drawing/2015/9/8/chartex" xmlns:cx2="http://schemas.microsoft.com/office/drawing/2015/10/21/chartex" xmlns:cx3="http://schemas.microsoft.com/office/drawing/2016/5/9/chartex" xmlns:cx4="http://schemas.microsoft.com/office/drawing/2016/5/10/chartex" xmlns:cx5="http://schemas.microsoft.com/office/drawing/2016/5/11/chartex" xmlns:cx6="http://schemas.microsoft.com/office/drawing/2016/5/12/chartex" xmlns:cx7="http://schemas.microsoft.com/office/drawing/2016/5/13/chartex" xmlns:cx8="http://schemas.microsoft.com/office/drawing/2016/5/14/chartex" xmlns:mc="http://schemas.openxmlformats.org/markup-compatibility/2006" xmlns:aink="http://schemas.microsoft.com/office/drawing/2016/ink" xmlns:am3d="http://schemas.microsoft.com/office/drawing/2017/model3d" xmlns:o="urn:schemas-microsoft-com:office:office" xmlns:r="http://schemas.openxmlformats.org/officeDocument/2006/relationships" xmlns:m="http://schemas.openxmlformats.org/officeDocument/2006/math" xmlns:v="urn:schemas-microsoft-com:vml" xmlns:wp14="http://schemas.microsoft.com/office/word/2010/wordprocessingDrawing" xmlns:wp="http://schemas.openxmlformats.org/drawingml/2006/wordprocessingDrawing" xmlns:w10="urn:schemas-microsoft-com:office:word" xmlns:w="http://schemas.openxmlformats.org/wordprocessingml/2006/main" xmlns:w14="http://schemas.microsoft.com/office/word/2010/wordml" xmlns:w15="http://schemas.microsoft.com/office/word/2012/wordml" xmlns:w16cex="http://schemas.microsoft.com/office/word/2018/wordml/cex" xmlns:w16cid="http://schemas.microsoft.com/office/word/2016/wordml/cid" xmlns:w16="http://schemas.microsoft.com/office/word/2018/wordml" xmlns:w16se="http://schemas.microsoft.com/office/word/2015/wordml/symex" xmlns:wpg="http://schemas.microsoft.com/office/word/2010/wordprocessingGroup" xmlns:wpi="http://schemas.microsoft.com/office/word/2010/wordprocessingInk" xmlns:wne="http://schemas.microsoft.com/office/word/2006/wordml" xmlns:wps="http://schemas.microsoft.com/office/word/2010/wordprocessingShape" mc:Ignorable="w14 w15 w16se w16cid w16 w16cex wp14">
   <w:endnote w:type="separator" w:id="-1">
     <w:p>
       <w:r>
@@ -1676,21 +2121,44 @@
 </file>
 
 <file path=word/footer1.xml><?xml version="1.0" encoding="utf-8"?>
-<w:ftr xmlns:wpc="http://schemas.microsoft.com/office/word/2010/wordprocessingCanvas" xmlns:mc="http://schemas.openxmlformats.org/markup-compatibility/2006" xmlns:o="urn:schemas-microsoft-com:office:office" xmlns:r="http://schemas.openxmlformats.org/officeDocument/2006/relationships" xmlns:m="http://schemas.openxmlformats.org/officeDocument/2006/math" xmlns:v="urn:schemas-microsoft-com:vml" xmlns:wp14="http://schemas.microsoft.com/office/word/2010/wordprocessingDrawing" xmlns:wp="http://schemas.openxmlformats.org/drawingml/2006/wordprocessingDrawing" xmlns:w10="urn:schemas-microsoft-com:office:word" xmlns:w="http://schemas.openxmlformats.org/wordprocessingml/2006/main" xmlns:w14="http://schemas.microsoft.com/office/word/2010/wordml" xmlns:wpg="http://schemas.microsoft.com/office/word/2010/wordprocessingGroup" xmlns:wpi="http://schemas.microsoft.com/office/word/2010/wordprocessingInk" xmlns:wne="http://schemas.microsoft.com/office/word/2006/wordml" xmlns:wps="http://schemas.microsoft.com/office/word/2010/wordprocessingShape" mc:Ignorable="w14 wp14">
+<w:ftr xmlns:wpc="http://schemas.microsoft.com/office/word/2010/wordprocessingCanvas" xmlns:cx="http://schemas.microsoft.com/office/drawing/2014/chartex" xmlns:cx1="http://schemas.microsoft.com/office/drawing/2015/9/8/chartex" xmlns:cx2="http://schemas.microsoft.com/office/drawing/2015/10/21/chartex" xmlns:cx3="http://schemas.microsoft.com/office/drawing/2016/5/9/chartex" xmlns:cx4="http://schemas.microsoft.com/office/drawing/2016/5/10/chartex" xmlns:cx5="http://schemas.microsoft.com/office/drawing/2016/5/11/chartex" xmlns:cx6="http://schemas.microsoft.com/office/drawing/2016/5/12/chartex" xmlns:cx7="http://schemas.microsoft.com/office/drawing/2016/5/13/chartex" xmlns:cx8="http://schemas.microsoft.com/office/drawing/2016/5/14/chartex" xmlns:mc="http://schemas.openxmlformats.org/markup-compatibility/2006" xmlns:aink="http://schemas.microsoft.com/office/drawing/2016/ink" xmlns:am3d="http://schemas.microsoft.com/office/drawing/2017/model3d" xmlns:o="urn:schemas-microsoft-com:office:office" xmlns:r="http://schemas.openxmlformats.org/officeDocument/2006/relationships" xmlns:m="http://schemas.openxmlformats.org/officeDocument/2006/math" xmlns:v="urn:schemas-microsoft-com:vml" xmlns:wp14="http://schemas.microsoft.com/office/word/2010/wordprocessingDrawing" xmlns:wp="http://schemas.openxmlformats.org/drawingml/2006/wordprocessingDrawing" xmlns:w10="urn:schemas-microsoft-com:office:word" xmlns:w="http://schemas.openxmlformats.org/wordprocessingml/2006/main" xmlns:w14="http://schemas.microsoft.com/office/word/2010/wordml" xmlns:w15="http://schemas.microsoft.com/office/word/2012/wordml" xmlns:w16cex="http://schemas.microsoft.com/office/word/2018/wordml/cex" xmlns:w16cid="http://schemas.microsoft.com/office/word/2016/wordml/cid" xmlns:w16="http://schemas.microsoft.com/office/word/2018/wordml" xmlns:w16se="http://schemas.microsoft.com/office/word/2015/wordml/symex" xmlns:wpg="http://schemas.microsoft.com/office/word/2010/wordprocessingGroup" xmlns:wpi="http://schemas.microsoft.com/office/word/2010/wordprocessingInk" xmlns:wne="http://schemas.microsoft.com/office/word/2006/wordml" xmlns:wps="http://schemas.microsoft.com/office/word/2010/wordprocessingShape" mc:Ignorable="w14 w15 w16se w16cid w16 w16cex wp14">
+  <w:p>
+    <w:pPr>
+      <w:pStyle w:val="Footer"/>
+    </w:pPr>
+  </w:p>
+</w:ftr>
+</file>
+
+<file path=word/footer2.xml><?xml version="1.0" encoding="utf-8"?>
+<w:ftr xmlns:wpc="http://schemas.microsoft.com/office/word/2010/wordprocessingCanvas" xmlns:cx="http://schemas.microsoft.com/office/drawing/2014/chartex" xmlns:cx1="http://schemas.microsoft.com/office/drawing/2015/9/8/chartex" xmlns:cx2="http://schemas.microsoft.com/office/drawing/2015/10/21/chartex" xmlns:cx3="http://schemas.microsoft.com/office/drawing/2016/5/9/chartex" xmlns:cx4="http://schemas.microsoft.com/office/drawing/2016/5/10/chartex" xmlns:cx5="http://schemas.microsoft.com/office/drawing/2016/5/11/chartex" xmlns:cx6="http://schemas.microsoft.com/office/drawing/2016/5/12/chartex" xmlns:cx7="http://schemas.microsoft.com/office/drawing/2016/5/13/chartex" xmlns:cx8="http://schemas.microsoft.com/office/drawing/2016/5/14/chartex" xmlns:mc="http://schemas.openxmlformats.org/markup-compatibility/2006" xmlns:aink="http://schemas.microsoft.com/office/drawing/2016/ink" xmlns:am3d="http://schemas.microsoft.com/office/drawing/2017/model3d" xmlns:o="urn:schemas-microsoft-com:office:office" xmlns:r="http://schemas.openxmlformats.org/officeDocument/2006/relationships" xmlns:m="http://schemas.openxmlformats.org/officeDocument/2006/math" xmlns:v="urn:schemas-microsoft-com:vml" xmlns:wp14="http://schemas.microsoft.com/office/word/2010/wordprocessingDrawing" xmlns:wp="http://schemas.openxmlformats.org/drawingml/2006/wordprocessingDrawing" xmlns:w10="urn:schemas-microsoft-com:office:word" xmlns:w="http://schemas.openxmlformats.org/wordprocessingml/2006/main" xmlns:w14="http://schemas.microsoft.com/office/word/2010/wordml" xmlns:w15="http://schemas.microsoft.com/office/word/2012/wordml" xmlns:w16cex="http://schemas.microsoft.com/office/word/2018/wordml/cex" xmlns:w16cid="http://schemas.microsoft.com/office/word/2016/wordml/cid" xmlns:w16="http://schemas.microsoft.com/office/word/2018/wordml" xmlns:w16se="http://schemas.microsoft.com/office/word/2015/wordml/symex" xmlns:wpg="http://schemas.microsoft.com/office/word/2010/wordprocessingGroup" xmlns:wpi="http://schemas.microsoft.com/office/word/2010/wordprocessingInk" xmlns:wne="http://schemas.microsoft.com/office/word/2006/wordml" xmlns:wps="http://schemas.microsoft.com/office/word/2010/wordprocessingShape" mc:Ignorable="w14 w15 w16se w16cid w16 w16cex wp14">
   <w:p>
     <w:pPr>
       <w:pStyle w:val="Footer"/>
       <w:jc w:val="right"/>
     </w:pPr>
     <w:r>
-      <w:t>Final Judgment Entry</w:t>
+      <w:t xml:space="preserve">Final Judgment Entry</w:t>
+    </w:r>
+    <w:r>
+      <w:t xml:space="preserve"> 21TRC1234</w:t>
     </w:r>
   </w:p>
 </w:ftr>
 </file>
 
+<file path=word/footer3.xml><?xml version="1.0" encoding="utf-8"?>
+<w:ftr xmlns:wpc="http://schemas.microsoft.com/office/word/2010/wordprocessingCanvas" xmlns:cx="http://schemas.microsoft.com/office/drawing/2014/chartex" xmlns:cx1="http://schemas.microsoft.com/office/drawing/2015/9/8/chartex" xmlns:cx2="http://schemas.microsoft.com/office/drawing/2015/10/21/chartex" xmlns:cx3="http://schemas.microsoft.com/office/drawing/2016/5/9/chartex" xmlns:cx4="http://schemas.microsoft.com/office/drawing/2016/5/10/chartex" xmlns:cx5="http://schemas.microsoft.com/office/drawing/2016/5/11/chartex" xmlns:cx6="http://schemas.microsoft.com/office/drawing/2016/5/12/chartex" xmlns:cx7="http://schemas.microsoft.com/office/drawing/2016/5/13/chartex" xmlns:cx8="http://schemas.microsoft.com/office/drawing/2016/5/14/chartex" xmlns:mc="http://schemas.openxmlformats.org/markup-compatibility/2006" xmlns:aink="http://schemas.microsoft.com/office/drawing/2016/ink" xmlns:am3d="http://schemas.microsoft.com/office/drawing/2017/model3d" xmlns:o="urn:schemas-microsoft-com:office:office" xmlns:r="http://schemas.openxmlformats.org/officeDocument/2006/relationships" xmlns:m="http://schemas.openxmlformats.org/officeDocument/2006/math" xmlns:v="urn:schemas-microsoft-com:vml" xmlns:wp14="http://schemas.microsoft.com/office/word/2010/wordprocessingDrawing" xmlns:wp="http://schemas.openxmlformats.org/drawingml/2006/wordprocessingDrawing" xmlns:w10="urn:schemas-microsoft-com:office:word" xmlns:w="http://schemas.openxmlformats.org/wordprocessingml/2006/main" xmlns:w14="http://schemas.microsoft.com/office/word/2010/wordml" xmlns:w15="http://schemas.microsoft.com/office/word/2012/wordml" xmlns:w16cex="http://schemas.microsoft.com/office/word/2018/wordml/cex" xmlns:w16cid="http://schemas.microsoft.com/office/word/2016/wordml/cid" xmlns:w16="http://schemas.microsoft.com/office/word/2018/wordml" xmlns:w16se="http://schemas.microsoft.com/office/word/2015/wordml/symex" xmlns:wpg="http://schemas.microsoft.com/office/word/2010/wordprocessingGroup" xmlns:wpi="http://schemas.microsoft.com/office/word/2010/wordprocessingInk" xmlns:wne="http://schemas.microsoft.com/office/word/2006/wordml" xmlns:wps="http://schemas.microsoft.com/office/word/2010/wordprocessingShape" mc:Ignorable="w14 w15 w16se w16cid w16 w16cex wp14">
+  <w:p>
+    <w:pPr>
+      <w:pStyle w:val="Footer"/>
+    </w:pPr>
+  </w:p>
+</w:ftr>
+</file>
+
 <file path=word/footnotes.xml><?xml version="1.0" encoding="utf-8"?>
-<w:footnotes xmlns:wpc="http://schemas.microsoft.com/office/word/2010/wordprocessingCanvas" xmlns:mc="http://schemas.openxmlformats.org/markup-compatibility/2006" xmlns:o="urn:schemas-microsoft-com:office:office" xmlns:r="http://schemas.openxmlformats.org/officeDocument/2006/relationships" xmlns:m="http://schemas.openxmlformats.org/officeDocument/2006/math" xmlns:v="urn:schemas-microsoft-com:vml" xmlns:wp14="http://schemas.microsoft.com/office/word/2010/wordprocessingDrawing" xmlns:wp="http://schemas.openxmlformats.org/drawingml/2006/wordprocessingDrawing" xmlns:w10="urn:schemas-microsoft-com:office:word" xmlns:w="http://schemas.openxmlformats.org/wordprocessingml/2006/main" xmlns:w14="http://schemas.microsoft.com/office/word/2010/wordml" xmlns:wpg="http://schemas.microsoft.com/office/word/2010/wordprocessingGroup" xmlns:wpi="http://schemas.microsoft.com/office/word/2010/wordprocessingInk" xmlns:wne="http://schemas.microsoft.com/office/word/2006/wordml" xmlns:wps="http://schemas.microsoft.com/office/word/2010/wordprocessingShape" mc:Ignorable="w14 wp14">
+<w:footnotes xmlns:wpc="http://schemas.microsoft.com/office/word/2010/wordprocessingCanvas" xmlns:cx="http://schemas.microsoft.com/office/drawing/2014/chartex" xmlns:cx1="http://schemas.microsoft.com/office/drawing/2015/9/8/chartex" xmlns:cx2="http://schemas.microsoft.com/office/drawing/2015/10/21/chartex" xmlns:cx3="http://schemas.microsoft.com/office/drawing/2016/5/9/chartex" xmlns:cx4="http://schemas.microsoft.com/office/drawing/2016/5/10/chartex" xmlns:cx5="http://schemas.microsoft.com/office/drawing/2016/5/11/chartex" xmlns:cx6="http://schemas.microsoft.com/office/drawing/2016/5/12/chartex" xmlns:cx7="http://schemas.microsoft.com/office/drawing/2016/5/13/chartex" xmlns:cx8="http://schemas.microsoft.com/office/drawing/2016/5/14/chartex" xmlns:mc="http://schemas.openxmlformats.org/markup-compatibility/2006" xmlns:aink="http://schemas.microsoft.com/office/drawing/2016/ink" xmlns:am3d="http://schemas.microsoft.com/office/drawing/2017/model3d" xmlns:o="urn:schemas-microsoft-com:office:office" xmlns:r="http://schemas.openxmlformats.org/officeDocument/2006/relationships" xmlns:m="http://schemas.openxmlformats.org/officeDocument/2006/math" xmlns:v="urn:schemas-microsoft-com:vml" xmlns:wp14="http://schemas.microsoft.com/office/word/2010/wordprocessingDrawing" xmlns:wp="http://schemas.openxmlformats.org/drawingml/2006/wordprocessingDrawing" xmlns:w10="urn:schemas-microsoft-com:office:word" xmlns:w="http://schemas.openxmlformats.org/wordprocessingml/2006/main" xmlns:w14="http://schemas.microsoft.com/office/word/2010/wordml" xmlns:w15="http://schemas.microsoft.com/office/word/2012/wordml" xmlns:w16cex="http://schemas.microsoft.com/office/word/2018/wordml/cex" xmlns:w16cid="http://schemas.microsoft.com/office/word/2016/wordml/cid" xmlns:w16="http://schemas.microsoft.com/office/word/2018/wordml" xmlns:w16se="http://schemas.microsoft.com/office/word/2015/wordml/symex" xmlns:wpg="http://schemas.microsoft.com/office/word/2010/wordprocessingGroup" xmlns:wpi="http://schemas.microsoft.com/office/word/2010/wordprocessingInk" xmlns:wne="http://schemas.microsoft.com/office/word/2006/wordml" xmlns:wps="http://schemas.microsoft.com/office/word/2010/wordprocessingShape" mc:Ignorable="w14 w15 w16se w16cid w16 w16cex wp14">
   <w:footnote w:type="separator" w:id="-1">
     <w:p>
       <w:r>
@@ -1709,7 +2177,17 @@
 </file>
 
 <file path=word/header1.xml><?xml version="1.0" encoding="utf-8"?>
-<w:hdr xmlns:wpc="http://schemas.microsoft.com/office/word/2010/wordprocessingCanvas" xmlns:mc="http://schemas.openxmlformats.org/markup-compatibility/2006" xmlns:o="urn:schemas-microsoft-com:office:office" xmlns:r="http://schemas.openxmlformats.org/officeDocument/2006/relationships" xmlns:m="http://schemas.openxmlformats.org/officeDocument/2006/math" xmlns:v="urn:schemas-microsoft-com:vml" xmlns:wp14="http://schemas.microsoft.com/office/word/2010/wordprocessingDrawing" xmlns:wp="http://schemas.openxmlformats.org/drawingml/2006/wordprocessingDrawing" xmlns:w10="urn:schemas-microsoft-com:office:word" xmlns:w="http://schemas.openxmlformats.org/wordprocessingml/2006/main" xmlns:w14="http://schemas.microsoft.com/office/word/2010/wordml" xmlns:wpg="http://schemas.microsoft.com/office/word/2010/wordprocessingGroup" xmlns:wpi="http://schemas.microsoft.com/office/word/2010/wordprocessingInk" xmlns:wne="http://schemas.microsoft.com/office/word/2006/wordml" xmlns:wps="http://schemas.microsoft.com/office/word/2010/wordprocessingShape" mc:Ignorable="w14 wp14">
+<w:hdr xmlns:wpc="http://schemas.microsoft.com/office/word/2010/wordprocessingCanvas" xmlns:cx="http://schemas.microsoft.com/office/drawing/2014/chartex" xmlns:cx1="http://schemas.microsoft.com/office/drawing/2015/9/8/chartex" xmlns:cx2="http://schemas.microsoft.com/office/drawing/2015/10/21/chartex" xmlns:cx3="http://schemas.microsoft.com/office/drawing/2016/5/9/chartex" xmlns:cx4="http://schemas.microsoft.com/office/drawing/2016/5/10/chartex" xmlns:cx5="http://schemas.microsoft.com/office/drawing/2016/5/11/chartex" xmlns:cx6="http://schemas.microsoft.com/office/drawing/2016/5/12/chartex" xmlns:cx7="http://schemas.microsoft.com/office/drawing/2016/5/13/chartex" xmlns:cx8="http://schemas.microsoft.com/office/drawing/2016/5/14/chartex" xmlns:mc="http://schemas.openxmlformats.org/markup-compatibility/2006" xmlns:aink="http://schemas.microsoft.com/office/drawing/2016/ink" xmlns:am3d="http://schemas.microsoft.com/office/drawing/2017/model3d" xmlns:o="urn:schemas-microsoft-com:office:office" xmlns:r="http://schemas.openxmlformats.org/officeDocument/2006/relationships" xmlns:m="http://schemas.openxmlformats.org/officeDocument/2006/math" xmlns:v="urn:schemas-microsoft-com:vml" xmlns:wp14="http://schemas.microsoft.com/office/word/2010/wordprocessingDrawing" xmlns:wp="http://schemas.openxmlformats.org/drawingml/2006/wordprocessingDrawing" xmlns:w10="urn:schemas-microsoft-com:office:word" xmlns:w="http://schemas.openxmlformats.org/wordprocessingml/2006/main" xmlns:w14="http://schemas.microsoft.com/office/word/2010/wordml" xmlns:w15="http://schemas.microsoft.com/office/word/2012/wordml" xmlns:w16cex="http://schemas.microsoft.com/office/word/2018/wordml/cex" xmlns:w16cid="http://schemas.microsoft.com/office/word/2016/wordml/cid" xmlns:w16="http://schemas.microsoft.com/office/word/2018/wordml" xmlns:w16se="http://schemas.microsoft.com/office/word/2015/wordml/symex" xmlns:wpg="http://schemas.microsoft.com/office/word/2010/wordprocessingGroup" xmlns:wpi="http://schemas.microsoft.com/office/word/2010/wordprocessingInk" xmlns:wne="http://schemas.microsoft.com/office/word/2006/wordml" xmlns:wps="http://schemas.microsoft.com/office/word/2010/wordprocessingShape" mc:Ignorable="w14 w15 w16se w16cid w16 w16cex wp14">
+  <w:p>
+    <w:pPr>
+      <w:pStyle w:val="Header"/>
+    </w:pPr>
+  </w:p>
+</w:hdr>
+</file>
+
+<file path=word/header2.xml><?xml version="1.0" encoding="utf-8"?>
+<w:hdr xmlns:wpc="http://schemas.microsoft.com/office/word/2010/wordprocessingCanvas" xmlns:cx="http://schemas.microsoft.com/office/drawing/2014/chartex" xmlns:cx1="http://schemas.microsoft.com/office/drawing/2015/9/8/chartex" xmlns:cx2="http://schemas.microsoft.com/office/drawing/2015/10/21/chartex" xmlns:cx3="http://schemas.microsoft.com/office/drawing/2016/5/9/chartex" xmlns:cx4="http://schemas.microsoft.com/office/drawing/2016/5/10/chartex" xmlns:cx5="http://schemas.microsoft.com/office/drawing/2016/5/11/chartex" xmlns:cx6="http://schemas.microsoft.com/office/drawing/2016/5/12/chartex" xmlns:cx7="http://schemas.microsoft.com/office/drawing/2016/5/13/chartex" xmlns:cx8="http://schemas.microsoft.com/office/drawing/2016/5/14/chartex" xmlns:mc="http://schemas.openxmlformats.org/markup-compatibility/2006" xmlns:aink="http://schemas.microsoft.com/office/drawing/2016/ink" xmlns:am3d="http://schemas.microsoft.com/office/drawing/2017/model3d" xmlns:o="urn:schemas-microsoft-com:office:office" xmlns:r="http://schemas.openxmlformats.org/officeDocument/2006/relationships" xmlns:m="http://schemas.openxmlformats.org/officeDocument/2006/math" xmlns:v="urn:schemas-microsoft-com:vml" xmlns:wp14="http://schemas.microsoft.com/office/word/2010/wordprocessingDrawing" xmlns:wp="http://schemas.openxmlformats.org/drawingml/2006/wordprocessingDrawing" xmlns:w10="urn:schemas-microsoft-com:office:word" xmlns:w="http://schemas.openxmlformats.org/wordprocessingml/2006/main" xmlns:w14="http://schemas.microsoft.com/office/word/2010/wordml" xmlns:w15="http://schemas.microsoft.com/office/word/2012/wordml" xmlns:w16cex="http://schemas.microsoft.com/office/word/2018/wordml/cex" xmlns:w16cid="http://schemas.microsoft.com/office/word/2016/wordml/cid" xmlns:w16="http://schemas.microsoft.com/office/word/2018/wordml" xmlns:w16se="http://schemas.microsoft.com/office/word/2015/wordml/symex" xmlns:wpg="http://schemas.microsoft.com/office/word/2010/wordprocessingGroup" xmlns:wpi="http://schemas.microsoft.com/office/word/2010/wordprocessingInk" xmlns:wne="http://schemas.microsoft.com/office/word/2006/wordml" xmlns:wps="http://schemas.microsoft.com/office/word/2010/wordprocessingShape" mc:Ignorable="w14 w15 w16se w16cid w16 w16cex wp14">
   <w:p>
     <w:pPr>
       <w:pStyle w:val="Header"/>
@@ -1732,8 +2210,139 @@
 </w:hdr>
 </file>
 
+<file path=word/header3.xml><?xml version="1.0" encoding="utf-8"?>
+<w:hdr xmlns:wpc="http://schemas.microsoft.com/office/word/2010/wordprocessingCanvas" xmlns:cx="http://schemas.microsoft.com/office/drawing/2014/chartex" xmlns:cx1="http://schemas.microsoft.com/office/drawing/2015/9/8/chartex" xmlns:cx2="http://schemas.microsoft.com/office/drawing/2015/10/21/chartex" xmlns:cx3="http://schemas.microsoft.com/office/drawing/2016/5/9/chartex" xmlns:cx4="http://schemas.microsoft.com/office/drawing/2016/5/10/chartex" xmlns:cx5="http://schemas.microsoft.com/office/drawing/2016/5/11/chartex" xmlns:cx6="http://schemas.microsoft.com/office/drawing/2016/5/12/chartex" xmlns:cx7="http://schemas.microsoft.com/office/drawing/2016/5/13/chartex" xmlns:cx8="http://schemas.microsoft.com/office/drawing/2016/5/14/chartex" xmlns:mc="http://schemas.openxmlformats.org/markup-compatibility/2006" xmlns:aink="http://schemas.microsoft.com/office/drawing/2016/ink" xmlns:am3d="http://schemas.microsoft.com/office/drawing/2017/model3d" xmlns:o="urn:schemas-microsoft-com:office:office" xmlns:r="http://schemas.openxmlformats.org/officeDocument/2006/relationships" xmlns:m="http://schemas.openxmlformats.org/officeDocument/2006/math" xmlns:v="urn:schemas-microsoft-com:vml" xmlns:wp14="http://schemas.microsoft.com/office/word/2010/wordprocessingDrawing" xmlns:wp="http://schemas.openxmlformats.org/drawingml/2006/wordprocessingDrawing" xmlns:w10="urn:schemas-microsoft-com:office:word" xmlns:w="http://schemas.openxmlformats.org/wordprocessingml/2006/main" xmlns:w14="http://schemas.microsoft.com/office/word/2010/wordml" xmlns:w15="http://schemas.microsoft.com/office/word/2012/wordml" xmlns:w16cex="http://schemas.microsoft.com/office/word/2018/wordml/cex" xmlns:w16cid="http://schemas.microsoft.com/office/word/2016/wordml/cid" xmlns:w16="http://schemas.microsoft.com/office/word/2018/wordml" xmlns:w16se="http://schemas.microsoft.com/office/word/2015/wordml/symex" xmlns:wpg="http://schemas.microsoft.com/office/word/2010/wordprocessingGroup" xmlns:wpi="http://schemas.microsoft.com/office/word/2010/wordprocessingInk" xmlns:wne="http://schemas.microsoft.com/office/word/2006/wordml" xmlns:wps="http://schemas.microsoft.com/office/word/2010/wordprocessingShape" mc:Ignorable="w14 w15 w16se w16cid w16 w16cex wp14">
+  <w:p>
+    <w:pPr>
+      <w:pStyle w:val="Header"/>
+    </w:pPr>
+  </w:p>
+</w:hdr>
+</file>
+
+<file path=word/numbering.xml><?xml version="1.0" encoding="utf-8"?>
+<w:numbering xmlns:wpc="http://schemas.microsoft.com/office/word/2010/wordprocessingCanvas" xmlns:cx="http://schemas.microsoft.com/office/drawing/2014/chartex" xmlns:cx1="http://schemas.microsoft.com/office/drawing/2015/9/8/chartex" xmlns:cx2="http://schemas.microsoft.com/office/drawing/2015/10/21/chartex" xmlns:cx3="http://schemas.microsoft.com/office/drawing/2016/5/9/chartex" xmlns:cx4="http://schemas.microsoft.com/office/drawing/2016/5/10/chartex" xmlns:cx5="http://schemas.microsoft.com/office/drawing/2016/5/11/chartex" xmlns:cx6="http://schemas.microsoft.com/office/drawing/2016/5/12/chartex" xmlns:cx7="http://schemas.microsoft.com/office/drawing/2016/5/13/chartex" xmlns:cx8="http://schemas.microsoft.com/office/drawing/2016/5/14/chartex" xmlns:mc="http://schemas.openxmlformats.org/markup-compatibility/2006" xmlns:aink="http://schemas.microsoft.com/office/drawing/2016/ink" xmlns:am3d="http://schemas.microsoft.com/office/drawing/2017/model3d" xmlns:o="urn:schemas-microsoft-com:office:office" xmlns:r="http://schemas.openxmlformats.org/officeDocument/2006/relationships" xmlns:m="http://schemas.openxmlformats.org/officeDocument/2006/math" xmlns:v="urn:schemas-microsoft-com:vml" xmlns:wp14="http://schemas.microsoft.com/office/word/2010/wordprocessingDrawing" xmlns:wp="http://schemas.openxmlformats.org/drawingml/2006/wordprocessingDrawing" xmlns:w10="urn:schemas-microsoft-com:office:word" xmlns:w="http://schemas.openxmlformats.org/wordprocessingml/2006/main" xmlns:w14="http://schemas.microsoft.com/office/word/2010/wordml" xmlns:w15="http://schemas.microsoft.com/office/word/2012/wordml" xmlns:w16cex="http://schemas.microsoft.com/office/word/2018/wordml/cex" xmlns:w16cid="http://schemas.microsoft.com/office/word/2016/wordml/cid" xmlns:w16="http://schemas.microsoft.com/office/word/2018/wordml" xmlns:w16se="http://schemas.microsoft.com/office/word/2015/wordml/symex" xmlns:wpg="http://schemas.microsoft.com/office/word/2010/wordprocessingGroup" xmlns:wpi="http://schemas.microsoft.com/office/word/2010/wordprocessingInk" xmlns:wne="http://schemas.microsoft.com/office/word/2006/wordml" xmlns:wps="http://schemas.microsoft.com/office/word/2010/wordprocessingShape" mc:Ignorable="w14 w15 w16se w16cid w16 w16cex wp14">
+  <w:abstractNum w:abstractNumId="0" w15:restartNumberingAfterBreak="0">
+    <w:nsid w:val="08B2501C"/>
+    <w:multiLevelType w:val="hybridMultilevel"/>
+    <w:tmpl w:val="F2A43D58"/>
+    <w:lvl w:ilvl="0" w:tplc="04090001">
+      <w:start w:val="1"/>
+      <w:numFmt w:val="bullet"/>
+      <w:lvlText w:val=""/>
+      <w:lvlJc w:val="left"/>
+      <w:pPr>
+        <w:ind w:left="720" w:hanging="360"/>
+      </w:pPr>
+      <w:rPr>
+        <w:rFonts w:ascii="Symbol" w:hAnsi="Symbol" w:hint="default"/>
+      </w:rPr>
+    </w:lvl>
+    <w:lvl w:ilvl="1" w:tplc="04090003" w:tentative="1">
+      <w:start w:val="1"/>
+      <w:numFmt w:val="bullet"/>
+      <w:lvlText w:val="o"/>
+      <w:lvlJc w:val="left"/>
+      <w:pPr>
+        <w:ind w:left="1440" w:hanging="360"/>
+      </w:pPr>
+      <w:rPr>
+        <w:rFonts w:ascii="Courier New" w:hAnsi="Courier New" w:cs="Courier New" w:hint="default"/>
+      </w:rPr>
+    </w:lvl>
+    <w:lvl w:ilvl="2" w:tplc="04090005" w:tentative="1">
+      <w:start w:val="1"/>
+      <w:numFmt w:val="bullet"/>
+      <w:lvlText w:val=""/>
+      <w:lvlJc w:val="left"/>
+      <w:pPr>
+        <w:ind w:left="2160" w:hanging="360"/>
+      </w:pPr>
+      <w:rPr>
+        <w:rFonts w:ascii="Wingdings" w:hAnsi="Wingdings" w:hint="default"/>
+      </w:rPr>
+    </w:lvl>
+    <w:lvl w:ilvl="3" w:tplc="04090001" w:tentative="1">
+      <w:start w:val="1"/>
+      <w:numFmt w:val="bullet"/>
+      <w:lvlText w:val=""/>
+      <w:lvlJc w:val="left"/>
+      <w:pPr>
+        <w:ind w:left="2880" w:hanging="360"/>
+      </w:pPr>
+      <w:rPr>
+        <w:rFonts w:ascii="Symbol" w:hAnsi="Symbol" w:hint="default"/>
+      </w:rPr>
+    </w:lvl>
+    <w:lvl w:ilvl="4" w:tplc="04090003" w:tentative="1">
+      <w:start w:val="1"/>
+      <w:numFmt w:val="bullet"/>
+      <w:lvlText w:val="o"/>
+      <w:lvlJc w:val="left"/>
+      <w:pPr>
+        <w:ind w:left="3600" w:hanging="360"/>
+      </w:pPr>
+      <w:rPr>
+        <w:rFonts w:ascii="Courier New" w:hAnsi="Courier New" w:cs="Courier New" w:hint="default"/>
+      </w:rPr>
+    </w:lvl>
+    <w:lvl w:ilvl="5" w:tplc="04090005" w:tentative="1">
+      <w:start w:val="1"/>
+      <w:numFmt w:val="bullet"/>
+      <w:lvlText w:val=""/>
+      <w:lvlJc w:val="left"/>
+      <w:pPr>
+        <w:ind w:left="4320" w:hanging="360"/>
+      </w:pPr>
+      <w:rPr>
+        <w:rFonts w:ascii="Wingdings" w:hAnsi="Wingdings" w:hint="default"/>
+      </w:rPr>
+    </w:lvl>
+    <w:lvl w:ilvl="6" w:tplc="04090001" w:tentative="1">
+      <w:start w:val="1"/>
+      <w:numFmt w:val="bullet"/>
+      <w:lvlText w:val=""/>
+      <w:lvlJc w:val="left"/>
+      <w:pPr>
+        <w:ind w:left="5040" w:hanging="360"/>
+      </w:pPr>
+      <w:rPr>
+        <w:rFonts w:ascii="Symbol" w:hAnsi="Symbol" w:hint="default"/>
+      </w:rPr>
+    </w:lvl>
+    <w:lvl w:ilvl="7" w:tplc="04090003" w:tentative="1">
+      <w:start w:val="1"/>
+      <w:numFmt w:val="bullet"/>
+      <w:lvlText w:val="o"/>
+      <w:lvlJc w:val="left"/>
+      <w:pPr>
+        <w:ind w:left="5760" w:hanging="360"/>
+      </w:pPr>
+      <w:rPr>
+        <w:rFonts w:ascii="Courier New" w:hAnsi="Courier New" w:cs="Courier New" w:hint="default"/>
+      </w:rPr>
+    </w:lvl>
+    <w:lvl w:ilvl="8" w:tplc="04090005" w:tentative="1">
+      <w:start w:val="1"/>
+      <w:numFmt w:val="bullet"/>
+      <w:lvlText w:val=""/>
+      <w:lvlJc w:val="left"/>
+      <w:pPr>
+        <w:ind w:left="6480" w:hanging="360"/>
+      </w:pPr>
+      <w:rPr>
+        <w:rFonts w:ascii="Wingdings" w:hAnsi="Wingdings" w:hint="default"/>
+      </w:rPr>
+    </w:lvl>
+  </w:abstractNum>
+  <w:num w:numId="1">
+    <w:abstractNumId w:val="0"/>
+  </w:num>
+</w:numbering>
+</file>
+
 <file path=word/styles.xml><?xml version="1.0" encoding="utf-8"?>
-<w:styles xmlns:mc="http://schemas.openxmlformats.org/markup-compatibility/2006" xmlns:r="http://schemas.openxmlformats.org/officeDocument/2006/relationships" xmlns:w="http://schemas.openxmlformats.org/wordprocessingml/2006/main" xmlns:w14="http://schemas.microsoft.com/office/word/2010/wordml" mc:Ignorable="w14">
+<w:styles xmlns:mc="http://schemas.openxmlformats.org/markup-compatibility/2006" xmlns:r="http://schemas.openxmlformats.org/officeDocument/2006/relationships" xmlns:w="http://schemas.openxmlformats.org/wordprocessingml/2006/main" xmlns:w14="http://schemas.microsoft.com/office/word/2010/wordml" xmlns:w15="http://schemas.microsoft.com/office/word/2012/wordml" xmlns:w16cex="http://schemas.microsoft.com/office/word/2018/wordml/cex" xmlns:w16cid="http://schemas.microsoft.com/office/word/2016/wordml/cid" xmlns:w16="http://schemas.microsoft.com/office/word/2018/wordml" xmlns:w16se="http://schemas.microsoft.com/office/word/2015/wordml/symex" mc:Ignorable="w14 w15 w16se w16cid w16 w16cex">
   <w:docDefaults>
     <w:rPrDefault>
       <w:rPr>
@@ -1749,145 +2358,383 @@
       </w:pPr>
     </w:pPrDefault>
   </w:docDefaults>
-  <w:latentStyles w:defLockedState="0" w:defUIPriority="99" w:defSemiHidden="1" w:defUnhideWhenUsed="1" w:defQFormat="0" w:count="267">
-    <w:lsdException w:name="Normal" w:semiHidden="0" w:uiPriority="0" w:unhideWhenUsed="0" w:qFormat="1"/>
-    <w:lsdException w:name="heading 1" w:semiHidden="0" w:uiPriority="9" w:unhideWhenUsed="0" w:qFormat="1"/>
-    <w:lsdException w:name="heading 2" w:uiPriority="9" w:qFormat="1"/>
-    <w:lsdException w:name="heading 3" w:uiPriority="9" w:qFormat="1"/>
-    <w:lsdException w:name="heading 4" w:uiPriority="9" w:qFormat="1"/>
-    <w:lsdException w:name="heading 5" w:uiPriority="9" w:qFormat="1"/>
-    <w:lsdException w:name="heading 6" w:uiPriority="9" w:qFormat="1"/>
-    <w:lsdException w:name="heading 7" w:uiPriority="9" w:qFormat="1"/>
-    <w:lsdException w:name="heading 8" w:uiPriority="9" w:qFormat="1"/>
-    <w:lsdException w:name="heading 9" w:uiPriority="9" w:qFormat="1"/>
-    <w:lsdException w:name="toc 1" w:uiPriority="39"/>
-    <w:lsdException w:name="toc 2" w:uiPriority="39"/>
-    <w:lsdException w:name="toc 3" w:uiPriority="39"/>
-    <w:lsdException w:name="toc 4" w:uiPriority="39"/>
-    <w:lsdException w:name="toc 5" w:uiPriority="39"/>
-    <w:lsdException w:name="toc 6" w:uiPriority="39"/>
-    <w:lsdException w:name="toc 7" w:uiPriority="39"/>
-    <w:lsdException w:name="toc 8" w:uiPriority="39"/>
-    <w:lsdException w:name="toc 9" w:uiPriority="39"/>
-    <w:lsdException w:name="caption" w:uiPriority="35" w:qFormat="1"/>
-    <w:lsdException w:name="footnote reference" w:unhideWhenUsed="0"/>
-    <w:lsdException w:name="Title" w:semiHidden="0" w:uiPriority="10" w:unhideWhenUsed="0" w:qFormat="1"/>
-    <w:lsdException w:name="Default Paragraph Font" w:uiPriority="1"/>
-    <w:lsdException w:name="Subtitle" w:semiHidden="0" w:uiPriority="11" w:unhideWhenUsed="0" w:qFormat="1"/>
-    <w:lsdException w:name="Strong" w:semiHidden="0" w:uiPriority="22" w:unhideWhenUsed="0" w:qFormat="1"/>
-    <w:lsdException w:name="Emphasis" w:semiHidden="0" w:uiPriority="20" w:unhideWhenUsed="0" w:qFormat="1"/>
+  <w:latentStyles w:defLockedState="0" w:defUIPriority="99" w:defSemiHidden="0" w:defUnhideWhenUsed="0" w:defQFormat="0" w:count="376">
+    <w:lsdException w:name="Normal" w:uiPriority="0" w:qFormat="1"/>
+    <w:lsdException w:name="heading 1" w:uiPriority="9" w:qFormat="1"/>
+    <w:lsdException w:name="heading 2" w:semiHidden="1" w:uiPriority="9" w:unhideWhenUsed="1" w:qFormat="1"/>
+    <w:lsdException w:name="heading 3" w:semiHidden="1" w:uiPriority="9" w:unhideWhenUsed="1" w:qFormat="1"/>
+    <w:lsdException w:name="heading 4" w:semiHidden="1" w:uiPriority="9" w:unhideWhenUsed="1" w:qFormat="1"/>
+    <w:lsdException w:name="heading 5" w:semiHidden="1" w:uiPriority="9" w:unhideWhenUsed="1" w:qFormat="1"/>
+    <w:lsdException w:name="heading 6" w:semiHidden="1" w:uiPriority="9" w:unhideWhenUsed="1" w:qFormat="1"/>
+    <w:lsdException w:name="heading 7" w:semiHidden="1" w:uiPriority="9" w:unhideWhenUsed="1" w:qFormat="1"/>
+    <w:lsdException w:name="heading 8" w:semiHidden="1" w:uiPriority="9" w:unhideWhenUsed="1" w:qFormat="1"/>
+    <w:lsdException w:name="heading 9" w:semiHidden="1" w:uiPriority="9" w:unhideWhenUsed="1" w:qFormat="1"/>
+    <w:lsdException w:name="index 1" w:semiHidden="1" w:unhideWhenUsed="1"/>
+    <w:lsdException w:name="index 2" w:semiHidden="1" w:unhideWhenUsed="1"/>
+    <w:lsdException w:name="index 3" w:semiHidden="1" w:unhideWhenUsed="1"/>
+    <w:lsdException w:name="index 4" w:semiHidden="1" w:unhideWhenUsed="1"/>
+    <w:lsdException w:name="index 5" w:semiHidden="1" w:unhideWhenUsed="1"/>
+    <w:lsdException w:name="index 6" w:semiHidden="1" w:unhideWhenUsed="1"/>
+    <w:lsdException w:name="index 7" w:semiHidden="1" w:unhideWhenUsed="1"/>
+    <w:lsdException w:name="index 8" w:semiHidden="1" w:unhideWhenUsed="1"/>
+    <w:lsdException w:name="index 9" w:semiHidden="1" w:unhideWhenUsed="1"/>
+    <w:lsdException w:name="toc 1" w:semiHidden="1" w:uiPriority="39" w:unhideWhenUsed="1"/>
+    <w:lsdException w:name="toc 2" w:semiHidden="1" w:uiPriority="39" w:unhideWhenUsed="1"/>
+    <w:lsdException w:name="toc 3" w:semiHidden="1" w:uiPriority="39" w:unhideWhenUsed="1"/>
+    <w:lsdException w:name="toc 4" w:semiHidden="1" w:uiPriority="39" w:unhideWhenUsed="1"/>
+    <w:lsdException w:name="toc 5" w:semiHidden="1" w:uiPriority="39" w:unhideWhenUsed="1"/>
+    <w:lsdException w:name="toc 6" w:semiHidden="1" w:uiPriority="39" w:unhideWhenUsed="1"/>
+    <w:lsdException w:name="toc 7" w:semiHidden="1" w:uiPriority="39" w:unhideWhenUsed="1"/>
+    <w:lsdException w:name="toc 8" w:semiHidden="1" w:uiPriority="39" w:unhideWhenUsed="1"/>
+    <w:lsdException w:name="toc 9" w:semiHidden="1" w:uiPriority="39" w:unhideWhenUsed="1"/>
+    <w:lsdException w:name="Normal Indent" w:semiHidden="1" w:unhideWhenUsed="1"/>
+    <w:lsdException w:name="footnote text" w:semiHidden="1" w:unhideWhenUsed="1"/>
+    <w:lsdException w:name="annotation text" w:semiHidden="1" w:unhideWhenUsed="1"/>
+    <w:lsdException w:name="header" w:semiHidden="1" w:unhideWhenUsed="1"/>
+    <w:lsdException w:name="footer" w:semiHidden="1" w:unhideWhenUsed="1"/>
+    <w:lsdException w:name="index heading" w:semiHidden="1" w:unhideWhenUsed="1"/>
+    <w:lsdException w:name="caption" w:semiHidden="1" w:uiPriority="35" w:unhideWhenUsed="1" w:qFormat="1"/>
+    <w:lsdException w:name="table of figures" w:semiHidden="1" w:unhideWhenUsed="1"/>
+    <w:lsdException w:name="envelope address" w:semiHidden="1" w:unhideWhenUsed="1"/>
+    <w:lsdException w:name="envelope return" w:semiHidden="1" w:unhideWhenUsed="1"/>
+    <w:lsdException w:name="footnote reference" w:semiHidden="1"/>
+    <w:lsdException w:name="annotation reference" w:semiHidden="1" w:unhideWhenUsed="1"/>
+    <w:lsdException w:name="line number" w:semiHidden="1" w:unhideWhenUsed="1"/>
+    <w:lsdException w:name="page number" w:semiHidden="1" w:unhideWhenUsed="1"/>
+    <w:lsdException w:name="endnote reference" w:semiHidden="1" w:unhideWhenUsed="1"/>
+    <w:lsdException w:name="endnote text" w:semiHidden="1" w:unhideWhenUsed="1"/>
+    <w:lsdException w:name="table of authorities" w:semiHidden="1" w:unhideWhenUsed="1"/>
+    <w:lsdException w:name="macro" w:semiHidden="1" w:unhideWhenUsed="1"/>
+    <w:lsdException w:name="toa heading" w:semiHidden="1" w:unhideWhenUsed="1"/>
+    <w:lsdException w:name="List" w:semiHidden="1" w:unhideWhenUsed="1"/>
+    <w:lsdException w:name="List Bullet" w:semiHidden="1" w:unhideWhenUsed="1"/>
+    <w:lsdException w:name="List Number" w:semiHidden="1" w:unhideWhenUsed="1"/>
+    <w:lsdException w:name="List 2" w:semiHidden="1" w:unhideWhenUsed="1"/>
+    <w:lsdException w:name="List 3" w:semiHidden="1" w:unhideWhenUsed="1"/>
+    <w:lsdException w:name="List 4" w:semiHidden="1" w:unhideWhenUsed="1"/>
+    <w:lsdException w:name="List 5" w:semiHidden="1" w:unhideWhenUsed="1"/>
+    <w:lsdException w:name="List Bullet 2" w:semiHidden="1" w:unhideWhenUsed="1"/>
+    <w:lsdException w:name="List Bullet 3" w:semiHidden="1" w:unhideWhenUsed="1"/>
+    <w:lsdException w:name="List Bullet 4" w:semiHidden="1" w:unhideWhenUsed="1"/>
+    <w:lsdException w:name="List Bullet 5" w:semiHidden="1" w:unhideWhenUsed="1"/>
+    <w:lsdException w:name="List Number 2" w:semiHidden="1" w:unhideWhenUsed="1"/>
+    <w:lsdException w:name="List Number 3" w:semiHidden="1" w:unhideWhenUsed="1"/>
+    <w:lsdException w:name="List Number 4" w:semiHidden="1" w:unhideWhenUsed="1"/>
+    <w:lsdException w:name="List Number 5" w:semiHidden="1" w:unhideWhenUsed="1"/>
+    <w:lsdException w:name="Title" w:uiPriority="10" w:qFormat="1"/>
+    <w:lsdException w:name="Closing" w:semiHidden="1" w:unhideWhenUsed="1"/>
+    <w:lsdException w:name="Signature" w:semiHidden="1" w:unhideWhenUsed="1"/>
+    <w:lsdException w:name="Default Paragraph Font" w:semiHidden="1" w:uiPriority="1" w:unhideWhenUsed="1"/>
+    <w:lsdException w:name="Body Text" w:semiHidden="1" w:unhideWhenUsed="1"/>
+    <w:lsdException w:name="Body Text Indent" w:semiHidden="1" w:unhideWhenUsed="1"/>
+    <w:lsdException w:name="List Continue" w:semiHidden="1" w:unhideWhenUsed="1"/>
+    <w:lsdException w:name="List Continue 2" w:semiHidden="1" w:unhideWhenUsed="1"/>
+    <w:lsdException w:name="List Continue 3" w:semiHidden="1" w:unhideWhenUsed="1"/>
+    <w:lsdException w:name="List Continue 4" w:semiHidden="1" w:unhideWhenUsed="1"/>
+    <w:lsdException w:name="List Continue 5" w:semiHidden="1" w:unhideWhenUsed="1"/>
+    <w:lsdException w:name="Message Header" w:semiHidden="1" w:unhideWhenUsed="1"/>
+    <w:lsdException w:name="Subtitle" w:uiPriority="11" w:qFormat="1"/>
+    <w:lsdException w:name="Salutation" w:semiHidden="1" w:unhideWhenUsed="1"/>
+    <w:lsdException w:name="Date" w:semiHidden="1" w:unhideWhenUsed="1"/>
+    <w:lsdException w:name="Body Text First Indent" w:semiHidden="1" w:unhideWhenUsed="1"/>
+    <w:lsdException w:name="Body Text First Indent 2" w:semiHidden="1" w:unhideWhenUsed="1"/>
+    <w:lsdException w:name="Note Heading" w:semiHidden="1" w:unhideWhenUsed="1"/>
+    <w:lsdException w:name="Body Text 2" w:semiHidden="1" w:unhideWhenUsed="1"/>
+    <w:lsdException w:name="Body Text 3" w:semiHidden="1" w:unhideWhenUsed="1"/>
+    <w:lsdException w:name="Body Text Indent 2" w:semiHidden="1" w:unhideWhenUsed="1"/>
+    <w:lsdException w:name="Body Text Indent 3" w:semiHidden="1" w:unhideWhenUsed="1"/>
+    <w:lsdException w:name="Block Text" w:semiHidden="1" w:unhideWhenUsed="1"/>
+    <w:lsdException w:name="Hyperlink" w:semiHidden="1" w:unhideWhenUsed="1"/>
+    <w:lsdException w:name="FollowedHyperlink" w:semiHidden="1" w:unhideWhenUsed="1"/>
+    <w:lsdException w:name="Strong" w:uiPriority="22" w:qFormat="1"/>
+    <w:lsdException w:name="Emphasis" w:uiPriority="20" w:qFormat="1"/>
+    <w:lsdException w:name="Document Map" w:semiHidden="1" w:unhideWhenUsed="1"/>
+    <w:lsdException w:name="Plain Text" w:semiHidden="1" w:unhideWhenUsed="1"/>
+    <w:lsdException w:name="E-mail Signature" w:semiHidden="1" w:unhideWhenUsed="1"/>
+    <w:lsdException w:name="HTML Top of Form" w:semiHidden="1" w:unhideWhenUsed="1"/>
+    <w:lsdException w:name="HTML Bottom of Form" w:semiHidden="1" w:unhideWhenUsed="1"/>
+    <w:lsdException w:name="Normal (Web)" w:semiHidden="1" w:unhideWhenUsed="1"/>
+    <w:lsdException w:name="HTML Acronym" w:semiHidden="1" w:unhideWhenUsed="1"/>
+    <w:lsdException w:name="HTML Address" w:semiHidden="1" w:unhideWhenUsed="1"/>
+    <w:lsdException w:name="HTML Cite" w:semiHidden="1" w:unhideWhenUsed="1"/>
+    <w:lsdException w:name="HTML Code" w:semiHidden="1" w:unhideWhenUsed="1"/>
+    <w:lsdException w:name="HTML Definition" w:semiHidden="1" w:unhideWhenUsed="1"/>
+    <w:lsdException w:name="HTML Keyboard" w:semiHidden="1" w:unhideWhenUsed="1"/>
+    <w:lsdException w:name="HTML Preformatted" w:semiHidden="1" w:unhideWhenUsed="1"/>
+    <w:lsdException w:name="HTML Sample" w:semiHidden="1" w:unhideWhenUsed="1"/>
+    <w:lsdException w:name="HTML Typewriter" w:semiHidden="1" w:unhideWhenUsed="1"/>
+    <w:lsdException w:name="HTML Variable" w:semiHidden="1" w:unhideWhenUsed="1"/>
+    <w:lsdException w:name="Normal Table" w:semiHidden="1" w:unhideWhenUsed="1"/>
+    <w:lsdException w:name="annotation subject" w:semiHidden="1" w:unhideWhenUsed="1"/>
+    <w:lsdException w:name="No List" w:semiHidden="1" w:unhideWhenUsed="1"/>
+    <w:lsdException w:name="Outline List 1" w:semiHidden="1" w:unhideWhenUsed="1"/>
+    <w:lsdException w:name="Outline List 2" w:semiHidden="1" w:unhideWhenUsed="1"/>
+    <w:lsdException w:name="Outline List 3" w:semiHidden="1" w:unhideWhenUsed="1"/>
+    <w:lsdException w:name="Table Simple 1" w:semiHidden="1" w:unhideWhenUsed="1"/>
+    <w:lsdException w:name="Table Simple 2" w:semiHidden="1" w:unhideWhenUsed="1"/>
+    <w:lsdException w:name="Table Simple 3" w:semiHidden="1" w:unhideWhenUsed="1"/>
+    <w:lsdException w:name="Table Classic 1" w:semiHidden="1" w:unhideWhenUsed="1"/>
+    <w:lsdException w:name="Table Classic 2" w:semiHidden="1" w:unhideWhenUsed="1"/>
+    <w:lsdException w:name="Table Classic 3" w:semiHidden="1" w:unhideWhenUsed="1"/>
+    <w:lsdException w:name="Table Classic 4" w:semiHidden="1" w:unhideWhenUsed="1"/>
+    <w:lsdException w:name="Table Colorful 1" w:semiHidden="1" w:unhideWhenUsed="1"/>
+    <w:lsdException w:name="Table Colorful 2" w:semiHidden="1" w:unhideWhenUsed="1"/>
+    <w:lsdException w:name="Table Colorful 3" w:semiHidden="1" w:unhideWhenUsed="1"/>
+    <w:lsdException w:name="Table Columns 1" w:semiHidden="1" w:unhideWhenUsed="1"/>
+    <w:lsdException w:name="Table Columns 2" w:semiHidden="1" w:unhideWhenUsed="1"/>
+    <w:lsdException w:name="Table Columns 3" w:semiHidden="1" w:unhideWhenUsed="1"/>
+    <w:lsdException w:name="Table Columns 4" w:semiHidden="1" w:unhideWhenUsed="1"/>
+    <w:lsdException w:name="Table Columns 5" w:semiHidden="1" w:unhideWhenUsed="1"/>
+    <w:lsdException w:name="Table Grid 1" w:semiHidden="1" w:unhideWhenUsed="1"/>
+    <w:lsdException w:name="Table Grid 2" w:semiHidden="1" w:unhideWhenUsed="1"/>
+    <w:lsdException w:name="Table Grid 3" w:semiHidden="1" w:unhideWhenUsed="1"/>
+    <w:lsdException w:name="Table Grid 4" w:semiHidden="1" w:unhideWhenUsed="1"/>
+    <w:lsdException w:name="Table Grid 5" w:semiHidden="1" w:unhideWhenUsed="1"/>
+    <w:lsdException w:name="Table Grid 6" w:semiHidden="1" w:unhideWhenUsed="1"/>
+    <w:lsdException w:name="Table Grid 7" w:semiHidden="1" w:unhideWhenUsed="1"/>
+    <w:lsdException w:name="Table Grid 8" w:semiHidden="1" w:unhideWhenUsed="1"/>
+    <w:lsdException w:name="Table List 1" w:semiHidden="1" w:unhideWhenUsed="1"/>
+    <w:lsdException w:name="Table List 2" w:semiHidden="1" w:unhideWhenUsed="1"/>
+    <w:lsdException w:name="Table List 3" w:semiHidden="1" w:unhideWhenUsed="1"/>
+    <w:lsdException w:name="Table List 4" w:semiHidden="1" w:unhideWhenUsed="1"/>
+    <w:lsdException w:name="Table List 5" w:semiHidden="1" w:unhideWhenUsed="1"/>
+    <w:lsdException w:name="Table List 6" w:semiHidden="1" w:unhideWhenUsed="1"/>
+    <w:lsdException w:name="Table List 7" w:semiHidden="1" w:unhideWhenUsed="1"/>
+    <w:lsdException w:name="Table List 8" w:semiHidden="1" w:unhideWhenUsed="1"/>
+    <w:lsdException w:name="Table 3D effects 1" w:semiHidden="1" w:unhideWhenUsed="1"/>
+    <w:lsdException w:name="Table 3D effects 2" w:semiHidden="1" w:unhideWhenUsed="1"/>
+    <w:lsdException w:name="Table 3D effects 3" w:semiHidden="1" w:unhideWhenUsed="1"/>
+    <w:lsdException w:name="Table Contemporary" w:semiHidden="1" w:unhideWhenUsed="1"/>
+    <w:lsdException w:name="Table Elegant" w:semiHidden="1" w:unhideWhenUsed="1"/>
+    <w:lsdException w:name="Table Professional" w:semiHidden="1" w:unhideWhenUsed="1"/>
+    <w:lsdException w:name="Table Subtle 1" w:semiHidden="1" w:unhideWhenUsed="1"/>
+    <w:lsdException w:name="Table Subtle 2" w:semiHidden="1" w:unhideWhenUsed="1"/>
+    <w:lsdException w:name="Table Web 1" w:semiHidden="1" w:unhideWhenUsed="1"/>
+    <w:lsdException w:name="Table Web 2" w:semiHidden="1" w:unhideWhenUsed="1"/>
+    <w:lsdException w:name="Table Web 3" w:semiHidden="1" w:unhideWhenUsed="1"/>
+    <w:lsdException w:name="Balloon Text" w:semiHidden="1" w:unhideWhenUsed="1"/>
     <w:lsdException w:name="Table Grid" w:uiPriority="59"/>
-    <w:lsdException w:name="Placeholder Text" w:unhideWhenUsed="0"/>
-    <w:lsdException w:name="No Spacing" w:semiHidden="0" w:uiPriority="1" w:unhideWhenUsed="0" w:qFormat="1"/>
-    <w:lsdException w:name="Light Shading" w:semiHidden="0" w:uiPriority="60" w:unhideWhenUsed="0"/>
-    <w:lsdException w:name="Light List" w:semiHidden="0" w:uiPriority="61" w:unhideWhenUsed="0"/>
-    <w:lsdException w:name="Light Grid" w:semiHidden="0" w:uiPriority="62" w:unhideWhenUsed="0"/>
-    <w:lsdException w:name="Medium Shading 1" w:semiHidden="0" w:uiPriority="63" w:unhideWhenUsed="0"/>
-    <w:lsdException w:name="Medium Shading 2" w:semiHidden="0" w:uiPriority="64" w:unhideWhenUsed="0"/>
-    <w:lsdException w:name="Medium List 1" w:semiHidden="0" w:uiPriority="65" w:unhideWhenUsed="0"/>
-    <w:lsdException w:name="Medium List 2" w:semiHidden="0" w:uiPriority="66" w:unhideWhenUsed="0"/>
-    <w:lsdException w:name="Medium Grid 1" w:semiHidden="0" w:uiPriority="67" w:unhideWhenUsed="0"/>
-    <w:lsdException w:name="Medium Grid 2" w:semiHidden="0" w:uiPriority="68" w:unhideWhenUsed="0"/>
-    <w:lsdException w:name="Medium Grid 3" w:semiHidden="0" w:uiPriority="69" w:unhideWhenUsed="0"/>
-    <w:lsdException w:name="Dark List" w:semiHidden="0" w:uiPriority="70" w:unhideWhenUsed="0"/>
-    <w:lsdException w:name="Colorful Shading" w:semiHidden="0" w:uiPriority="71" w:unhideWhenUsed="0"/>
-    <w:lsdException w:name="Colorful List" w:semiHidden="0" w:uiPriority="72" w:unhideWhenUsed="0"/>
-    <w:lsdException w:name="Colorful Grid" w:semiHidden="0" w:uiPriority="73" w:unhideWhenUsed="0"/>
-    <w:lsdException w:name="Light Shading Accent 1" w:semiHidden="0" w:uiPriority="60" w:unhideWhenUsed="0"/>
-    <w:lsdException w:name="Light List Accent 1" w:semiHidden="0" w:uiPriority="61" w:unhideWhenUsed="0"/>
-    <w:lsdException w:name="Light Grid Accent 1" w:semiHidden="0" w:uiPriority="62" w:unhideWhenUsed="0"/>
-    <w:lsdException w:name="Medium Shading 1 Accent 1" w:semiHidden="0" w:uiPriority="63" w:unhideWhenUsed="0"/>
-    <w:lsdException w:name="Medium Shading 2 Accent 1" w:semiHidden="0" w:uiPriority="64" w:unhideWhenUsed="0"/>
-    <w:lsdException w:name="Medium List 1 Accent 1" w:semiHidden="0" w:uiPriority="65" w:unhideWhenUsed="0"/>
-    <w:lsdException w:name="Revision" w:unhideWhenUsed="0"/>
-    <w:lsdException w:name="List Paragraph" w:semiHidden="0" w:uiPriority="34" w:unhideWhenUsed="0" w:qFormat="1"/>
-    <w:lsdException w:name="Quote" w:semiHidden="0" w:uiPriority="29" w:unhideWhenUsed="0" w:qFormat="1"/>
-    <w:lsdException w:name="Intense Quote" w:semiHidden="0" w:uiPriority="30" w:unhideWhenUsed="0" w:qFormat="1"/>
-    <w:lsdException w:name="Medium List 2 Accent 1" w:semiHidden="0" w:uiPriority="66" w:unhideWhenUsed="0"/>
-    <w:lsdException w:name="Medium Grid 1 Accent 1" w:semiHidden="0" w:uiPriority="67" w:unhideWhenUsed="0"/>
-    <w:lsdException w:name="Medium Grid 2 Accent 1" w:semiHidden="0" w:uiPriority="68" w:unhideWhenUsed="0"/>
-    <w:lsdException w:name="Medium Grid 3 Accent 1" w:semiHidden="0" w:uiPriority="69" w:unhideWhenUsed="0"/>
-    <w:lsdException w:name="Dark List Accent 1" w:semiHidden="0" w:uiPriority="70" w:unhideWhenUsed="0"/>
-    <w:lsdException w:name="Colorful Shading Accent 1" w:semiHidden="0" w:uiPriority="71" w:unhideWhenUsed="0"/>
-    <w:lsdException w:name="Colorful List Accent 1" w:semiHidden="0" w:uiPriority="72" w:unhideWhenUsed="0"/>
-    <w:lsdException w:name="Colorful Grid Accent 1" w:semiHidden="0" w:uiPriority="73" w:unhideWhenUsed="0"/>
-    <w:lsdException w:name="Light Shading Accent 2" w:semiHidden="0" w:uiPriority="60" w:unhideWhenUsed="0"/>
-    <w:lsdException w:name="Light List Accent 2" w:semiHidden="0" w:uiPriority="61" w:unhideWhenUsed="0"/>
-    <w:lsdException w:name="Light Grid Accent 2" w:semiHidden="0" w:uiPriority="62" w:unhideWhenUsed="0"/>
-    <w:lsdException w:name="Medium Shading 1 Accent 2" w:semiHidden="0" w:uiPriority="63" w:unhideWhenUsed="0"/>
-    <w:lsdException w:name="Medium Shading 2 Accent 2" w:semiHidden="0" w:uiPriority="64" w:unhideWhenUsed="0"/>
-    <w:lsdException w:name="Medium List 1 Accent 2" w:semiHidden="0" w:uiPriority="65" w:unhideWhenUsed="0"/>
-    <w:lsdException w:name="Medium List 2 Accent 2" w:semiHidden="0" w:uiPriority="66" w:unhideWhenUsed="0"/>
-    <w:lsdException w:name="Medium Grid 1 Accent 2" w:semiHidden="0" w:uiPriority="67" w:unhideWhenUsed="0"/>
-    <w:lsdException w:name="Medium Grid 2 Accent 2" w:semiHidden="0" w:uiPriority="68" w:unhideWhenUsed="0"/>
-    <w:lsdException w:name="Medium Grid 3 Accent 2" w:semiHidden="0" w:uiPriority="69" w:unhideWhenUsed="0"/>
-    <w:lsdException w:name="Dark List Accent 2" w:semiHidden="0" w:uiPriority="70" w:unhideWhenUsed="0"/>
-    <w:lsdException w:name="Colorful Shading Accent 2" w:semiHidden="0" w:uiPriority="71" w:unhideWhenUsed="0"/>
-    <w:lsdException w:name="Colorful List Accent 2" w:semiHidden="0" w:uiPriority="72" w:unhideWhenUsed="0"/>
-    <w:lsdException w:name="Colorful Grid Accent 2" w:semiHidden="0" w:uiPriority="73" w:unhideWhenUsed="0"/>
-    <w:lsdException w:name="Light Shading Accent 3" w:semiHidden="0" w:uiPriority="60" w:unhideWhenUsed="0"/>
-    <w:lsdException w:name="Light List Accent 3" w:semiHidden="0" w:uiPriority="61" w:unhideWhenUsed="0"/>
-    <w:lsdException w:name="Light Grid Accent 3" w:semiHidden="0" w:uiPriority="62" w:unhideWhenUsed="0"/>
-    <w:lsdException w:name="Medium Shading 1 Accent 3" w:semiHidden="0" w:uiPriority="63" w:unhideWhenUsed="0"/>
-    <w:lsdException w:name="Medium Shading 2 Accent 3" w:semiHidden="0" w:uiPriority="64" w:unhideWhenUsed="0"/>
-    <w:lsdException w:name="Medium List 1 Accent 3" w:semiHidden="0" w:uiPriority="65" w:unhideWhenUsed="0"/>
-    <w:lsdException w:name="Medium List 2 Accent 3" w:semiHidden="0" w:uiPriority="66" w:unhideWhenUsed="0"/>
-    <w:lsdException w:name="Medium Grid 1 Accent 3" w:semiHidden="0" w:uiPriority="67" w:unhideWhenUsed="0"/>
-    <w:lsdException w:name="Medium Grid 2 Accent 3" w:semiHidden="0" w:uiPriority="68" w:unhideWhenUsed="0"/>
-    <w:lsdException w:name="Medium Grid 3 Accent 3" w:semiHidden="0" w:uiPriority="69" w:unhideWhenUsed="0"/>
-    <w:lsdException w:name="Dark List Accent 3" w:semiHidden="0" w:uiPriority="70" w:unhideWhenUsed="0"/>
-    <w:lsdException w:name="Colorful Shading Accent 3" w:semiHidden="0" w:uiPriority="71" w:unhideWhenUsed="0"/>
-    <w:lsdException w:name="Colorful List Accent 3" w:semiHidden="0" w:uiPriority="72" w:unhideWhenUsed="0"/>
-    <w:lsdException w:name="Colorful Grid Accent 3" w:semiHidden="0" w:uiPriority="73" w:unhideWhenUsed="0"/>
-    <w:lsdException w:name="Light Shading Accent 4" w:semiHidden="0" w:uiPriority="60" w:unhideWhenUsed="0"/>
-    <w:lsdException w:name="Light List Accent 4" w:semiHidden="0" w:uiPriority="61" w:unhideWhenUsed="0"/>
-    <w:lsdException w:name="Light Grid Accent 4" w:semiHidden="0" w:uiPriority="62" w:unhideWhenUsed="0"/>
-    <w:lsdException w:name="Medium Shading 1 Accent 4" w:semiHidden="0" w:uiPriority="63" w:unhideWhenUsed="0"/>
-    <w:lsdException w:name="Medium Shading 2 Accent 4" w:semiHidden="0" w:uiPriority="64" w:unhideWhenUsed="0"/>
-    <w:lsdException w:name="Medium List 1 Accent 4" w:semiHidden="0" w:uiPriority="65" w:unhideWhenUsed="0"/>
-    <w:lsdException w:name="Medium List 2 Accent 4" w:semiHidden="0" w:uiPriority="66" w:unhideWhenUsed="0"/>
-    <w:lsdException w:name="Medium Grid 1 Accent 4" w:semiHidden="0" w:uiPriority="67" w:unhideWhenUsed="0"/>
-    <w:lsdException w:name="Medium Grid 2 Accent 4" w:semiHidden="0" w:uiPriority="68" w:unhideWhenUsed="0"/>
-    <w:lsdException w:name="Medium Grid 3 Accent 4" w:semiHidden="0" w:uiPriority="69" w:unhideWhenUsed="0"/>
-    <w:lsdException w:name="Dark List Accent 4" w:semiHidden="0" w:uiPriority="70" w:unhideWhenUsed="0"/>
-    <w:lsdException w:name="Colorful Shading Accent 4" w:semiHidden="0" w:uiPriority="71" w:unhideWhenUsed="0"/>
-    <w:lsdException w:name="Colorful List Accent 4" w:semiHidden="0" w:uiPriority="72" w:unhideWhenUsed="0"/>
-    <w:lsdException w:name="Colorful Grid Accent 4" w:semiHidden="0" w:uiPriority="73" w:unhideWhenUsed="0"/>
-    <w:lsdException w:name="Light Shading Accent 5" w:semiHidden="0" w:uiPriority="60" w:unhideWhenUsed="0"/>
-    <w:lsdException w:name="Light List Accent 5" w:semiHidden="0" w:uiPriority="61" w:unhideWhenUsed="0"/>
-    <w:lsdException w:name="Light Grid Accent 5" w:semiHidden="0" w:uiPriority="62" w:unhideWhenUsed="0"/>
-    <w:lsdException w:name="Medium Shading 1 Accent 5" w:semiHidden="0" w:uiPriority="63" w:unhideWhenUsed="0"/>
-    <w:lsdException w:name="Medium Shading 2 Accent 5" w:semiHidden="0" w:uiPriority="64" w:unhideWhenUsed="0"/>
-    <w:lsdException w:name="Medium List 1 Accent 5" w:semiHidden="0" w:uiPriority="65" w:unhideWhenUsed="0"/>
-    <w:lsdException w:name="Medium List 2 Accent 5" w:semiHidden="0" w:uiPriority="66" w:unhideWhenUsed="0"/>
-    <w:lsdException w:name="Medium Grid 1 Accent 5" w:semiHidden="0" w:uiPriority="67" w:unhideWhenUsed="0"/>
-    <w:lsdException w:name="Medium Grid 2 Accent 5" w:semiHidden="0" w:uiPriority="68" w:unhideWhenUsed="0"/>
-    <w:lsdException w:name="Medium Grid 3 Accent 5" w:semiHidden="0" w:uiPriority="69" w:unhideWhenUsed="0"/>
-    <w:lsdException w:name="Dark List Accent 5" w:semiHidden="0" w:uiPriority="70" w:unhideWhenUsed="0"/>
-    <w:lsdException w:name="Colorful Shading Accent 5" w:semiHidden="0" w:uiPriority="71" w:unhideWhenUsed="0"/>
-    <w:lsdException w:name="Colorful List Accent 5" w:semiHidden="0" w:uiPriority="72" w:unhideWhenUsed="0"/>
-    <w:lsdException w:name="Colorful Grid Accent 5" w:semiHidden="0" w:uiPriority="73" w:unhideWhenUsed="0"/>
-    <w:lsdException w:name="Light Shading Accent 6" w:semiHidden="0" w:uiPriority="60" w:unhideWhenUsed="0"/>
-    <w:lsdException w:name="Light List Accent 6" w:semiHidden="0" w:uiPriority="61" w:unhideWhenUsed="0"/>
-    <w:lsdException w:name="Light Grid Accent 6" w:semiHidden="0" w:uiPriority="62" w:unhideWhenUsed="0"/>
-    <w:lsdException w:name="Medium Shading 1 Accent 6" w:semiHidden="0" w:uiPriority="63" w:unhideWhenUsed="0"/>
-    <w:lsdException w:name="Medium Shading 2 Accent 6" w:semiHidden="0" w:uiPriority="64" w:unhideWhenUsed="0"/>
-    <w:lsdException w:name="Medium List 1 Accent 6" w:semiHidden="0" w:uiPriority="65" w:unhideWhenUsed="0"/>
-    <w:lsdException w:name="Medium List 2 Accent 6" w:semiHidden="0" w:uiPriority="66" w:unhideWhenUsed="0"/>
-    <w:lsdException w:name="Medium Grid 1 Accent 6" w:semiHidden="0" w:uiPriority="67" w:unhideWhenUsed="0"/>
-    <w:lsdException w:name="Medium Grid 2 Accent 6" w:semiHidden="0" w:uiPriority="68" w:unhideWhenUsed="0"/>
-    <w:lsdException w:name="Medium Grid 3 Accent 6" w:semiHidden="0" w:uiPriority="69" w:unhideWhenUsed="0"/>
-    <w:lsdException w:name="Dark List Accent 6" w:semiHidden="0" w:uiPriority="70" w:unhideWhenUsed="0"/>
-    <w:lsdException w:name="Colorful Shading Accent 6" w:semiHidden="0" w:uiPriority="71" w:unhideWhenUsed="0"/>
-    <w:lsdException w:name="Colorful List Accent 6" w:semiHidden="0" w:uiPriority="72" w:unhideWhenUsed="0"/>
-    <w:lsdException w:name="Colorful Grid Accent 6" w:semiHidden="0" w:uiPriority="73" w:unhideWhenUsed="0"/>
-    <w:lsdException w:name="Subtle Emphasis" w:semiHidden="0" w:uiPriority="19" w:unhideWhenUsed="0" w:qFormat="1"/>
-    <w:lsdException w:name="Intense Emphasis" w:semiHidden="0" w:uiPriority="21" w:unhideWhenUsed="0" w:qFormat="1"/>
-    <w:lsdException w:name="Subtle Reference" w:semiHidden="0" w:uiPriority="31" w:unhideWhenUsed="0" w:qFormat="1"/>
-    <w:lsdException w:name="Intense Reference" w:semiHidden="0" w:uiPriority="32" w:unhideWhenUsed="0" w:qFormat="1"/>
-    <w:lsdException w:name="Book Title" w:semiHidden="0" w:uiPriority="33" w:unhideWhenUsed="0" w:qFormat="1"/>
-    <w:lsdException w:name="Bibliography" w:uiPriority="37"/>
-    <w:lsdException w:name="TOC Heading" w:uiPriority="39" w:qFormat="1"/>
+    <w:lsdException w:name="Table Theme" w:semiHidden="1" w:unhideWhenUsed="1"/>
+    <w:lsdException w:name="Placeholder Text" w:semiHidden="1"/>
+    <w:lsdException w:name="No Spacing" w:uiPriority="1" w:qFormat="1"/>
+    <w:lsdException w:name="Light Shading" w:uiPriority="60"/>
+    <w:lsdException w:name="Light List" w:uiPriority="61"/>
+    <w:lsdException w:name="Light Grid" w:uiPriority="62"/>
+    <w:lsdException w:name="Medium Shading 1" w:uiPriority="63"/>
+    <w:lsdException w:name="Medium Shading 2" w:uiPriority="64"/>
+    <w:lsdException w:name="Medium List 1" w:uiPriority="65"/>
+    <w:lsdException w:name="Medium List 2" w:uiPriority="66"/>
+    <w:lsdException w:name="Medium Grid 1" w:uiPriority="67"/>
+    <w:lsdException w:name="Medium Grid 2" w:uiPriority="68"/>
+    <w:lsdException w:name="Medium Grid 3" w:uiPriority="69"/>
+    <w:lsdException w:name="Dark List" w:uiPriority="70"/>
+    <w:lsdException w:name="Colorful Shading" w:uiPriority="71"/>
+    <w:lsdException w:name="Colorful List" w:uiPriority="72"/>
+    <w:lsdException w:name="Colorful Grid" w:uiPriority="73"/>
+    <w:lsdException w:name="Light Shading Accent 1" w:uiPriority="60"/>
+    <w:lsdException w:name="Light List Accent 1" w:uiPriority="61"/>
+    <w:lsdException w:name="Light Grid Accent 1" w:uiPriority="62"/>
+    <w:lsdException w:name="Medium Shading 1 Accent 1" w:uiPriority="63"/>
+    <w:lsdException w:name="Medium Shading 2 Accent 1" w:uiPriority="64"/>
+    <w:lsdException w:name="Medium List 1 Accent 1" w:uiPriority="65"/>
+    <w:lsdException w:name="Revision" w:semiHidden="1"/>
+    <w:lsdException w:name="List Paragraph" w:uiPriority="34" w:qFormat="1"/>
+    <w:lsdException w:name="Quote" w:uiPriority="29" w:qFormat="1"/>
+    <w:lsdException w:name="Intense Quote" w:uiPriority="30" w:qFormat="1"/>
+    <w:lsdException w:name="Medium List 2 Accent 1" w:uiPriority="66"/>
+    <w:lsdException w:name="Medium Grid 1 Accent 1" w:uiPriority="67"/>
+    <w:lsdException w:name="Medium Grid 2 Accent 1" w:uiPriority="68"/>
+    <w:lsdException w:name="Medium Grid 3 Accent 1" w:uiPriority="69"/>
+    <w:lsdException w:name="Dark List Accent 1" w:uiPriority="70"/>
+    <w:lsdException w:name="Colorful Shading Accent 1" w:uiPriority="71"/>
+    <w:lsdException w:name="Colorful List Accent 1" w:uiPriority="72"/>
+    <w:lsdException w:name="Colorful Grid Accent 1" w:uiPriority="73"/>
+    <w:lsdException w:name="Light Shading Accent 2" w:uiPriority="60"/>
+    <w:lsdException w:name="Light List Accent 2" w:uiPriority="61"/>
+    <w:lsdException w:name="Light Grid Accent 2" w:uiPriority="62"/>
+    <w:lsdException w:name="Medium Shading 1 Accent 2" w:uiPriority="63"/>
+    <w:lsdException w:name="Medium Shading 2 Accent 2" w:uiPriority="64"/>
+    <w:lsdException w:name="Medium List 1 Accent 2" w:uiPriority="65"/>
+    <w:lsdException w:name="Medium List 2 Accent 2" w:uiPriority="66"/>
+    <w:lsdException w:name="Medium Grid 1 Accent 2" w:uiPriority="67"/>
+    <w:lsdException w:name="Medium Grid 2 Accent 2" w:uiPriority="68"/>
+    <w:lsdException w:name="Medium Grid 3 Accent 2" w:uiPriority="69"/>
+    <w:lsdException w:name="Dark List Accent 2" w:uiPriority="70"/>
+    <w:lsdException w:name="Colorful Shading Accent 2" w:uiPriority="71"/>
+    <w:lsdException w:name="Colorful List Accent 2" w:uiPriority="72"/>
+    <w:lsdException w:name="Colorful Grid Accent 2" w:uiPriority="73"/>
+    <w:lsdException w:name="Light Shading Accent 3" w:uiPriority="60"/>
+    <w:lsdException w:name="Light List Accent 3" w:uiPriority="61"/>
+    <w:lsdException w:name="Light Grid Accent 3" w:uiPriority="62"/>
+    <w:lsdException w:name="Medium Shading 1 Accent 3" w:uiPriority="63"/>
+    <w:lsdException w:name="Medium Shading 2 Accent 3" w:uiPriority="64"/>
+    <w:lsdException w:name="Medium List 1 Accent 3" w:uiPriority="65"/>
+    <w:lsdException w:name="Medium List 2 Accent 3" w:uiPriority="66"/>
+    <w:lsdException w:name="Medium Grid 1 Accent 3" w:uiPriority="67"/>
+    <w:lsdException w:name="Medium Grid 2 Accent 3" w:uiPriority="68"/>
+    <w:lsdException w:name="Medium Grid 3 Accent 3" w:uiPriority="69"/>
+    <w:lsdException w:name="Dark List Accent 3" w:uiPriority="70"/>
+    <w:lsdException w:name="Colorful Shading Accent 3" w:uiPriority="71"/>
+    <w:lsdException w:name="Colorful List Accent 3" w:uiPriority="72"/>
+    <w:lsdException w:name="Colorful Grid Accent 3" w:uiPriority="73"/>
+    <w:lsdException w:name="Light Shading Accent 4" w:uiPriority="60"/>
+    <w:lsdException w:name="Light List Accent 4" w:uiPriority="61"/>
+    <w:lsdException w:name="Light Grid Accent 4" w:uiPriority="62"/>
+    <w:lsdException w:name="Medium Shading 1 Accent 4" w:uiPriority="63"/>
+    <w:lsdException w:name="Medium Shading 2 Accent 4" w:uiPriority="64"/>
+    <w:lsdException w:name="Medium List 1 Accent 4" w:uiPriority="65"/>
+    <w:lsdException w:name="Medium List 2 Accent 4" w:uiPriority="66"/>
+    <w:lsdException w:name="Medium Grid 1 Accent 4" w:uiPriority="67"/>
+    <w:lsdException w:name="Medium Grid 2 Accent 4" w:uiPriority="68"/>
+    <w:lsdException w:name="Medium Grid 3 Accent 4" w:uiPriority="69"/>
+    <w:lsdException w:name="Dark List Accent 4" w:uiPriority="70"/>
+    <w:lsdException w:name="Colorful Shading Accent 4" w:uiPriority="71"/>
+    <w:lsdException w:name="Colorful List Accent 4" w:uiPriority="72"/>
+    <w:lsdException w:name="Colorful Grid Accent 4" w:uiPriority="73"/>
+    <w:lsdException w:name="Light Shading Accent 5" w:uiPriority="60"/>
+    <w:lsdException w:name="Light List Accent 5" w:uiPriority="61"/>
+    <w:lsdException w:name="Light Grid Accent 5" w:uiPriority="62"/>
+    <w:lsdException w:name="Medium Shading 1 Accent 5" w:uiPriority="63"/>
+    <w:lsdException w:name="Medium Shading 2 Accent 5" w:uiPriority="64"/>
+    <w:lsdException w:name="Medium List 1 Accent 5" w:uiPriority="65"/>
+    <w:lsdException w:name="Medium List 2 Accent 5" w:uiPriority="66"/>
+    <w:lsdException w:name="Medium Grid 1 Accent 5" w:uiPriority="67"/>
+    <w:lsdException w:name="Medium Grid 2 Accent 5" w:uiPriority="68"/>
+    <w:lsdException w:name="Medium Grid 3 Accent 5" w:uiPriority="69"/>
+    <w:lsdException w:name="Dark List Accent 5" w:uiPriority="70"/>
+    <w:lsdException w:name="Colorful Shading Accent 5" w:uiPriority="71"/>
+    <w:lsdException w:name="Colorful List Accent 5" w:uiPriority="72"/>
+    <w:lsdException w:name="Colorful Grid Accent 5" w:uiPriority="73"/>
+    <w:lsdException w:name="Light Shading Accent 6" w:uiPriority="60"/>
+    <w:lsdException w:name="Light List Accent 6" w:uiPriority="61"/>
+    <w:lsdException w:name="Light Grid Accent 6" w:uiPriority="62"/>
+    <w:lsdException w:name="Medium Shading 1 Accent 6" w:uiPriority="63"/>
+    <w:lsdException w:name="Medium Shading 2 Accent 6" w:uiPriority="64"/>
+    <w:lsdException w:name="Medium List 1 Accent 6" w:uiPriority="65"/>
+    <w:lsdException w:name="Medium List 2 Accent 6" w:uiPriority="66"/>
+    <w:lsdException w:name="Medium Grid 1 Accent 6" w:uiPriority="67"/>
+    <w:lsdException w:name="Medium Grid 2 Accent 6" w:uiPriority="68"/>
+    <w:lsdException w:name="Medium Grid 3 Accent 6" w:uiPriority="69"/>
+    <w:lsdException w:name="Dark List Accent 6" w:uiPriority="70"/>
+    <w:lsdException w:name="Colorful Shading Accent 6" w:uiPriority="71"/>
+    <w:lsdException w:name="Colorful List Accent 6" w:uiPriority="72"/>
+    <w:lsdException w:name="Colorful Grid Accent 6" w:uiPriority="73"/>
+    <w:lsdException w:name="Subtle Emphasis" w:uiPriority="19" w:qFormat="1"/>
+    <w:lsdException w:name="Intense Emphasis" w:uiPriority="21" w:qFormat="1"/>
+    <w:lsdException w:name="Subtle Reference" w:uiPriority="31" w:qFormat="1"/>
+    <w:lsdException w:name="Intense Reference" w:uiPriority="32" w:qFormat="1"/>
+    <w:lsdException w:name="Book Title" w:uiPriority="33" w:qFormat="1"/>
+    <w:lsdException w:name="Bibliography" w:semiHidden="1" w:uiPriority="37" w:unhideWhenUsed="1"/>
+    <w:lsdException w:name="TOC Heading" w:semiHidden="1" w:uiPriority="39" w:unhideWhenUsed="1" w:qFormat="1"/>
+    <w:lsdException w:name="Plain Table 1" w:uiPriority="41"/>
+    <w:lsdException w:name="Plain Table 2" w:uiPriority="42"/>
+    <w:lsdException w:name="Plain Table 3" w:uiPriority="43"/>
+    <w:lsdException w:name="Plain Table 4" w:uiPriority="44"/>
+    <w:lsdException w:name="Plain Table 5" w:uiPriority="45"/>
+    <w:lsdException w:name="Grid Table Light" w:uiPriority="40"/>
+    <w:lsdException w:name="Grid Table 1 Light" w:uiPriority="46"/>
+    <w:lsdException w:name="Grid Table 2" w:uiPriority="47"/>
+    <w:lsdException w:name="Grid Table 3" w:uiPriority="48"/>
+    <w:lsdException w:name="Grid Table 4" w:uiPriority="49"/>
+    <w:lsdException w:name="Grid Table 5 Dark" w:uiPriority="50"/>
+    <w:lsdException w:name="Grid Table 6 Colorful" w:uiPriority="51"/>
+    <w:lsdException w:name="Grid Table 7 Colorful" w:uiPriority="52"/>
+    <w:lsdException w:name="Grid Table 1 Light Accent 1" w:uiPriority="46"/>
+    <w:lsdException w:name="Grid Table 2 Accent 1" w:uiPriority="47"/>
+    <w:lsdException w:name="Grid Table 3 Accent 1" w:uiPriority="48"/>
+    <w:lsdException w:name="Grid Table 4 Accent 1" w:uiPriority="49"/>
+    <w:lsdException w:name="Grid Table 5 Dark Accent 1" w:uiPriority="50"/>
+    <w:lsdException w:name="Grid Table 6 Colorful Accent 1" w:uiPriority="51"/>
+    <w:lsdException w:name="Grid Table 7 Colorful Accent 1" w:uiPriority="52"/>
+    <w:lsdException w:name="Grid Table 1 Light Accent 2" w:uiPriority="46"/>
+    <w:lsdException w:name="Grid Table 2 Accent 2" w:uiPriority="47"/>
+    <w:lsdException w:name="Grid Table 3 Accent 2" w:uiPriority="48"/>
+    <w:lsdException w:name="Grid Table 4 Accent 2" w:uiPriority="49"/>
+    <w:lsdException w:name="Grid Table 5 Dark Accent 2" w:uiPriority="50"/>
+    <w:lsdException w:name="Grid Table 6 Colorful Accent 2" w:uiPriority="51"/>
+    <w:lsdException w:name="Grid Table 7 Colorful Accent 2" w:uiPriority="52"/>
+    <w:lsdException w:name="Grid Table 1 Light Accent 3" w:uiPriority="46"/>
+    <w:lsdException w:name="Grid Table 2 Accent 3" w:uiPriority="47"/>
+    <w:lsdException w:name="Grid Table 3 Accent 3" w:uiPriority="48"/>
+    <w:lsdException w:name="Grid Table 4 Accent 3" w:uiPriority="49"/>
+    <w:lsdException w:name="Grid Table 5 Dark Accent 3" w:uiPriority="50"/>
+    <w:lsdException w:name="Grid Table 6 Colorful Accent 3" w:uiPriority="51"/>
+    <w:lsdException w:name="Grid Table 7 Colorful Accent 3" w:uiPriority="52"/>
+    <w:lsdException w:name="Grid Table 1 Light Accent 4" w:uiPriority="46"/>
+    <w:lsdException w:name="Grid Table 2 Accent 4" w:uiPriority="47"/>
+    <w:lsdException w:name="Grid Table 3 Accent 4" w:uiPriority="48"/>
+    <w:lsdException w:name="Grid Table 4 Accent 4" w:uiPriority="49"/>
+    <w:lsdException w:name="Grid Table 5 Dark Accent 4" w:uiPriority="50"/>
+    <w:lsdException w:name="Grid Table 6 Colorful Accent 4" w:uiPriority="51"/>
+    <w:lsdException w:name="Grid Table 7 Colorful Accent 4" w:uiPriority="52"/>
+    <w:lsdException w:name="Grid Table 1 Light Accent 5" w:uiPriority="46"/>
+    <w:lsdException w:name="Grid Table 2 Accent 5" w:uiPriority="47"/>
+    <w:lsdException w:name="Grid Table 3 Accent 5" w:uiPriority="48"/>
+    <w:lsdException w:name="Grid Table 4 Accent 5" w:uiPriority="49"/>
+    <w:lsdException w:name="Grid Table 5 Dark Accent 5" w:uiPriority="50"/>
+    <w:lsdException w:name="Grid Table 6 Colorful Accent 5" w:uiPriority="51"/>
+    <w:lsdException w:name="Grid Table 7 Colorful Accent 5" w:uiPriority="52"/>
+    <w:lsdException w:name="Grid Table 1 Light Accent 6" w:uiPriority="46"/>
+    <w:lsdException w:name="Grid Table 2 Accent 6" w:uiPriority="47"/>
+    <w:lsdException w:name="Grid Table 3 Accent 6" w:uiPriority="48"/>
+    <w:lsdException w:name="Grid Table 4 Accent 6" w:uiPriority="49"/>
+    <w:lsdException w:name="Grid Table 5 Dark Accent 6" w:uiPriority="50"/>
+    <w:lsdException w:name="Grid Table 6 Colorful Accent 6" w:uiPriority="51"/>
+    <w:lsdException w:name="Grid Table 7 Colorful Accent 6" w:uiPriority="52"/>
+    <w:lsdException w:name="List Table 1 Light" w:uiPriority="46"/>
+    <w:lsdException w:name="List Table 2" w:uiPriority="47"/>
+    <w:lsdException w:name="List Table 3" w:uiPriority="48"/>
+    <w:lsdException w:name="List Table 4" w:uiPriority="49"/>
+    <w:lsdException w:name="List Table 5 Dark" w:uiPriority="50"/>
+    <w:lsdException w:name="List Table 6 Colorful" w:uiPriority="51"/>
+    <w:lsdException w:name="List Table 7 Colorful" w:uiPriority="52"/>
+    <w:lsdException w:name="List Table 1 Light Accent 1" w:uiPriority="46"/>
+    <w:lsdException w:name="List Table 2 Accent 1" w:uiPriority="47"/>
+    <w:lsdException w:name="List Table 3 Accent 1" w:uiPriority="48"/>
+    <w:lsdException w:name="List Table 4 Accent 1" w:uiPriority="49"/>
+    <w:lsdException w:name="List Table 5 Dark Accent 1" w:uiPriority="50"/>
+    <w:lsdException w:name="List Table 6 Colorful Accent 1" w:uiPriority="51"/>
+    <w:lsdException w:name="List Table 7 Colorful Accent 1" w:uiPriority="52"/>
+    <w:lsdException w:name="List Table 1 Light Accent 2" w:uiPriority="46"/>
+    <w:lsdException w:name="List Table 2 Accent 2" w:uiPriority="47"/>
+    <w:lsdException w:name="List Table 3 Accent 2" w:uiPriority="48"/>
+    <w:lsdException w:name="List Table 4 Accent 2" w:uiPriority="49"/>
+    <w:lsdException w:name="List Table 5 Dark Accent 2" w:uiPriority="50"/>
+    <w:lsdException w:name="List Table 6 Colorful Accent 2" w:uiPriority="51"/>
+    <w:lsdException w:name="List Table 7 Colorful Accent 2" w:uiPriority="52"/>
+    <w:lsdException w:name="List Table 1 Light Accent 3" w:uiPriority="46"/>
+    <w:lsdException w:name="List Table 2 Accent 3" w:uiPriority="47"/>
+    <w:lsdException w:name="List Table 3 Accent 3" w:uiPriority="48"/>
+    <w:lsdException w:name="List Table 4 Accent 3" w:uiPriority="49"/>
+    <w:lsdException w:name="List Table 5 Dark Accent 3" w:uiPriority="50"/>
+    <w:lsdException w:name="List Table 6 Colorful Accent 3" w:uiPriority="51"/>
+    <w:lsdException w:name="List Table 7 Colorful Accent 3" w:uiPriority="52"/>
+    <w:lsdException w:name="List Table 1 Light Accent 4" w:uiPriority="46"/>
+    <w:lsdException w:name="List Table 2 Accent 4" w:uiPriority="47"/>
+    <w:lsdException w:name="List Table 3 Accent 4" w:uiPriority="48"/>
+    <w:lsdException w:name="List Table 4 Accent 4" w:uiPriority="49"/>
+    <w:lsdException w:name="List Table 5 Dark Accent 4" w:uiPriority="50"/>
+    <w:lsdException w:name="List Table 6 Colorful Accent 4" w:uiPriority="51"/>
+    <w:lsdException w:name="List Table 7 Colorful Accent 4" w:uiPriority="52"/>
+    <w:lsdException w:name="List Table 1 Light Accent 5" w:uiPriority="46"/>
+    <w:lsdException w:name="List Table 2 Accent 5" w:uiPriority="47"/>
+    <w:lsdException w:name="List Table 3 Accent 5" w:uiPriority="48"/>
+    <w:lsdException w:name="List Table 4 Accent 5" w:uiPriority="49"/>
+    <w:lsdException w:name="List Table 5 Dark Accent 5" w:uiPriority="50"/>
+    <w:lsdException w:name="List Table 6 Colorful Accent 5" w:uiPriority="51"/>
+    <w:lsdException w:name="List Table 7 Colorful Accent 5" w:uiPriority="52"/>
+    <w:lsdException w:name="List Table 1 Light Accent 6" w:uiPriority="46"/>
+    <w:lsdException w:name="List Table 2 Accent 6" w:uiPriority="47"/>
+    <w:lsdException w:name="List Table 3 Accent 6" w:uiPriority="48"/>
+    <w:lsdException w:name="List Table 4 Accent 6" w:uiPriority="49"/>
+    <w:lsdException w:name="List Table 5 Dark Accent 6" w:uiPriority="50"/>
+    <w:lsdException w:name="List Table 6 Colorful Accent 6" w:uiPriority="51"/>
+    <w:lsdException w:name="List Table 7 Colorful Accent 6" w:uiPriority="52"/>
+    <w:lsdException w:name="Mention" w:semiHidden="1" w:unhideWhenUsed="1"/>
+    <w:lsdException w:name="Smart Hyperlink" w:semiHidden="1" w:unhideWhenUsed="1"/>
+    <w:lsdException w:name="Hashtag" w:semiHidden="1" w:unhideWhenUsed="1"/>
+    <w:lsdException w:name="Unresolved Mention" w:semiHidden="1" w:unhideWhenUsed="1"/>
+    <w:lsdException w:name="Smart Link" w:semiHidden="1" w:unhideWhenUsed="1"/>
   </w:latentStyles>
   <w:style w:type="paragraph" w:default="1" w:styleId="Normal">
     <w:name w:val="Normal"/>
@@ -2035,311 +2882,16 @@
       </w:tblBorders>
     </w:tblPr>
   </w:style>
-</w:styles>
-</file>
-
-<file path=word/stylesWithEffects.xml><?xml version="1.0" encoding="utf-8"?>
-<w:styles xmlns:wpc="http://schemas.microsoft.com/office/word/2010/wordprocessingCanvas" xmlns:mc="http://schemas.openxmlformats.org/markup-compatibility/2006" xmlns:o="urn:schemas-microsoft-com:office:office" xmlns:r="http://schemas.openxmlformats.org/officeDocument/2006/relationships" xmlns:m="http://schemas.openxmlformats.org/officeDocument/2006/math" xmlns:v="urn:schemas-microsoft-com:vml" xmlns:wp14="http://schemas.microsoft.com/office/word/2010/wordprocessingDrawing" xmlns:wp="http://schemas.openxmlformats.org/drawingml/2006/wordprocessingDrawing" xmlns:w10="urn:schemas-microsoft-com:office:word" xmlns:w="http://schemas.openxmlformats.org/wordprocessingml/2006/main" xmlns:w14="http://schemas.microsoft.com/office/word/2010/wordml" xmlns:wpg="http://schemas.microsoft.com/office/word/2010/wordprocessingGroup" xmlns:wpi="http://schemas.microsoft.com/office/word/2010/wordprocessingInk" xmlns:wne="http://schemas.microsoft.com/office/word/2006/wordml" xmlns:wps="http://schemas.microsoft.com/office/word/2010/wordprocessingShape" mc:Ignorable="w14 wp14">
-  <w:docDefaults>
-    <w:rPrDefault>
-      <w:rPr>
-        <w:rFonts w:asciiTheme="minorHAnsi" w:eastAsiaTheme="minorEastAsia" w:hAnsiTheme="minorHAnsi" w:cstheme="minorBidi"/>
-        <w:sz w:val="22"/>
-        <w:szCs w:val="22"/>
-        <w:lang w:val="en-US" w:eastAsia="en-US" w:bidi="ar-SA"/>
-      </w:rPr>
-    </w:rPrDefault>
-    <w:pPrDefault>
-      <w:pPr>
-        <w:spacing w:after="200" w:line="276" w:lineRule="auto"/>
-      </w:pPr>
-    </w:pPrDefault>
-  </w:docDefaults>
-  <w:latentStyles w:defLockedState="0" w:defUIPriority="99" w:defSemiHidden="1" w:defUnhideWhenUsed="1" w:defQFormat="0" w:count="267">
-    <w:lsdException w:name="Normal" w:semiHidden="0" w:uiPriority="0" w:unhideWhenUsed="0" w:qFormat="1"/>
-    <w:lsdException w:name="heading 1" w:semiHidden="0" w:uiPriority="9" w:unhideWhenUsed="0" w:qFormat="1"/>
-    <w:lsdException w:name="heading 2" w:uiPriority="9" w:qFormat="1"/>
-    <w:lsdException w:name="heading 3" w:uiPriority="9" w:qFormat="1"/>
-    <w:lsdException w:name="heading 4" w:uiPriority="9" w:qFormat="1"/>
-    <w:lsdException w:name="heading 5" w:uiPriority="9" w:qFormat="1"/>
-    <w:lsdException w:name="heading 6" w:uiPriority="9" w:qFormat="1"/>
-    <w:lsdException w:name="heading 7" w:uiPriority="9" w:qFormat="1"/>
-    <w:lsdException w:name="heading 8" w:uiPriority="9" w:qFormat="1"/>
-    <w:lsdException w:name="heading 9" w:uiPriority="9" w:qFormat="1"/>
-    <w:lsdException w:name="toc 1" w:uiPriority="39"/>
-    <w:lsdException w:name="toc 2" w:uiPriority="39"/>
-    <w:lsdException w:name="toc 3" w:uiPriority="39"/>
-    <w:lsdException w:name="toc 4" w:uiPriority="39"/>
-    <w:lsdException w:name="toc 5" w:uiPriority="39"/>
-    <w:lsdException w:name="toc 6" w:uiPriority="39"/>
-    <w:lsdException w:name="toc 7" w:uiPriority="39"/>
-    <w:lsdException w:name="toc 8" w:uiPriority="39"/>
-    <w:lsdException w:name="toc 9" w:uiPriority="39"/>
-    <w:lsdException w:name="caption" w:uiPriority="35" w:qFormat="1"/>
-    <w:lsdException w:name="footnote reference" w:unhideWhenUsed="0"/>
-    <w:lsdException w:name="Title" w:semiHidden="0" w:uiPriority="10" w:unhideWhenUsed="0" w:qFormat="1"/>
-    <w:lsdException w:name="Default Paragraph Font" w:uiPriority="1"/>
-    <w:lsdException w:name="Subtitle" w:semiHidden="0" w:uiPriority="11" w:unhideWhenUsed="0" w:qFormat="1"/>
-    <w:lsdException w:name="Strong" w:semiHidden="0" w:uiPriority="22" w:unhideWhenUsed="0" w:qFormat="1"/>
-    <w:lsdException w:name="Emphasis" w:semiHidden="0" w:uiPriority="20" w:unhideWhenUsed="0" w:qFormat="1"/>
-    <w:lsdException w:name="Table Grid" w:uiPriority="59"/>
-    <w:lsdException w:name="Placeholder Text" w:unhideWhenUsed="0"/>
-    <w:lsdException w:name="No Spacing" w:semiHidden="0" w:uiPriority="1" w:unhideWhenUsed="0" w:qFormat="1"/>
-    <w:lsdException w:name="Light Shading" w:semiHidden="0" w:uiPriority="60" w:unhideWhenUsed="0"/>
-    <w:lsdException w:name="Light List" w:semiHidden="0" w:uiPriority="61" w:unhideWhenUsed="0"/>
-    <w:lsdException w:name="Light Grid" w:semiHidden="0" w:uiPriority="62" w:unhideWhenUsed="0"/>
-    <w:lsdException w:name="Medium Shading 1" w:semiHidden="0" w:uiPriority="63" w:unhideWhenUsed="0"/>
-    <w:lsdException w:name="Medium Shading 2" w:semiHidden="0" w:uiPriority="64" w:unhideWhenUsed="0"/>
-    <w:lsdException w:name="Medium List 1" w:semiHidden="0" w:uiPriority="65" w:unhideWhenUsed="0"/>
-    <w:lsdException w:name="Medium List 2" w:semiHidden="0" w:uiPriority="66" w:unhideWhenUsed="0"/>
-    <w:lsdException w:name="Medium Grid 1" w:semiHidden="0" w:uiPriority="67" w:unhideWhenUsed="0"/>
-    <w:lsdException w:name="Medium Grid 2" w:semiHidden="0" w:uiPriority="68" w:unhideWhenUsed="0"/>
-    <w:lsdException w:name="Medium Grid 3" w:semiHidden="0" w:uiPriority="69" w:unhideWhenUsed="0"/>
-    <w:lsdException w:name="Dark List" w:semiHidden="0" w:uiPriority="70" w:unhideWhenUsed="0"/>
-    <w:lsdException w:name="Colorful Shading" w:semiHidden="0" w:uiPriority="71" w:unhideWhenUsed="0"/>
-    <w:lsdException w:name="Colorful List" w:semiHidden="0" w:uiPriority="72" w:unhideWhenUsed="0"/>
-    <w:lsdException w:name="Colorful Grid" w:semiHidden="0" w:uiPriority="73" w:unhideWhenUsed="0"/>
-    <w:lsdException w:name="Light Shading Accent 1" w:semiHidden="0" w:uiPriority="60" w:unhideWhenUsed="0"/>
-    <w:lsdException w:name="Light List Accent 1" w:semiHidden="0" w:uiPriority="61" w:unhideWhenUsed="0"/>
-    <w:lsdException w:name="Light Grid Accent 1" w:semiHidden="0" w:uiPriority="62" w:unhideWhenUsed="0"/>
-    <w:lsdException w:name="Medium Shading 1 Accent 1" w:semiHidden="0" w:uiPriority="63" w:unhideWhenUsed="0"/>
-    <w:lsdException w:name="Medium Shading 2 Accent 1" w:semiHidden="0" w:uiPriority="64" w:unhideWhenUsed="0"/>
-    <w:lsdException w:name="Medium List 1 Accent 1" w:semiHidden="0" w:uiPriority="65" w:unhideWhenUsed="0"/>
-    <w:lsdException w:name="Revision" w:unhideWhenUsed="0"/>
-    <w:lsdException w:name="List Paragraph" w:semiHidden="0" w:uiPriority="34" w:unhideWhenUsed="0" w:qFormat="1"/>
-    <w:lsdException w:name="Quote" w:semiHidden="0" w:uiPriority="29" w:unhideWhenUsed="0" w:qFormat="1"/>
-    <w:lsdException w:name="Intense Quote" w:semiHidden="0" w:uiPriority="30" w:unhideWhenUsed="0" w:qFormat="1"/>
-    <w:lsdException w:name="Medium List 2 Accent 1" w:semiHidden="0" w:uiPriority="66" w:unhideWhenUsed="0"/>
-    <w:lsdException w:name="Medium Grid 1 Accent 1" w:semiHidden="0" w:uiPriority="67" w:unhideWhenUsed="0"/>
-    <w:lsdException w:name="Medium Grid 2 Accent 1" w:semiHidden="0" w:uiPriority="68" w:unhideWhenUsed="0"/>
-    <w:lsdException w:name="Medium Grid 3 Accent 1" w:semiHidden="0" w:uiPriority="69" w:unhideWhenUsed="0"/>
-    <w:lsdException w:name="Dark List Accent 1" w:semiHidden="0" w:uiPriority="70" w:unhideWhenUsed="0"/>
-    <w:lsdException w:name="Colorful Shading Accent 1" w:semiHidden="0" w:uiPriority="71" w:unhideWhenUsed="0"/>
-    <w:lsdException w:name="Colorful List Accent 1" w:semiHidden="0" w:uiPriority="72" w:unhideWhenUsed="0"/>
-    <w:lsdException w:name="Colorful Grid Accent 1" w:semiHidden="0" w:uiPriority="73" w:unhideWhenUsed="0"/>
-    <w:lsdException w:name="Light Shading Accent 2" w:semiHidden="0" w:uiPriority="60" w:unhideWhenUsed="0"/>
-    <w:lsdException w:name="Light List Accent 2" w:semiHidden="0" w:uiPriority="61" w:unhideWhenUsed="0"/>
-    <w:lsdException w:name="Light Grid Accent 2" w:semiHidden="0" w:uiPriority="62" w:unhideWhenUsed="0"/>
-    <w:lsdException w:name="Medium Shading 1 Accent 2" w:semiHidden="0" w:uiPriority="63" w:unhideWhenUsed="0"/>
-    <w:lsdException w:name="Medium Shading 2 Accent 2" w:semiHidden="0" w:uiPriority="64" w:unhideWhenUsed="0"/>
-    <w:lsdException w:name="Medium List 1 Accent 2" w:semiHidden="0" w:uiPriority="65" w:unhideWhenUsed="0"/>
-    <w:lsdException w:name="Medium List 2 Accent 2" w:semiHidden="0" w:uiPriority="66" w:unhideWhenUsed="0"/>
-    <w:lsdException w:name="Medium Grid 1 Accent 2" w:semiHidden="0" w:uiPriority="67" w:unhideWhenUsed="0"/>
-    <w:lsdException w:name="Medium Grid 2 Accent 2" w:semiHidden="0" w:uiPriority="68" w:unhideWhenUsed="0"/>
-    <w:lsdException w:name="Medium Grid 3 Accent 2" w:semiHidden="0" w:uiPriority="69" w:unhideWhenUsed="0"/>
-    <w:lsdException w:name="Dark List Accent 2" w:semiHidden="0" w:uiPriority="70" w:unhideWhenUsed="0"/>
-    <w:lsdException w:name="Colorful Shading Accent 2" w:semiHidden="0" w:uiPriority="71" w:unhideWhenUsed="0"/>
-    <w:lsdException w:name="Colorful List Accent 2" w:semiHidden="0" w:uiPriority="72" w:unhideWhenUsed="0"/>
-    <w:lsdException w:name="Colorful Grid Accent 2" w:semiHidden="0" w:uiPriority="73" w:unhideWhenUsed="0"/>
-    <w:lsdException w:name="Light Shading Accent 3" w:semiHidden="0" w:uiPriority="60" w:unhideWhenUsed="0"/>
-    <w:lsdException w:name="Light List Accent 3" w:semiHidden="0" w:uiPriority="61" w:unhideWhenUsed="0"/>
-    <w:lsdException w:name="Light Grid Accent 3" w:semiHidden="0" w:uiPriority="62" w:unhideWhenUsed="0"/>
-    <w:lsdException w:name="Medium Shading 1 Accent 3" w:semiHidden="0" w:uiPriority="63" w:unhideWhenUsed="0"/>
-    <w:lsdException w:name="Medium Shading 2 Accent 3" w:semiHidden="0" w:uiPriority="64" w:unhideWhenUsed="0"/>
-    <w:lsdException w:name="Medium List 1 Accent 3" w:semiHidden="0" w:uiPriority="65" w:unhideWhenUsed="0"/>
-    <w:lsdException w:name="Medium List 2 Accent 3" w:semiHidden="0" w:uiPriority="66" w:unhideWhenUsed="0"/>
-    <w:lsdException w:name="Medium Grid 1 Accent 3" w:semiHidden="0" w:uiPriority="67" w:unhideWhenUsed="0"/>
-    <w:lsdException w:name="Medium Grid 2 Accent 3" w:semiHidden="0" w:uiPriority="68" w:unhideWhenUsed="0"/>
-    <w:lsdException w:name="Medium Grid 3 Accent 3" w:semiHidden="0" w:uiPriority="69" w:unhideWhenUsed="0"/>
-    <w:lsdException w:name="Dark List Accent 3" w:semiHidden="0" w:uiPriority="70" w:unhideWhenUsed="0"/>
-    <w:lsdException w:name="Colorful Shading Accent 3" w:semiHidden="0" w:uiPriority="71" w:unhideWhenUsed="0"/>
-    <w:lsdException w:name="Colorful List Accent 3" w:semiHidden="0" w:uiPriority="72" w:unhideWhenUsed="0"/>
-    <w:lsdException w:name="Colorful Grid Accent 3" w:semiHidden="0" w:uiPriority="73" w:unhideWhenUsed="0"/>
-    <w:lsdException w:name="Light Shading Accent 4" w:semiHidden="0" w:uiPriority="60" w:unhideWhenUsed="0"/>
-    <w:lsdException w:name="Light List Accent 4" w:semiHidden="0" w:uiPriority="61" w:unhideWhenUsed="0"/>
-    <w:lsdException w:name="Light Grid Accent 4" w:semiHidden="0" w:uiPriority="62" w:unhideWhenUsed="0"/>
-    <w:lsdException w:name="Medium Shading 1 Accent 4" w:semiHidden="0" w:uiPriority="63" w:unhideWhenUsed="0"/>
-    <w:lsdException w:name="Medium Shading 2 Accent 4" w:semiHidden="0" w:uiPriority="64" w:unhideWhenUsed="0"/>
-    <w:lsdException w:name="Medium List 1 Accent 4" w:semiHidden="0" w:uiPriority="65" w:unhideWhenUsed="0"/>
-    <w:lsdException w:name="Medium List 2 Accent 4" w:semiHidden="0" w:uiPriority="66" w:unhideWhenUsed="0"/>
-    <w:lsdException w:name="Medium Grid 1 Accent 4" w:semiHidden="0" w:uiPriority="67" w:unhideWhenUsed="0"/>
-    <w:lsdException w:name="Medium Grid 2 Accent 4" w:semiHidden="0" w:uiPriority="68" w:unhideWhenUsed="0"/>
-    <w:lsdException w:name="Medium Grid 3 Accent 4" w:semiHidden="0" w:uiPriority="69" w:unhideWhenUsed="0"/>
-    <w:lsdException w:name="Dark List Accent 4" w:semiHidden="0" w:uiPriority="70" w:unhideWhenUsed="0"/>
-    <w:lsdException w:name="Colorful Shading Accent 4" w:semiHidden="0" w:uiPriority="71" w:unhideWhenUsed="0"/>
-    <w:lsdException w:name="Colorful List Accent 4" w:semiHidden="0" w:uiPriority="72" w:unhideWhenUsed="0"/>
-    <w:lsdException w:name="Colorful Grid Accent 4" w:semiHidden="0" w:uiPriority="73" w:unhideWhenUsed="0"/>
-    <w:lsdException w:name="Light Shading Accent 5" w:semiHidden="0" w:uiPriority="60" w:unhideWhenUsed="0"/>
-    <w:lsdException w:name="Light List Accent 5" w:semiHidden="0" w:uiPriority="61" w:unhideWhenUsed="0"/>
-    <w:lsdException w:name="Light Grid Accent 5" w:semiHidden="0" w:uiPriority="62" w:unhideWhenUsed="0"/>
-    <w:lsdException w:name="Medium Shading 1 Accent 5" w:semiHidden="0" w:uiPriority="63" w:unhideWhenUsed="0"/>
-    <w:lsdException w:name="Medium Shading 2 Accent 5" w:semiHidden="0" w:uiPriority="64" w:unhideWhenUsed="0"/>
-    <w:lsdException w:name="Medium List 1 Accent 5" w:semiHidden="0" w:uiPriority="65" w:unhideWhenUsed="0"/>
-    <w:lsdException w:name="Medium List 2 Accent 5" w:semiHidden="0" w:uiPriority="66" w:unhideWhenUsed="0"/>
-    <w:lsdException w:name="Medium Grid 1 Accent 5" w:semiHidden="0" w:uiPriority="67" w:unhideWhenUsed="0"/>
-    <w:lsdException w:name="Medium Grid 2 Accent 5" w:semiHidden="0" w:uiPriority="68" w:unhideWhenUsed="0"/>
-    <w:lsdException w:name="Medium Grid 3 Accent 5" w:semiHidden="0" w:uiPriority="69" w:unhideWhenUsed="0"/>
-    <w:lsdException w:name="Dark List Accent 5" w:semiHidden="0" w:uiPriority="70" w:unhideWhenUsed="0"/>
-    <w:lsdException w:name="Colorful Shading Accent 5" w:semiHidden="0" w:uiPriority="71" w:unhideWhenUsed="0"/>
-    <w:lsdException w:name="Colorful List Accent 5" w:semiHidden="0" w:uiPriority="72" w:unhideWhenUsed="0"/>
-    <w:lsdException w:name="Colorful Grid Accent 5" w:semiHidden="0" w:uiPriority="73" w:unhideWhenUsed="0"/>
-    <w:lsdException w:name="Light Shading Accent 6" w:semiHidden="0" w:uiPriority="60" w:unhideWhenUsed="0"/>
-    <w:lsdException w:name="Light List Accent 6" w:semiHidden="0" w:uiPriority="61" w:unhideWhenUsed="0"/>
-    <w:lsdException w:name="Light Grid Accent 6" w:semiHidden="0" w:uiPriority="62" w:unhideWhenUsed="0"/>
-    <w:lsdException w:name="Medium Shading 1 Accent 6" w:semiHidden="0" w:uiPriority="63" w:unhideWhenUsed="0"/>
-    <w:lsdException w:name="Medium Shading 2 Accent 6" w:semiHidden="0" w:uiPriority="64" w:unhideWhenUsed="0"/>
-    <w:lsdException w:name="Medium List 1 Accent 6" w:semiHidden="0" w:uiPriority="65" w:unhideWhenUsed="0"/>
-    <w:lsdException w:name="Medium List 2 Accent 6" w:semiHidden="0" w:uiPriority="66" w:unhideWhenUsed="0"/>
-    <w:lsdException w:name="Medium Grid 1 Accent 6" w:semiHidden="0" w:uiPriority="67" w:unhideWhenUsed="0"/>
-    <w:lsdException w:name="Medium Grid 2 Accent 6" w:semiHidden="0" w:uiPriority="68" w:unhideWhenUsed="0"/>
-    <w:lsdException w:name="Medium Grid 3 Accent 6" w:semiHidden="0" w:uiPriority="69" w:unhideWhenUsed="0"/>
-    <w:lsdException w:name="Dark List Accent 6" w:semiHidden="0" w:uiPriority="70" w:unhideWhenUsed="0"/>
-    <w:lsdException w:name="Colorful Shading Accent 6" w:semiHidden="0" w:uiPriority="71" w:unhideWhenUsed="0"/>
-    <w:lsdException w:name="Colorful List Accent 6" w:semiHidden="0" w:uiPriority="72" w:unhideWhenUsed="0"/>
-    <w:lsdException w:name="Colorful Grid Accent 6" w:semiHidden="0" w:uiPriority="73" w:unhideWhenUsed="0"/>
-    <w:lsdException w:name="Subtle Emphasis" w:semiHidden="0" w:uiPriority="19" w:unhideWhenUsed="0" w:qFormat="1"/>
-    <w:lsdException w:name="Intense Emphasis" w:semiHidden="0" w:uiPriority="21" w:unhideWhenUsed="0" w:qFormat="1"/>
-    <w:lsdException w:name="Subtle Reference" w:semiHidden="0" w:uiPriority="31" w:unhideWhenUsed="0" w:qFormat="1"/>
-    <w:lsdException w:name="Intense Reference" w:semiHidden="0" w:uiPriority="32" w:unhideWhenUsed="0" w:qFormat="1"/>
-    <w:lsdException w:name="Book Title" w:semiHidden="0" w:uiPriority="33" w:unhideWhenUsed="0" w:qFormat="1"/>
-    <w:lsdException w:name="Bibliography" w:uiPriority="37"/>
-    <w:lsdException w:name="TOC Heading" w:uiPriority="39" w:qFormat="1"/>
-  </w:latentStyles>
-  <w:style w:type="paragraph" w:default="1" w:styleId="Normal">
-    <w:name w:val="Normal"/>
+  <w:style w:type="paragraph" w:styleId="ListParagraph">
+    <w:name w:val="List Paragraph"/>
+    <w:basedOn w:val="Normal"/>
+    <w:uiPriority w:val="34"/>
     <w:qFormat/>
+    <w:rsid w:val="007F713C"/>
     <w:pPr>
-      <w:widowControl w:val="0"/>
-      <w:autoSpaceDE w:val="0"/>
-      <w:autoSpaceDN w:val="0"/>
-      <w:adjustRightInd w:val="0"/>
-      <w:spacing w:after="0" w:line="240" w:lineRule="auto"/>
+      <w:ind w:left="720"/>
+      <w:contextualSpacing/>
     </w:pPr>
-    <w:rPr>
-      <w:rFonts w:ascii="Times New Roman" w:hAnsi="Times New Roman" w:cs="Times New Roman"/>
-      <w:sz w:val="24"/>
-      <w:szCs w:val="24"/>
-    </w:rPr>
-  </w:style>
-  <w:style w:type="character" w:default="1" w:styleId="DefaultParagraphFont">
-    <w:name w:val="Default Paragraph Font"/>
-    <w:uiPriority w:val="1"/>
-    <w:semiHidden/>
-    <w:unhideWhenUsed/>
-  </w:style>
-  <w:style w:type="table" w:default="1" w:styleId="TableNormal">
-    <w:name w:val="Normal Table"/>
-    <w:uiPriority w:val="99"/>
-    <w:semiHidden/>
-    <w:unhideWhenUsed/>
-    <w:tblPr>
-      <w:tblInd w:w="0" w:type="dxa"/>
-      <w:tblCellMar>
-        <w:top w:w="0" w:type="dxa"/>
-        <w:left w:w="108" w:type="dxa"/>
-        <w:bottom w:w="0" w:type="dxa"/>
-        <w:right w:w="108" w:type="dxa"/>
-      </w:tblCellMar>
-    </w:tblPr>
-  </w:style>
-  <w:style w:type="numbering" w:default="1" w:styleId="NoList">
-    <w:name w:val="No List"/>
-    <w:uiPriority w:val="99"/>
-    <w:semiHidden/>
-    <w:unhideWhenUsed/>
-  </w:style>
-  <w:style w:type="character" w:styleId="FootnoteReference">
-    <w:name w:val="footnote reference"/>
-    <w:uiPriority w:val="99"/>
-  </w:style>
-  <w:style w:type="paragraph" w:styleId="BalloonText">
-    <w:name w:val="Balloon Text"/>
-    <w:basedOn w:val="Normal"/>
-    <w:link w:val="BalloonTextChar"/>
-    <w:uiPriority w:val="99"/>
-    <w:semiHidden/>
-    <w:unhideWhenUsed/>
-    <w:rsid w:val="00670B9B"/>
-    <w:rPr>
-      <w:rFonts w:ascii="Tahoma" w:hAnsi="Tahoma" w:cs="Tahoma"/>
-      <w:sz w:val="16"/>
-      <w:szCs w:val="16"/>
-    </w:rPr>
-  </w:style>
-  <w:style w:type="character" w:customStyle="1" w:styleId="BalloonTextChar">
-    <w:name w:val="Balloon Text Char"/>
-    <w:basedOn w:val="DefaultParagraphFont"/>
-    <w:link w:val="BalloonText"/>
-    <w:uiPriority w:val="99"/>
-    <w:semiHidden/>
-    <w:rsid w:val="00670B9B"/>
-    <w:rPr>
-      <w:rFonts w:ascii="Tahoma" w:hAnsi="Tahoma" w:cs="Tahoma"/>
-      <w:sz w:val="16"/>
-      <w:szCs w:val="16"/>
-    </w:rPr>
-  </w:style>
-  <w:style w:type="paragraph" w:styleId="Header">
-    <w:name w:val="header"/>
-    <w:basedOn w:val="Normal"/>
-    <w:link w:val="HeaderChar"/>
-    <w:uiPriority w:val="99"/>
-    <w:unhideWhenUsed/>
-    <w:rsid w:val="008F0DC3"/>
-    <w:pPr>
-      <w:tabs>
-        <w:tab w:val="center" w:pos="4680"/>
-        <w:tab w:val="right" w:pos="9360"/>
-      </w:tabs>
-    </w:pPr>
-  </w:style>
-  <w:style w:type="character" w:customStyle="1" w:styleId="HeaderChar">
-    <w:name w:val="Header Char"/>
-    <w:basedOn w:val="DefaultParagraphFont"/>
-    <w:link w:val="Header"/>
-    <w:uiPriority w:val="99"/>
-    <w:rsid w:val="008F0DC3"/>
-    <w:rPr>
-      <w:rFonts w:ascii="Times New Roman" w:hAnsi="Times New Roman" w:cs="Times New Roman"/>
-      <w:sz w:val="24"/>
-      <w:szCs w:val="24"/>
-    </w:rPr>
-  </w:style>
-  <w:style w:type="paragraph" w:styleId="Footer">
-    <w:name w:val="footer"/>
-    <w:basedOn w:val="Normal"/>
-    <w:link w:val="FooterChar"/>
-    <w:uiPriority w:val="99"/>
-    <w:unhideWhenUsed/>
-    <w:rsid w:val="008F0DC3"/>
-    <w:pPr>
-      <w:tabs>
-        <w:tab w:val="center" w:pos="4680"/>
-        <w:tab w:val="right" w:pos="9360"/>
-      </w:tabs>
-    </w:pPr>
-  </w:style>
-  <w:style w:type="character" w:customStyle="1" w:styleId="FooterChar">
-    <w:name w:val="Footer Char"/>
-    <w:basedOn w:val="DefaultParagraphFont"/>
-    <w:link w:val="Footer"/>
-    <w:uiPriority w:val="99"/>
-    <w:rsid w:val="008F0DC3"/>
-    <w:rPr>
-      <w:rFonts w:ascii="Times New Roman" w:hAnsi="Times New Roman" w:cs="Times New Roman"/>
-      <w:sz w:val="24"/>
-      <w:szCs w:val="24"/>
-    </w:rPr>
-  </w:style>
-  <w:style w:type="table" w:styleId="TableGrid">
-    <w:name w:val="Table Grid"/>
-    <w:basedOn w:val="TableNormal"/>
-    <w:uiPriority w:val="59"/>
-    <w:unhideWhenUsed/>
-    <w:rsid w:val="0094737C"/>
-    <w:pPr>
-      <w:spacing w:after="0" w:line="240" w:lineRule="auto"/>
-    </w:pPr>
-    <w:tblPr>
-      <w:tblBorders>
-        <w:top w:val="single" w:sz="4" w:space="0" w:color="auto"/>
-        <w:left w:val="single" w:sz="4" w:space="0" w:color="auto"/>
-        <w:bottom w:val="single" w:sz="4" w:space="0" w:color="auto"/>
-        <w:right w:val="single" w:sz="4" w:space="0" w:color="auto"/>
-        <w:insideH w:val="single" w:sz="4" w:space="0" w:color="auto"/>
-        <w:insideV w:val="single" w:sz="4" w:space="0" w:color="auto"/>
-      </w:tblBorders>
-    </w:tblPr>
   </w:style>
 </w:styles>
 </file>

</xml_diff>